<commit_message>
Added the error per day, but i think numbers are weird
</commit_message>
<xml_diff>
--- a/WriteUp.docx
+++ b/WriteUp.docx
@@ -25,8 +25,6 @@
       <w:r>
         <w:t>CMSC 409 – Project 3</w:t>
       </w:r>
-      <w:bookmarkStart w:id="0" w:name="_GoBack"/>
-      <w:bookmarkEnd w:id="0"/>
     </w:p>
     <w:p>
       <w:pPr>
@@ -176,7 +174,7 @@
           <w:lang w:eastAsia="en-US"/>
         </w:rPr>
         <w:drawing>
-          <wp:inline distT="0" distB="0" distL="0" distR="0">
+          <wp:inline distT="0" distB="0" distL="0" distR="0" wp14:anchorId="13624490" wp14:editId="3BECF5B8">
             <wp:extent cx="3886200" cy="2406223"/>
             <wp:effectExtent l="0" t="0" r="0" b="6985"/>
             <wp:docPr id="5" name="Picture 5"/>
@@ -230,7 +228,7 @@
           <w:lang w:eastAsia="en-US"/>
         </w:rPr>
         <w:drawing>
-          <wp:inline distT="0" distB="0" distL="0" distR="0">
+          <wp:inline distT="0" distB="0" distL="0" distR="0" wp14:anchorId="0C9B7089" wp14:editId="4238DF55">
             <wp:extent cx="3886200" cy="2329573"/>
             <wp:effectExtent l="0" t="0" r="0" b="7620"/>
             <wp:docPr id="9" name="Picture 9"/>
@@ -284,7 +282,7 @@
           <w:lang w:eastAsia="en-US"/>
         </w:rPr>
         <w:drawing>
-          <wp:inline distT="0" distB="0" distL="0" distR="0">
+          <wp:inline distT="0" distB="0" distL="0" distR="0" wp14:anchorId="1ADC9620" wp14:editId="1B77FFBA">
             <wp:extent cx="3886200" cy="2580268"/>
             <wp:effectExtent l="0" t="0" r="0" b="10795"/>
             <wp:docPr id="17" name="Picture 17"/>
@@ -346,7 +344,7 @@
           <w:lang w:eastAsia="en-US"/>
         </w:rPr>
         <w:drawing>
-          <wp:inline distT="0" distB="0" distL="0" distR="0">
+          <wp:inline distT="0" distB="0" distL="0" distR="0" wp14:anchorId="659A3B97" wp14:editId="68ECF275">
             <wp:extent cx="4114800" cy="2551814"/>
             <wp:effectExtent l="0" t="0" r="0" b="0"/>
             <wp:docPr id="6" name="Picture 6"/>
@@ -402,7 +400,7 @@
           <w:lang w:eastAsia="en-US"/>
         </w:rPr>
         <w:drawing>
-          <wp:inline distT="0" distB="0" distL="0" distR="0">
+          <wp:inline distT="0" distB="0" distL="0" distR="0" wp14:anchorId="651E7434" wp14:editId="5C5CD8D6">
             <wp:extent cx="4114800" cy="2477974"/>
             <wp:effectExtent l="0" t="0" r="0" b="11430"/>
             <wp:docPr id="10" name="Picture 10"/>
@@ -458,7 +456,7 @@
           <w:lang w:eastAsia="en-US"/>
         </w:rPr>
         <w:drawing>
-          <wp:inline distT="0" distB="0" distL="0" distR="0">
+          <wp:inline distT="0" distB="0" distL="0" distR="0" wp14:anchorId="70F783CC" wp14:editId="62882530">
             <wp:extent cx="4123337" cy="2628900"/>
             <wp:effectExtent l="0" t="0" r="0" b="0"/>
             <wp:docPr id="16" name="Picture 16"/>
@@ -522,7 +520,7 @@
           <w:lang w:eastAsia="en-US"/>
         </w:rPr>
         <w:drawing>
-          <wp:inline distT="0" distB="0" distL="0" distR="0">
+          <wp:inline distT="0" distB="0" distL="0" distR="0" wp14:anchorId="1C079ADA" wp14:editId="6ACC4CB3">
             <wp:extent cx="3799207" cy="2362200"/>
             <wp:effectExtent l="0" t="0" r="10795" b="0"/>
             <wp:docPr id="7" name="Picture 7"/>
@@ -578,7 +576,7 @@
           <w:lang w:eastAsia="en-US"/>
         </w:rPr>
         <w:drawing>
-          <wp:inline distT="0" distB="0" distL="0" distR="0">
+          <wp:inline distT="0" distB="0" distL="0" distR="0" wp14:anchorId="3AA74F03" wp14:editId="3F8EF3CA">
             <wp:extent cx="3886200" cy="2344567"/>
             <wp:effectExtent l="0" t="0" r="0" b="0"/>
             <wp:docPr id="12" name="Picture 12"/>
@@ -634,7 +632,7 @@
           <w:lang w:eastAsia="en-US"/>
         </w:rPr>
         <w:drawing>
-          <wp:inline distT="0" distB="0" distL="0" distR="0">
+          <wp:inline distT="0" distB="0" distL="0" distR="0" wp14:anchorId="6A2B7415" wp14:editId="20113275">
             <wp:extent cx="3886200" cy="2521896"/>
             <wp:effectExtent l="0" t="0" r="0" b="0"/>
             <wp:docPr id="15" name="Picture 15"/>
@@ -696,7 +694,7 @@
           <w:lang w:eastAsia="en-US"/>
         </w:rPr>
         <w:drawing>
-          <wp:inline distT="0" distB="0" distL="0" distR="0">
+          <wp:inline distT="0" distB="0" distL="0" distR="0" wp14:anchorId="4EC96A66" wp14:editId="2003B83A">
             <wp:extent cx="3657600" cy="2255204"/>
             <wp:effectExtent l="0" t="0" r="0" b="5715"/>
             <wp:docPr id="8" name="Picture 8"/>
@@ -752,7 +750,7 @@
           <w:lang w:eastAsia="en-US"/>
         </w:rPr>
         <w:drawing>
-          <wp:inline distT="0" distB="0" distL="0" distR="0">
+          <wp:inline distT="0" distB="0" distL="0" distR="0" wp14:anchorId="49BF557F" wp14:editId="4C3FCD77">
             <wp:extent cx="3657600" cy="2186499"/>
             <wp:effectExtent l="0" t="0" r="0" b="0"/>
             <wp:docPr id="13" name="Picture 13"/>
@@ -808,7 +806,7 @@
           <w:lang w:eastAsia="en-US"/>
         </w:rPr>
         <w:drawing>
-          <wp:inline distT="0" distB="0" distL="0" distR="0">
+          <wp:inline distT="0" distB="0" distL="0" distR="0" wp14:anchorId="46BA3063" wp14:editId="6FDF1DDA">
             <wp:extent cx="3657600" cy="2435192"/>
             <wp:effectExtent l="0" t="0" r="0" b="3810"/>
             <wp:docPr id="14" name="Picture 14"/>
@@ -889,6 +887,38 @@
       </w:r>
     </w:p>
     <w:p>
+      <w:r>
+        <w:rPr>
+          <w:b/>
+        </w:rPr>
+        <w:t>Total Error</w:t>
+      </w:r>
+      <w:r>
+        <w:rPr>
+          <w:b/>
+        </w:rPr>
+        <w:t xml:space="preserve"> for </w:t>
+      </w:r>
+      <w:r>
+        <w:rPr>
+          <w:b/>
+        </w:rPr>
+        <w:t>Day 1</w:t>
+      </w:r>
+      <w:r>
+        <w:rPr>
+          <w:b/>
+        </w:rPr>
+        <w:t>:</w:t>
+      </w:r>
+      <w:r>
+        <w:t xml:space="preserve"> </w:t>
+      </w:r>
+      <w:r>
+        <w:t>6.649214787984489</w:t>
+      </w:r>
+    </w:p>
+    <w:p>
       <w:pPr>
         <w:rPr>
           <w:rFonts w:ascii="Calibri" w:eastAsia="Times New Roman" w:hAnsi="Calibri" w:cs="Times New Roman"/>
@@ -906,7 +936,19 @@
         <w:rPr>
           <w:b/>
         </w:rPr>
-        <w:t xml:space="preserve"> for Degree 2</w:t>
+        <w:t xml:space="preserve"> for </w:t>
+      </w:r>
+      <w:r>
+        <w:rPr>
+          <w:b/>
+        </w:rPr>
+        <w:t>Day</w:t>
+      </w:r>
+      <w:r>
+        <w:rPr>
+          <w:b/>
+        </w:rPr>
+        <w:t xml:space="preserve"> 2</w:t>
       </w:r>
       <w:r>
         <w:rPr>
@@ -923,11 +965,14 @@
           <w:color w:val="000000"/>
           <w:lang w:eastAsia="en-US"/>
         </w:rPr>
-        <w:t>12.15826526</w:t>
+        <w:t>6.5122696869325445</w:t>
       </w:r>
     </w:p>
     <w:p>
       <w:pPr>
+        <w:pBdr>
+          <w:bottom w:val="single" w:sz="6" w:space="1" w:color="auto"/>
+        </w:pBdr>
         <w:rPr>
           <w:rFonts w:ascii="Calibri" w:eastAsia="Times New Roman" w:hAnsi="Calibri" w:cs="Times New Roman"/>
           <w:color w:val="000000"/>
@@ -944,7 +989,19 @@
         <w:rPr>
           <w:b/>
         </w:rPr>
-        <w:t xml:space="preserve"> for Degree 3</w:t>
+        <w:t xml:space="preserve"> for </w:t>
+      </w:r>
+      <w:r>
+        <w:rPr>
+          <w:b/>
+        </w:rPr>
+        <w:t>Day</w:t>
+      </w:r>
+      <w:r>
+        <w:rPr>
+          <w:b/>
+        </w:rPr>
+        <w:t xml:space="preserve"> 3</w:t>
       </w:r>
       <w:r>
         <w:rPr>
@@ -961,8 +1018,301 @@
           <w:color w:val="000000"/>
           <w:lang w:eastAsia="en-US"/>
         </w:rPr>
+        <w:t>6.318587571614721</w:t>
+      </w:r>
+    </w:p>
+    <w:p>
+      <w:pPr>
+        <w:rPr>
+          <w:rFonts w:ascii="Calibri" w:eastAsia="Times New Roman" w:hAnsi="Calibri" w:cs="Times New Roman"/>
+          <w:color w:val="000000"/>
+          <w:lang w:eastAsia="en-US"/>
+        </w:rPr>
+      </w:pPr>
+      <w:r>
+        <w:rPr>
+          <w:b/>
+        </w:rPr>
+        <w:t>Total Error</w:t>
+      </w:r>
+      <w:r>
+        <w:rPr>
+          <w:b/>
+        </w:rPr>
+        <w:t xml:space="preserve"> for Degree 2</w:t>
+      </w:r>
+      <w:r>
+        <w:rPr>
+          <w:b/>
+        </w:rPr>
+        <w:t>:</w:t>
+      </w:r>
+      <w:r>
+        <w:t xml:space="preserve"> </w:t>
+      </w:r>
+      <w:r>
+        <w:rPr>
+          <w:rFonts w:ascii="Calibri" w:eastAsia="Times New Roman" w:hAnsi="Calibri" w:cs="Times New Roman"/>
+          <w:color w:val="000000"/>
+          <w:lang w:eastAsia="en-US"/>
+        </w:rPr>
+        <w:t>12.15826526</w:t>
+      </w:r>
+    </w:p>
+    <w:p>
+      <w:r>
+        <w:rPr>
+          <w:b/>
+        </w:rPr>
+        <w:t>Total Error</w:t>
+      </w:r>
+      <w:r>
+        <w:rPr>
+          <w:b/>
+        </w:rPr>
+        <w:t xml:space="preserve"> for Day 1</w:t>
+      </w:r>
+      <w:r>
+        <w:rPr>
+          <w:b/>
+        </w:rPr>
+        <w:t>:</w:t>
+      </w:r>
+      <w:r>
+        <w:t xml:space="preserve"> </w:t>
+      </w:r>
+      <w:r>
+        <w:t>7.3437976265969676</w:t>
+      </w:r>
+    </w:p>
+    <w:p>
+      <w:pPr>
+        <w:rPr>
+          <w:rFonts w:ascii="Calibri" w:eastAsia="Times New Roman" w:hAnsi="Calibri" w:cs="Times New Roman"/>
+          <w:color w:val="000000"/>
+          <w:lang w:eastAsia="en-US"/>
+        </w:rPr>
+      </w:pPr>
+      <w:r>
+        <w:rPr>
+          <w:b/>
+        </w:rPr>
+        <w:t>Total Error</w:t>
+      </w:r>
+      <w:r>
+        <w:rPr>
+          <w:b/>
+        </w:rPr>
+        <w:t xml:space="preserve"> for Day 2</w:t>
+      </w:r>
+      <w:r>
+        <w:rPr>
+          <w:b/>
+        </w:rPr>
+        <w:t>:</w:t>
+      </w:r>
+      <w:r>
+        <w:t xml:space="preserve"> </w:t>
+      </w:r>
+      <w:r>
+        <w:rPr>
+          <w:rFonts w:ascii="Calibri" w:eastAsia="Times New Roman" w:hAnsi="Calibri" w:cs="Times New Roman"/>
+          <w:color w:val="000000"/>
+          <w:lang w:eastAsia="en-US"/>
+        </w:rPr>
+        <w:t>7.283992162956873</w:t>
+      </w:r>
+    </w:p>
+    <w:p>
+      <w:pPr>
+        <w:pBdr>
+          <w:bottom w:val="single" w:sz="6" w:space="1" w:color="auto"/>
+        </w:pBdr>
+        <w:rPr>
+          <w:rFonts w:ascii="Calibri" w:eastAsia="Times New Roman" w:hAnsi="Calibri" w:cs="Times New Roman"/>
+          <w:color w:val="000000"/>
+          <w:lang w:eastAsia="en-US"/>
+        </w:rPr>
+      </w:pPr>
+      <w:r>
+        <w:rPr>
+          <w:b/>
+        </w:rPr>
+        <w:t>Total Error</w:t>
+      </w:r>
+      <w:r>
+        <w:rPr>
+          <w:b/>
+        </w:rPr>
+        <w:t xml:space="preserve"> for Day 3</w:t>
+      </w:r>
+      <w:r>
+        <w:rPr>
+          <w:b/>
+        </w:rPr>
+        <w:t>:</w:t>
+      </w:r>
+      <w:r>
+        <w:t xml:space="preserve"> </w:t>
+      </w:r>
+      <w:r>
+        <w:rPr>
+          <w:rFonts w:ascii="Calibri" w:eastAsia="Times New Roman" w:hAnsi="Calibri" w:cs="Times New Roman"/>
+          <w:color w:val="000000"/>
+          <w:lang w:eastAsia="en-US"/>
+        </w:rPr>
+        <w:t>7.068096708100044</w:t>
+      </w:r>
+    </w:p>
+    <w:p>
+      <w:pPr>
+        <w:rPr>
+          <w:rFonts w:ascii="Calibri" w:eastAsia="Times New Roman" w:hAnsi="Calibri" w:cs="Times New Roman"/>
+          <w:color w:val="000000"/>
+          <w:lang w:eastAsia="en-US"/>
+        </w:rPr>
+      </w:pPr>
+      <w:r>
+        <w:rPr>
+          <w:b/>
+        </w:rPr>
+        <w:t>Total Error</w:t>
+      </w:r>
+      <w:r>
+        <w:rPr>
+          <w:b/>
+        </w:rPr>
+        <w:t xml:space="preserve"> for Degree 3</w:t>
+      </w:r>
+      <w:r>
+        <w:rPr>
+          <w:b/>
+        </w:rPr>
+        <w:t>:</w:t>
+      </w:r>
+      <w:r>
+        <w:t xml:space="preserve"> </w:t>
+      </w:r>
+      <w:r>
+        <w:rPr>
+          <w:rFonts w:ascii="Calibri" w:eastAsia="Times New Roman" w:hAnsi="Calibri" w:cs="Times New Roman"/>
+          <w:color w:val="000000"/>
+          <w:lang w:eastAsia="en-US"/>
+        </w:rPr>
         <w:t>6.99409024</w:t>
       </w:r>
+    </w:p>
+    <w:p>
+      <w:r>
+        <w:rPr>
+          <w:b/>
+        </w:rPr>
+        <w:t>Total Error</w:t>
+      </w:r>
+      <w:r>
+        <w:rPr>
+          <w:b/>
+        </w:rPr>
+        <w:t xml:space="preserve"> for Day 1</w:t>
+      </w:r>
+      <w:r>
+        <w:rPr>
+          <w:b/>
+        </w:rPr>
+        <w:t>:</w:t>
+      </w:r>
+      <w:r>
+        <w:t xml:space="preserve"> </w:t>
+      </w:r>
+      <w:r>
+        <w:rPr>
+          <w:rFonts w:ascii="Calibri" w:eastAsia="Times New Roman" w:hAnsi="Calibri" w:cs="Times New Roman"/>
+          <w:color w:val="000000"/>
+          <w:lang w:eastAsia="en-US"/>
+        </w:rPr>
+        <w:t>4.1492729726042255</w:t>
+      </w:r>
+    </w:p>
+    <w:p>
+      <w:pPr>
+        <w:rPr>
+          <w:rFonts w:ascii="Calibri" w:eastAsia="Times New Roman" w:hAnsi="Calibri" w:cs="Times New Roman"/>
+          <w:color w:val="000000"/>
+          <w:lang w:eastAsia="en-US"/>
+        </w:rPr>
+      </w:pPr>
+      <w:r>
+        <w:rPr>
+          <w:b/>
+        </w:rPr>
+        <w:t>Total Error</w:t>
+      </w:r>
+      <w:r>
+        <w:rPr>
+          <w:b/>
+        </w:rPr>
+        <w:t xml:space="preserve"> for Day 2</w:t>
+      </w:r>
+      <w:r>
+        <w:rPr>
+          <w:b/>
+        </w:rPr>
+        <w:t>:</w:t>
+      </w:r>
+      <w:r>
+        <w:t xml:space="preserve"> </w:t>
+      </w:r>
+      <w:r>
+        <w:rPr>
+          <w:rFonts w:ascii="Calibri" w:eastAsia="Times New Roman" w:hAnsi="Calibri" w:cs="Times New Roman"/>
+          <w:color w:val="000000"/>
+          <w:lang w:eastAsia="en-US"/>
+        </w:rPr>
+        <w:t>3.758825869971608</w:t>
+      </w:r>
+    </w:p>
+    <w:p>
+      <w:pPr>
+        <w:pBdr>
+          <w:bottom w:val="single" w:sz="6" w:space="1" w:color="auto"/>
+        </w:pBdr>
+        <w:rPr>
+          <w:rFonts w:ascii="Calibri" w:eastAsia="Times New Roman" w:hAnsi="Calibri" w:cs="Times New Roman"/>
+          <w:color w:val="000000"/>
+          <w:lang w:eastAsia="en-US"/>
+        </w:rPr>
+      </w:pPr>
+      <w:r>
+        <w:rPr>
+          <w:b/>
+        </w:rPr>
+        <w:t>Total Error</w:t>
+      </w:r>
+      <w:r>
+        <w:rPr>
+          <w:b/>
+        </w:rPr>
+        <w:t xml:space="preserve"> for Day 3</w:t>
+      </w:r>
+      <w:r>
+        <w:rPr>
+          <w:b/>
+        </w:rPr>
+        <w:t>:</w:t>
+      </w:r>
+      <w:r>
+        <w:t xml:space="preserve"> </w:t>
+      </w:r>
+      <w:r>
+        <w:rPr>
+          <w:rFonts w:ascii="Calibri" w:eastAsia="Times New Roman" w:hAnsi="Calibri" w:cs="Times New Roman"/>
+          <w:color w:val="000000"/>
+          <w:lang w:eastAsia="en-US"/>
+        </w:rPr>
+        <w:t>3.849389354715179</w:t>
+      </w:r>
+      <w:bookmarkStart w:id="0" w:name="_GoBack"/>
+      <w:bookmarkEnd w:id="0"/>
     </w:p>
     <w:sectPr>
       <w:pgSz w:w="12240" w:h="15840"/>

</xml_diff>

<commit_message>
changed activation function to linear and added some more description for it
</commit_message>
<xml_diff>
--- a/WriteUp.docx
+++ b/WriteUp.docx
@@ -3,25 +3,16 @@
 <w:document xmlns:wpc="http://schemas.microsoft.com/office/word/2010/wordprocessingCanvas" xmlns:mo="http://schemas.microsoft.com/office/mac/office/2008/main" xmlns:mc="http://schemas.openxmlformats.org/markup-compatibility/2006" xmlns:mv="urn:schemas-microsoft-com:mac:vml" xmlns:o="urn:schemas-microsoft-com:office:office" xmlns:r="http://schemas.openxmlformats.org/officeDocument/2006/relationships" xmlns:m="http://schemas.openxmlformats.org/officeDocument/2006/math" xmlns:v="urn:schemas-microsoft-com:vml" xmlns:wp14="http://schemas.microsoft.com/office/word/2010/wordprocessingDrawing" xmlns:wp="http://schemas.openxmlformats.org/drawingml/2006/wordprocessingDrawing" xmlns:w10="urn:schemas-microsoft-com:office:word" xmlns:w="http://schemas.openxmlformats.org/wordprocessingml/2006/main" xmlns:w14="http://schemas.microsoft.com/office/word/2010/wordml" xmlns:wpg="http://schemas.microsoft.com/office/word/2010/wordprocessingGroup" xmlns:wpi="http://schemas.microsoft.com/office/word/2010/wordprocessingInk" xmlns:wne="http://schemas.microsoft.com/office/word/2006/wordml" xmlns:wps="http://schemas.microsoft.com/office/word/2010/wordprocessingShape" mc:Ignorable="w14 wp14">
   <w:body>
     <w:p>
-      <w:pPr>
-        <w:spacing w:line="480" w:lineRule="auto"/>
-      </w:pPr>
       <w:r>
         <w:t>Jonathan Samson</w:t>
       </w:r>
     </w:p>
     <w:p>
-      <w:pPr>
-        <w:spacing w:line="480" w:lineRule="auto"/>
-      </w:pPr>
       <w:r>
         <w:t>Brandon Chin</w:t>
       </w:r>
     </w:p>
     <w:p>
-      <w:pPr>
-        <w:spacing w:line="480" w:lineRule="auto"/>
-      </w:pPr>
       <w:r>
         <w:t>CMSC 409 – Project 3</w:t>
       </w:r>
@@ -32,49 +23,34 @@
         <w:ind w:firstLine="720"/>
       </w:pPr>
       <w:r>
-        <w:t xml:space="preserve">The inputs for this problem are the hours, and the outputs for this problem is the rate. The activation function of the decision unit is soft activation. This is because we are looking for continuous real values as outputs that are linear from negative infinity until positive infinity. However, these values should not be asymptotically like they would be in hard activation, and therefore soft activation makes the most sense for this problem. </w:t>
-      </w:r>
-      <w:r>
-        <w:t>The n</w:t>
-      </w:r>
-      <w:r>
-        <w:t>umber of iterations</w:t>
-      </w:r>
-      <w:r>
-        <w:t xml:space="preserve"> we decided to have is</w:t>
-      </w:r>
-      <w:r>
-        <w:t xml:space="preserve"> 1,000,000</w:t>
-      </w:r>
-      <w:r>
-        <w:t>, and our l</w:t>
-      </w:r>
-      <w:r>
-        <w:t>earning rate</w:t>
-      </w:r>
-      <w:r>
-        <w:t xml:space="preserve"> we decided to be</w:t>
-      </w:r>
-      <w:r>
-        <w:t xml:space="preserve"> .00000001</w:t>
-      </w:r>
-      <w:r>
-        <w:t>. We needed to make su</w:t>
-      </w:r>
-      <w:r>
-        <w:t xml:space="preserve">re the training constant is low. </w:t>
-      </w:r>
-      <w:r>
-        <w:t xml:space="preserve">After testing both the training constant and the number of iterations at smaller and larger numbers, we found that too few iterations or </w:t>
-      </w:r>
-      <w:r>
-        <w:t>too large of a training constant, and the output would be wildly inaccurate and exceedingly large. Using our knowledge from the previous assignments as well as significant guessing and checking, we decided that the numbers we chose represen</w:t>
-      </w:r>
-      <w:r>
-        <w:t xml:space="preserve">ted the most accurate output.  </w:t>
-      </w:r>
-      <w:r>
-        <w:t>We tried with only 100 iterations as well as with a learning rate of 0.5, and we saw that the learning rate needed to be much lower, and the iterations needed to be much higher in order to achieve a more precise output.</w:t>
+        <w:t xml:space="preserve">The inputs for this problem are the hours, and the outputs for this problem is the </w:t>
+      </w:r>
+      <w:r>
+        <w:t>net energy consumption in kW</w:t>
+      </w:r>
+      <w:r>
+        <w:t xml:space="preserve">. The activation function of the decision unit is </w:t>
+      </w:r>
+      <w:r>
+        <w:t>linear</w:t>
+      </w:r>
+      <w:r>
+        <w:t xml:space="preserve"> activation. This is because we are looking for continuous real values as outputs that are linear from negative infinity until positive infinity. However, these values should not be asymptotically like they would be in hard activation, and therefore </w:t>
+      </w:r>
+      <w:r>
+        <w:t>linear</w:t>
+      </w:r>
+      <w:r>
+        <w:t xml:space="preserve"> activation makes the most sense for this problem. </w:t>
+      </w:r>
+      <w:r>
+        <w:t xml:space="preserve">We needed to find a best-fit model for the data in order to predict future energy consumptions. In this problem, we had 3 out functions (a) Out = (weight 1) * input + (weight 2); (b) Out = (weight 1) * (input)^2 + (weight 2) * input + (weight 3); (c) Out = (weight 1)* (input^3) + (weight 2) * (input)^2 + (weight 3) * (input) + (weight 4). </w:t>
+      </w:r>
+      <w:r>
+        <w:t>The number of iterations we decided to have is 1,000,000, and our learning rate we decided to be .00000001. We needed to make sure the training constant is low. After testing both the training constant and the number of iterations at smaller and larger numbers, we found that too few iterations or too large of a training constant, and the output would be wildly inaccurate and exceedingly large. Using our knowledge from the previous assignments as well as significant guessing and checking, we decided that the numbers we chose represen</w:t>
+      </w:r>
+      <w:r>
+        <w:t>ted the most accurate output.  We tried with only 100 iterations as well as with a learning rate of 0.5, and we saw that the learning rate needed to be much lower, and the iterations needed to be much higher in order to achieve a more precise output.</w:t>
       </w:r>
     </w:p>
     <w:p>
@@ -83,14 +59,8 @@
         <w:ind w:firstLine="720"/>
       </w:pPr>
       <w:r>
-        <w:t xml:space="preserve">There are several data preprocessing steps that can be taken including: data cleaning, data integration, data transformation, data reduction, and data discretization. Data cleaning is filling in missing values, smooth noisy data, identify </w:t>
-      </w:r>
-      <w:r>
         <w:lastRenderedPageBreak/>
-        <w:t>or remove outliers, and resolve inconsistencies. Given the data sets that were given to us, we did not have to do any data cleaning with the da</w:t>
-      </w:r>
-      <w:r>
-        <w:t xml:space="preserve">ta. Data integration is using multiple databases, data cubes, or files. We are using data integration with pulling training data from multiple files as well as using a separate test data file. We do not have multiple databases or data cubes. Data transformation is normalization and aggregation. We considered normalizing the data, and for a few </w:t>
+        <w:t xml:space="preserve">There are several data preprocessing steps that can be taken including: data cleaning, data integration, data transformation, data reduction, and data discretization. Data cleaning is filling in missing values, smooth noisy data, identify or remove outliers, and resolve inconsistencies. Given the data sets that were given to us, we did not have to do any data cleaning with the data. Data integration is using multiple databases, data cubes, or files. We are using data integration with pulling training data from multiple files as well as using a separate test data file. We do not have multiple databases or data cubes. Data transformation is normalization and aggregation. We considered normalizing the data, and for a few </w:t>
       </w:r>
       <w:r>
         <w:t xml:space="preserve">normalize. Though we tried to normalize the data, we felt that given the </w:t>
@@ -111,54 +81,32 @@
         <w:t xml:space="preserve"> </w:t>
       </w:r>
       <w:r>
-        <w:t xml:space="preserve">Yes, as the system gets more complicated, a network of neurons would be able to predict the trend more precisely. However, there would be more training required in order to reduce the error. </w:t>
-      </w:r>
-      <w:r>
-        <w:t xml:space="preserve">This is due to an increase in the number of neurons and the need for each one to make a decision, which would mean that each one would need to be trained on the data set, and you would need significantly more data in order to efficiently train the network of neurons. </w:t>
+        <w:t>Yes, as the system gets more complicated, a network of neurons would be able to predict the trend more precisely. However, there would be more training required in order to reduce the error</w:t>
+      </w:r>
+      <w:r>
+        <w:t>, and this would be more expensive as you would have more neurons</w:t>
+      </w:r>
+      <w:r>
+        <w:t xml:space="preserve">. </w:t>
+      </w:r>
+      <w:r>
+        <w:t>This is due to an increase in the number of neurons and the need for each one to make a decision, which would mean that each one would need to be trained on the data set, and you would need more data in order to efficiently train the network of neurons. However, there is a potential with too many neurons that it will not be more efficient and actually cause more problems.</w:t>
       </w:r>
     </w:p>
     <w:p>
       <w:pPr>
-        <w:spacing w:line="480" w:lineRule="auto"/>
-        <w:ind w:firstLine="720"/>
-        <w:rPr>
+        <w:rPr>
+          <w:b/>
           <w:sz w:val="28"/>
           <w:szCs w:val="28"/>
         </w:rPr>
       </w:pPr>
-    </w:p>
-    <w:p/>
-    <w:p>
-      <w:pPr>
+      <w:r>
         <w:rPr>
           <w:b/>
           <w:sz w:val="28"/>
           <w:szCs w:val="28"/>
         </w:rPr>
-      </w:pPr>
-      <w:r>
-        <w:rPr>
-          <w:b/>
-          <w:sz w:val="28"/>
-          <w:szCs w:val="28"/>
-        </w:rPr>
-        <w:br w:type="page"/>
-      </w:r>
-    </w:p>
-    <w:p>
-      <w:pPr>
-        <w:rPr>
-          <w:b/>
-          <w:sz w:val="28"/>
-          <w:szCs w:val="28"/>
-        </w:rPr>
-      </w:pPr>
-      <w:r>
-        <w:rPr>
-          <w:b/>
-          <w:sz w:val="28"/>
-          <w:szCs w:val="28"/>
-        </w:rPr>
         <w:t>Graphs</w:t>
       </w:r>
     </w:p>
@@ -174,9 +122,9 @@
           <w:lang w:eastAsia="en-US"/>
         </w:rPr>
         <w:drawing>
-          <wp:inline distT="0" distB="0" distL="0" distR="0" wp14:anchorId="13624490" wp14:editId="3BECF5B8">
-            <wp:extent cx="3886200" cy="2406223"/>
-            <wp:effectExtent l="0" t="0" r="0" b="6985"/>
+          <wp:inline distT="0" distB="0" distL="0" distR="0" wp14:anchorId="18580D29" wp14:editId="04FD8B74">
+            <wp:extent cx="3507430" cy="2171700"/>
+            <wp:effectExtent l="0" t="0" r="0" b="0"/>
             <wp:docPr id="5" name="Picture 5"/>
             <wp:cNvGraphicFramePr>
               <a:graphicFrameLocks xmlns:a="http://schemas.openxmlformats.org/drawingml/2006/main" noChangeAspect="1"/>
@@ -206,7 +154,7 @@
                   <pic:spPr bwMode="auto">
                     <a:xfrm>
                       <a:off x="0" y="0"/>
-                      <a:ext cx="3886865" cy="2406635"/>
+                      <a:ext cx="3509006" cy="2172676"/>
                     </a:xfrm>
                     <a:prstGeom prst="rect">
                       <a:avLst/>
@@ -228,9 +176,9 @@
           <w:lang w:eastAsia="en-US"/>
         </w:rPr>
         <w:drawing>
-          <wp:inline distT="0" distB="0" distL="0" distR="0" wp14:anchorId="0C9B7089" wp14:editId="4238DF55">
-            <wp:extent cx="3886200" cy="2329573"/>
-            <wp:effectExtent l="0" t="0" r="0" b="7620"/>
+          <wp:inline distT="0" distB="0" distL="0" distR="0" wp14:anchorId="0DDBA567" wp14:editId="3E65261A">
+            <wp:extent cx="3429000" cy="2055505"/>
+            <wp:effectExtent l="0" t="0" r="0" b="1905"/>
             <wp:docPr id="9" name="Picture 9"/>
             <wp:cNvGraphicFramePr>
               <a:graphicFrameLocks xmlns:a="http://schemas.openxmlformats.org/drawingml/2006/main" noChangeAspect="1"/>
@@ -260,7 +208,7 @@
                   <pic:spPr bwMode="auto">
                     <a:xfrm>
                       <a:off x="0" y="0"/>
-                      <a:ext cx="3887497" cy="2330350"/>
+                      <a:ext cx="3431534" cy="2057024"/>
                     </a:xfrm>
                     <a:prstGeom prst="rect">
                       <a:avLst/>
@@ -282,9 +230,9 @@
           <w:lang w:eastAsia="en-US"/>
         </w:rPr>
         <w:drawing>
-          <wp:inline distT="0" distB="0" distL="0" distR="0" wp14:anchorId="1ADC9620" wp14:editId="1B77FFBA">
-            <wp:extent cx="3886200" cy="2580268"/>
-            <wp:effectExtent l="0" t="0" r="0" b="10795"/>
+          <wp:inline distT="0" distB="0" distL="0" distR="0" wp14:anchorId="49738A70" wp14:editId="7092C01A">
+            <wp:extent cx="3442997" cy="2286000"/>
+            <wp:effectExtent l="0" t="0" r="11430" b="0"/>
             <wp:docPr id="17" name="Picture 17"/>
             <wp:cNvGraphicFramePr>
               <a:graphicFrameLocks xmlns:a="http://schemas.openxmlformats.org/drawingml/2006/main" noChangeAspect="1"/>
@@ -314,7 +262,7 @@
                   <pic:spPr bwMode="auto">
                     <a:xfrm>
                       <a:off x="0" y="0"/>
-                      <a:ext cx="3887391" cy="2581059"/>
+                      <a:ext cx="3444754" cy="2287166"/>
                     </a:xfrm>
                     <a:prstGeom prst="rect">
                       <a:avLst/>
@@ -344,7 +292,7 @@
           <w:lang w:eastAsia="en-US"/>
         </w:rPr>
         <w:drawing>
-          <wp:inline distT="0" distB="0" distL="0" distR="0" wp14:anchorId="659A3B97" wp14:editId="68ECF275">
+          <wp:inline distT="0" distB="0" distL="0" distR="0" wp14:anchorId="48E0A858" wp14:editId="6DA71E65">
             <wp:extent cx="4114800" cy="2551814"/>
             <wp:effectExtent l="0" t="0" r="0" b="0"/>
             <wp:docPr id="6" name="Picture 6"/>
@@ -400,7 +348,7 @@
           <w:lang w:eastAsia="en-US"/>
         </w:rPr>
         <w:drawing>
-          <wp:inline distT="0" distB="0" distL="0" distR="0" wp14:anchorId="651E7434" wp14:editId="5C5CD8D6">
+          <wp:inline distT="0" distB="0" distL="0" distR="0" wp14:anchorId="3F45EE25" wp14:editId="78CDD92E">
             <wp:extent cx="4114800" cy="2477974"/>
             <wp:effectExtent l="0" t="0" r="0" b="11430"/>
             <wp:docPr id="10" name="Picture 10"/>
@@ -456,7 +404,7 @@
           <w:lang w:eastAsia="en-US"/>
         </w:rPr>
         <w:drawing>
-          <wp:inline distT="0" distB="0" distL="0" distR="0" wp14:anchorId="70F783CC" wp14:editId="62882530">
+          <wp:inline distT="0" distB="0" distL="0" distR="0" wp14:anchorId="0C11AE74" wp14:editId="1D5E4B9E">
             <wp:extent cx="4123337" cy="2628900"/>
             <wp:effectExtent l="0" t="0" r="0" b="0"/>
             <wp:docPr id="16" name="Picture 16"/>
@@ -508,8 +456,6 @@
     <w:p>
       <w:r>
         <w:br w:type="page"/>
-      </w:r>
-      <w:r>
         <w:t>Day 3 (Training 3)</w:t>
       </w:r>
     </w:p>
@@ -520,7 +466,7 @@
           <w:lang w:eastAsia="en-US"/>
         </w:rPr>
         <w:drawing>
-          <wp:inline distT="0" distB="0" distL="0" distR="0" wp14:anchorId="1C079ADA" wp14:editId="6ACC4CB3">
+          <wp:inline distT="0" distB="0" distL="0" distR="0" wp14:anchorId="4587BE12" wp14:editId="039391EF">
             <wp:extent cx="3799207" cy="2362200"/>
             <wp:effectExtent l="0" t="0" r="10795" b="0"/>
             <wp:docPr id="7" name="Picture 7"/>
@@ -576,7 +522,7 @@
           <w:lang w:eastAsia="en-US"/>
         </w:rPr>
         <w:drawing>
-          <wp:inline distT="0" distB="0" distL="0" distR="0" wp14:anchorId="3AA74F03" wp14:editId="3F8EF3CA">
+          <wp:inline distT="0" distB="0" distL="0" distR="0" wp14:anchorId="4F5225AF" wp14:editId="1D7C9CB1">
             <wp:extent cx="3886200" cy="2344567"/>
             <wp:effectExtent l="0" t="0" r="0" b="0"/>
             <wp:docPr id="12" name="Picture 12"/>
@@ -632,7 +578,7 @@
           <w:lang w:eastAsia="en-US"/>
         </w:rPr>
         <w:drawing>
-          <wp:inline distT="0" distB="0" distL="0" distR="0" wp14:anchorId="6A2B7415" wp14:editId="20113275">
+          <wp:inline distT="0" distB="0" distL="0" distR="0" wp14:anchorId="5093FE47" wp14:editId="588ECAAD">
             <wp:extent cx="3886200" cy="2521896"/>
             <wp:effectExtent l="0" t="0" r="0" b="0"/>
             <wp:docPr id="15" name="Picture 15"/>
@@ -694,7 +640,7 @@
           <w:lang w:eastAsia="en-US"/>
         </w:rPr>
         <w:drawing>
-          <wp:inline distT="0" distB="0" distL="0" distR="0" wp14:anchorId="4EC96A66" wp14:editId="2003B83A">
+          <wp:inline distT="0" distB="0" distL="0" distR="0" wp14:anchorId="7902235D" wp14:editId="6213A2CA">
             <wp:extent cx="3657600" cy="2255204"/>
             <wp:effectExtent l="0" t="0" r="0" b="5715"/>
             <wp:docPr id="8" name="Picture 8"/>
@@ -750,7 +696,7 @@
           <w:lang w:eastAsia="en-US"/>
         </w:rPr>
         <w:drawing>
-          <wp:inline distT="0" distB="0" distL="0" distR="0" wp14:anchorId="49BF557F" wp14:editId="4C3FCD77">
+          <wp:inline distT="0" distB="0" distL="0" distR="0" wp14:anchorId="265910E7" wp14:editId="41EA2883">
             <wp:extent cx="3657600" cy="2186499"/>
             <wp:effectExtent l="0" t="0" r="0" b="0"/>
             <wp:docPr id="13" name="Picture 13"/>
@@ -806,7 +752,7 @@
           <w:lang w:eastAsia="en-US"/>
         </w:rPr>
         <w:drawing>
-          <wp:inline distT="0" distB="0" distL="0" distR="0" wp14:anchorId="46BA3063" wp14:editId="6FDF1DDA">
+          <wp:inline distT="0" distB="0" distL="0" distR="0" wp14:anchorId="4F210514" wp14:editId="40CCA1CA">
             <wp:extent cx="3657600" cy="2435192"/>
             <wp:effectExtent l="0" t="0" r="0" b="3810"/>
             <wp:docPr id="14" name="Picture 14"/>
@@ -874,7 +820,7 @@
         <w:rPr>
           <w:b/>
         </w:rPr>
-        <w:t xml:space="preserve"> for Degree 1</w:t>
+        <w:t xml:space="preserve"> for Training Data Degree 1</w:t>
       </w:r>
       <w:r>
         <w:rPr>
@@ -897,13 +843,7 @@
         <w:rPr>
           <w:b/>
         </w:rPr>
-        <w:t xml:space="preserve"> for </w:t>
-      </w:r>
-      <w:r>
-        <w:rPr>
-          <w:b/>
-        </w:rPr>
-        <w:t>Day 1</w:t>
+        <w:t xml:space="preserve"> for Testing Data Degree 1</w:t>
       </w:r>
       <w:r>
         <w:rPr>
@@ -912,10 +852,30 @@
         <w:t>:</w:t>
       </w:r>
       <w:r>
-        <w:t xml:space="preserve"> </w:t>
-      </w:r>
-      <w:r>
-        <w:t>6.649214787984489</w:t>
+        <w:t xml:space="preserve"> 6.74502</w:t>
+      </w:r>
+    </w:p>
+    <w:p>
+      <w:r>
+        <w:rPr>
+          <w:b/>
+        </w:rPr>
+        <w:t>Total Error</w:t>
+      </w:r>
+      <w:r>
+        <w:rPr>
+          <w:b/>
+        </w:rPr>
+        <w:t xml:space="preserve"> for Day 1</w:t>
+      </w:r>
+      <w:r>
+        <w:rPr>
+          <w:b/>
+        </w:rPr>
+        <w:t>:</w:t>
+      </w:r>
+      <w:r>
+        <w:t xml:space="preserve"> 6.649214787984489</w:t>
       </w:r>
     </w:p>
     <w:p>
@@ -936,19 +896,7 @@
         <w:rPr>
           <w:b/>
         </w:rPr>
-        <w:t xml:space="preserve"> for </w:t>
-      </w:r>
-      <w:r>
-        <w:rPr>
-          <w:b/>
-        </w:rPr>
-        <w:t>Day</w:t>
-      </w:r>
-      <w:r>
-        <w:rPr>
-          <w:b/>
-        </w:rPr>
-        <w:t xml:space="preserve"> 2</w:t>
+        <w:t xml:space="preserve"> for Day 2</w:t>
       </w:r>
       <w:r>
         <w:rPr>
@@ -989,19 +937,7 @@
         <w:rPr>
           <w:b/>
         </w:rPr>
-        <w:t xml:space="preserve"> for </w:t>
-      </w:r>
-      <w:r>
-        <w:rPr>
-          <w:b/>
-        </w:rPr>
-        <w:t>Day</w:t>
-      </w:r>
-      <w:r>
-        <w:rPr>
-          <w:b/>
-        </w:rPr>
-        <w:t xml:space="preserve"> 3</w:t>
+        <w:t xml:space="preserve"> for Day 3</w:t>
       </w:r>
       <w:r>
         <w:rPr>
@@ -1039,7 +975,7 @@
         <w:rPr>
           <w:b/>
         </w:rPr>
-        <w:t xml:space="preserve"> for Degree 2</w:t>
+        <w:t xml:space="preserve"> for Training Data Degree 2</w:t>
       </w:r>
       <w:r>
         <w:rPr>
@@ -1070,6 +1006,29 @@
         <w:rPr>
           <w:b/>
         </w:rPr>
+        <w:t xml:space="preserve"> for Testing Data Degree 2</w:t>
+      </w:r>
+      <w:r>
+        <w:rPr>
+          <w:b/>
+        </w:rPr>
+        <w:t>:</w:t>
+      </w:r>
+      <w:r>
+        <w:t xml:space="preserve"> 7.0456291</w:t>
+      </w:r>
+    </w:p>
+    <w:p>
+      <w:r>
+        <w:rPr>
+          <w:b/>
+        </w:rPr>
+        <w:t>Total Error</w:t>
+      </w:r>
+      <w:r>
+        <w:rPr>
+          <w:b/>
+        </w:rPr>
         <w:t xml:space="preserve"> for Day 1</w:t>
       </w:r>
       <w:r>
@@ -1079,10 +1038,7 @@
         <w:t>:</w:t>
       </w:r>
       <w:r>
-        <w:t xml:space="preserve"> </w:t>
-      </w:r>
-      <w:r>
-        <w:t>7.3437976265969676</w:t>
+        <w:t xml:space="preserve"> 7.3437976265969676</w:t>
       </w:r>
     </w:p>
     <w:p>
@@ -1182,7 +1138,7 @@
         <w:rPr>
           <w:b/>
         </w:rPr>
-        <w:t xml:space="preserve"> for Degree 3</w:t>
+        <w:t xml:space="preserve"> for Training Data Degree 3</w:t>
       </w:r>
       <w:r>
         <w:rPr>
@@ -1200,6 +1156,29 @@
           <w:lang w:eastAsia="en-US"/>
         </w:rPr>
         <w:t>6.99409024</w:t>
+      </w:r>
+    </w:p>
+    <w:p>
+      <w:r>
+        <w:rPr>
+          <w:b/>
+        </w:rPr>
+        <w:t>Total Error</w:t>
+      </w:r>
+      <w:r>
+        <w:rPr>
+          <w:b/>
+        </w:rPr>
+        <w:t xml:space="preserve"> for Testing Data Degree 3</w:t>
+      </w:r>
+      <w:r>
+        <w:rPr>
+          <w:b/>
+        </w:rPr>
+        <w:t>:</w:t>
+      </w:r>
+      <w:r>
+        <w:t xml:space="preserve"> 4.84638328</w:t>
       </w:r>
     </w:p>
     <w:p>
@@ -1311,6 +1290,8 @@
         </w:rPr>
         <w:t>3.849389354715179</w:t>
       </w:r>
+    </w:p>
+    <w:p>
       <w:bookmarkStart w:id="0" w:name="_GoBack"/>
       <w:bookmarkEnd w:id="0"/>
     </w:p>
@@ -1482,6 +1463,7 @@
   <w:style w:type="paragraph" w:default="1" w:styleId="Normal">
     <w:name w:val="Normal"/>
     <w:qFormat/>
+    <w:rsid w:val="00AF5457"/>
   </w:style>
   <w:style w:type="character" w:default="1" w:styleId="DefaultParagraphFont">
     <w:name w:val="Default Paragraph Font"/>
@@ -1702,6 +1684,7 @@
   <w:style w:type="paragraph" w:default="1" w:styleId="Normal">
     <w:name w:val="Normal"/>
     <w:qFormat/>
+    <w:rsid w:val="00AF5457"/>
   </w:style>
   <w:style w:type="character" w:default="1" w:styleId="DefaultParagraphFont">
     <w:name w:val="Default Paragraph Font"/>

</xml_diff>

<commit_message>
labeled graph axis and restructured write up, NOT DONE
</commit_message>
<xml_diff>
--- a/WriteUp.docx
+++ b/WriteUp.docx
@@ -1,20 +1,84 @@
 
 <file path=word/document.xml><?xml version="1.0" encoding="utf-8"?>
-<w:document xmlns:wpc="http://schemas.microsoft.com/office/word/2010/wordprocessingCanvas" xmlns:mo="http://schemas.microsoft.com/office/mac/office/2008/main" xmlns:mc="http://schemas.openxmlformats.org/markup-compatibility/2006" xmlns:mv="urn:schemas-microsoft-com:mac:vml" xmlns:o="urn:schemas-microsoft-com:office:office" xmlns:r="http://schemas.openxmlformats.org/officeDocument/2006/relationships" xmlns:m="http://schemas.openxmlformats.org/officeDocument/2006/math" xmlns:v="urn:schemas-microsoft-com:vml" xmlns:wp14="http://schemas.microsoft.com/office/word/2010/wordprocessingDrawing" xmlns:wp="http://schemas.openxmlformats.org/drawingml/2006/wordprocessingDrawing" xmlns:w10="urn:schemas-microsoft-com:office:word" xmlns:w="http://schemas.openxmlformats.org/wordprocessingml/2006/main" xmlns:w14="http://schemas.microsoft.com/office/word/2010/wordml" xmlns:wpg="http://schemas.microsoft.com/office/word/2010/wordprocessingGroup" xmlns:wpi="http://schemas.microsoft.com/office/word/2010/wordprocessingInk" xmlns:wne="http://schemas.microsoft.com/office/word/2006/wordml" xmlns:wps="http://schemas.microsoft.com/office/word/2010/wordprocessingShape" mc:Ignorable="w14 wp14">
+<w:document xmlns:wpc="http://schemas.microsoft.com/office/word/2010/wordprocessingCanvas" xmlns:cx="http://schemas.microsoft.com/office/drawing/2014/chartex" xmlns:cx1="http://schemas.microsoft.com/office/drawing/2015/9/8/chartex" xmlns:cx2="http://schemas.microsoft.com/office/drawing/2015/10/21/chartex" xmlns:cx3="http://schemas.microsoft.com/office/drawing/2016/5/9/chartex" xmlns:cx4="http://schemas.microsoft.com/office/drawing/2016/5/10/chartex" xmlns:cx5="http://schemas.microsoft.com/office/drawing/2016/5/11/chartex" xmlns:cx6="http://schemas.microsoft.com/office/drawing/2016/5/12/chartex" xmlns:cx7="http://schemas.microsoft.com/office/drawing/2016/5/13/chartex" xmlns:cx8="http://schemas.microsoft.com/office/drawing/2016/5/14/chartex" xmlns:mc="http://schemas.openxmlformats.org/markup-compatibility/2006" xmlns:aink="http://schemas.microsoft.com/office/drawing/2016/ink" xmlns:am3d="http://schemas.microsoft.com/office/drawing/2017/model3d" xmlns:o="urn:schemas-microsoft-com:office:office" xmlns:r="http://schemas.openxmlformats.org/officeDocument/2006/relationships" xmlns:m="http://schemas.openxmlformats.org/officeDocument/2006/math" xmlns:v="urn:schemas-microsoft-com:vml" xmlns:wp14="http://schemas.microsoft.com/office/word/2010/wordprocessingDrawing" xmlns:wp="http://schemas.openxmlformats.org/drawingml/2006/wordprocessingDrawing" xmlns:w10="urn:schemas-microsoft-com:office:word" xmlns:w="http://schemas.openxmlformats.org/wordprocessingml/2006/main" xmlns:w14="http://schemas.microsoft.com/office/word/2010/wordml" xmlns:w15="http://schemas.microsoft.com/office/word/2012/wordml" xmlns:w16cid="http://schemas.microsoft.com/office/word/2016/wordml/cid" xmlns:w16se="http://schemas.microsoft.com/office/word/2015/wordml/symex" xmlns:wpg="http://schemas.microsoft.com/office/word/2010/wordprocessingGroup" xmlns:wpi="http://schemas.microsoft.com/office/word/2010/wordprocessingInk" xmlns:wne="http://schemas.microsoft.com/office/word/2006/wordml" xmlns:wps="http://schemas.microsoft.com/office/word/2010/wordprocessingShape" mc:Ignorable="w14 w15 w16se w16cid wp14">
   <w:body>
     <w:p>
-      <w:r>
+      <w:pPr>
+        <w:rPr>
+          <w:b/>
+        </w:rPr>
+      </w:pPr>
+      <w:r>
+        <w:rPr>
+          <w:b/>
+        </w:rPr>
         <w:t>Jonathan Samson</w:t>
       </w:r>
     </w:p>
     <w:p>
-      <w:r>
+      <w:pPr>
+        <w:rPr>
+          <w:b/>
+        </w:rPr>
+      </w:pPr>
+      <w:r>
+        <w:rPr>
+          <w:b/>
+        </w:rPr>
         <w:t>Brandon Chin</w:t>
       </w:r>
     </w:p>
     <w:p>
-      <w:r>
+      <w:pPr>
+        <w:rPr>
+          <w:b/>
+        </w:rPr>
+      </w:pPr>
+      <w:r>
+        <w:rPr>
+          <w:b/>
+        </w:rPr>
         <w:t>CMSC 409 – Project 3</w:t>
+      </w:r>
+    </w:p>
+    <w:p>
+      <w:pPr>
+        <w:rPr>
+          <w:b/>
+        </w:rPr>
+      </w:pPr>
+    </w:p>
+    <w:p>
+      <w:pPr>
+        <w:rPr>
+          <w:b/>
+        </w:rPr>
+      </w:pPr>
+      <w:r>
+        <w:rPr>
+          <w:b/>
+        </w:rPr>
+        <w:t xml:space="preserve">1) </w:t>
+      </w:r>
+      <w:r>
+        <w:rPr>
+          <w:b/>
+        </w:rPr>
+        <w:t xml:space="preserve">What are the </w:t>
+      </w:r>
+      <w:proofErr w:type="gramStart"/>
+      <w:r>
+        <w:rPr>
+          <w:b/>
+        </w:rPr>
+        <w:t>inputs  and</w:t>
+      </w:r>
+      <w:proofErr w:type="gramEnd"/>
+      <w:r>
+        <w:rPr>
+          <w:b/>
+        </w:rPr>
+        <w:t xml:space="preserve"> outputs for this problem. </w:t>
       </w:r>
     </w:p>
     <w:p>
@@ -23,34 +87,195 @@
         <w:ind w:firstLine="720"/>
       </w:pPr>
       <w:r>
-        <w:t xml:space="preserve">The inputs for this problem are the hours, and the outputs for this problem is the </w:t>
-      </w:r>
-      <w:r>
-        <w:t>net energy consumption in kW</w:t>
-      </w:r>
-      <w:r>
-        <w:t xml:space="preserve">. The activation function of the decision unit is </w:t>
-      </w:r>
-      <w:r>
-        <w:t>linear</w:t>
-      </w:r>
-      <w:r>
-        <w:t xml:space="preserve"> activation. This is because we are looking for continuous real values as outputs that are linear from negative infinity until positive infinity. However, these values should not be asymptotically like they would be in hard activation, and therefore </w:t>
-      </w:r>
-      <w:r>
-        <w:t>linear</w:t>
-      </w:r>
-      <w:r>
-        <w:t xml:space="preserve"> activation makes the most sense for this problem. </w:t>
-      </w:r>
-      <w:r>
-        <w:t xml:space="preserve">We needed to find a best-fit model for the data in order to predict future energy consumptions. In this problem, we had 3 out functions (a) Out = (weight 1) * input + (weight 2); (b) Out = (weight 1) * (input)^2 + (weight 2) * input + (weight 3); (c) Out = (weight 1)* (input^3) + (weight 2) * (input)^2 + (weight 3) * (input) + (weight 4). </w:t>
-      </w:r>
-      <w:r>
-        <w:t>The number of iterations we decided to have is 1,000,000, and our learning rate we decided to be .00000001. We needed to make sure the training constant is low. After testing both the training constant and the number of iterations at smaller and larger numbers, we found that too few iterations or too large of a training constant, and the output would be wildly inaccurate and exceedingly large. Using our knowledge from the previous assignments as well as significant guessing and checking, we decided that the numbers we chose represen</w:t>
-      </w:r>
-      <w:r>
-        <w:t>ted the most accurate output.  We tried with only 100 iterations as well as with a learning rate of 0.5, and we saw that the learning rate needed to be much lower, and the iterations needed to be much higher in order to achieve a more precise output.</w:t>
+        <w:t xml:space="preserve">There is only one input and one output for this problem. </w:t>
+      </w:r>
+      <w:r>
+        <w:t xml:space="preserve">The </w:t>
+      </w:r>
+      <w:r>
+        <w:t xml:space="preserve">one </w:t>
+      </w:r>
+      <w:r>
+        <w:t>input</w:t>
+      </w:r>
+      <w:r>
+        <w:t xml:space="preserve"> is</w:t>
+      </w:r>
+      <w:r>
+        <w:t xml:space="preserve"> the </w:t>
+      </w:r>
+      <w:r>
+        <w:t>time in hours</w:t>
+      </w:r>
+      <w:r>
+        <w:t xml:space="preserve">, and the </w:t>
+      </w:r>
+      <w:r>
+        <w:t>one output is the hourly</w:t>
+      </w:r>
+      <w:r>
+        <w:t xml:space="preserve"> energy consumption in kW</w:t>
+      </w:r>
+      <w:r>
+        <w:t>.</w:t>
+      </w:r>
+      <w:r>
+        <w:t xml:space="preserve"> However, the goal for this project is to find a polynomial regression that approximately matches the data. So, the inputs for the neuron will be slightly different than just the time of day. </w:t>
+      </w:r>
+      <w:r>
+        <w:t xml:space="preserve">A polynomial function of degree 3 would look like </w:t>
+      </w:r>
+      <w:r>
+        <w:rPr>
+          <w:i/>
+        </w:rPr>
+        <w:t>a</w:t>
+      </w:r>
+      <w:r>
+        <w:rPr>
+          <w:i/>
+        </w:rPr>
+        <w:t>+bx+cx</w:t>
+      </w:r>
+      <w:r>
+        <w:rPr>
+          <w:i/>
+          <w:vertAlign w:val="superscript"/>
+        </w:rPr>
+        <w:t>2</w:t>
+      </w:r>
+      <w:r>
+        <w:rPr>
+          <w:i/>
+        </w:rPr>
+        <w:t>+dx</w:t>
+      </w:r>
+      <w:r>
+        <w:rPr>
+          <w:i/>
+          <w:vertAlign w:val="superscript"/>
+        </w:rPr>
+        <w:t>3</w:t>
+      </w:r>
+      <w:r>
+        <w:rPr>
+          <w:i/>
+        </w:rPr>
+        <w:t xml:space="preserve">. </w:t>
+      </w:r>
+      <w:r>
+        <w:t>In t</w:t>
+      </w:r>
+      <w:r>
+        <w:t xml:space="preserve">his problem, we treat the time of day as </w:t>
+      </w:r>
+      <w:r>
+        <w:rPr>
+          <w:i/>
+        </w:rPr>
+        <w:t>x</w:t>
+      </w:r>
+      <w:r>
+        <w:t xml:space="preserve">, and look for the different weights </w:t>
+      </w:r>
+      <w:r>
+        <w:rPr>
+          <w:i/>
+        </w:rPr>
+        <w:t xml:space="preserve">a </w:t>
+      </w:r>
+      <w:r>
+        <w:t xml:space="preserve">through </w:t>
+      </w:r>
+      <w:r>
+        <w:rPr>
+          <w:i/>
+        </w:rPr>
+        <w:t>d</w:t>
+      </w:r>
+      <w:r>
+        <w:t xml:space="preserve">, where </w:t>
+      </w:r>
+      <w:r>
+        <w:rPr>
+          <w:i/>
+        </w:rPr>
+        <w:t>a</w:t>
+      </w:r>
+      <w:r>
+        <w:t xml:space="preserve"> is the bias and b through c are weights 1 to 3. </w:t>
+      </w:r>
+      <w:r>
+        <w:t xml:space="preserve">We have multiple inputs in this case, </w:t>
+      </w:r>
+      <w:r>
+        <w:rPr>
+          <w:i/>
+        </w:rPr>
+        <w:t>x</w:t>
+      </w:r>
+      <w:r>
+        <w:t xml:space="preserve">, </w:t>
+      </w:r>
+      <w:r>
+        <w:rPr>
+          <w:i/>
+        </w:rPr>
+        <w:t>x</w:t>
+      </w:r>
+      <w:r>
+        <w:rPr>
+          <w:i/>
+          <w:vertAlign w:val="superscript"/>
+        </w:rPr>
+        <w:t>2</w:t>
+      </w:r>
+      <w:r>
+        <w:t xml:space="preserve">, and </w:t>
+      </w:r>
+      <w:r>
+        <w:rPr>
+          <w:i/>
+        </w:rPr>
+        <w:t>x</w:t>
+      </w:r>
+      <w:r>
+        <w:rPr>
+          <w:i/>
+          <w:vertAlign w:val="superscript"/>
+        </w:rPr>
+        <w:t>3</w:t>
+      </w:r>
+      <w:r>
+        <w:t xml:space="preserve">, where x is the time of day. </w:t>
+      </w:r>
+      <w:r>
+        <w:t>We also create models for</w:t>
+      </w:r>
+      <w:r>
+        <w:t xml:space="preserve"> </w:t>
+      </w:r>
+      <w:r>
+        <w:t xml:space="preserve">1 degree, 2 degree, and </w:t>
+      </w:r>
+      <w:proofErr w:type="gramStart"/>
+      <w:r>
+        <w:t>3 degree</w:t>
+      </w:r>
+      <w:proofErr w:type="gramEnd"/>
+      <w:r>
+        <w:t xml:space="preserve"> polynomial regression functions, and the inputs vary accordingly. </w:t>
+      </w:r>
+    </w:p>
+    <w:p>
+      <w:pPr>
+        <w:spacing w:line="480" w:lineRule="auto"/>
+      </w:pPr>
+      <w:r>
+        <w:rPr>
+          <w:b/>
+        </w:rPr>
+        <w:t>2) What should be the activation function of your decision unit? Why did you choose it?</w:t>
       </w:r>
     </w:p>
     <w:p>
@@ -59,14 +284,1516 @@
         <w:ind w:firstLine="720"/>
       </w:pPr>
       <w:r>
+        <w:t xml:space="preserve">The activation function of </w:t>
+      </w:r>
+      <w:r>
+        <w:t>the</w:t>
+      </w:r>
+      <w:r>
+        <w:t xml:space="preserve"> decision unit </w:t>
+      </w:r>
+      <w:r>
+        <w:t xml:space="preserve">should be a </w:t>
+      </w:r>
+      <w:r>
+        <w:t>linear</w:t>
+      </w:r>
+      <w:r>
+        <w:t xml:space="preserve"> activation</w:t>
+      </w:r>
+      <w:r>
+        <w:t xml:space="preserve"> function</w:t>
+      </w:r>
+      <w:r>
+        <w:t>. This is because we are looking for continuous real values</w:t>
+      </w:r>
+      <w:r>
+        <w:t>, rather than a decision</w:t>
+      </w:r>
+      <w:r>
+        <w:t xml:space="preserve"> function</w:t>
+      </w:r>
+      <w:r>
+        <w:t xml:space="preserve">. </w:t>
+      </w:r>
+      <w:r>
+        <w:t xml:space="preserve">In a normal decision problem, we would want </w:t>
+      </w:r>
+      <w:r>
+        <w:t>values between</w:t>
+      </w:r>
+      <w:r>
+        <w:t xml:space="preserve"> 0 </w:t>
+      </w:r>
+      <w:r>
+        <w:t xml:space="preserve">and </w:t>
+      </w:r>
+      <w:r>
+        <w:t xml:space="preserve">1 to classify the </w:t>
+      </w:r>
+      <w:proofErr w:type="gramStart"/>
+      <w:r>
+        <w:t>data, and</w:t>
+      </w:r>
+      <w:proofErr w:type="gramEnd"/>
+      <w:r>
+        <w:t xml:space="preserve"> would measure error as </w:t>
+      </w:r>
+      <w:r>
+        <w:t xml:space="preserve">the distance from output to the correct answer. In this problem, the correct answer is not simply 0 or 1, but </w:t>
+      </w:r>
+      <w:r>
+        <w:t xml:space="preserve">could be </w:t>
+      </w:r>
+      <w:r>
+        <w:t xml:space="preserve">on a wide range of values </w:t>
+      </w:r>
+      <w:r>
+        <w:t>measuring</w:t>
+      </w:r>
+      <w:r>
+        <w:t xml:space="preserve"> energy consumption. </w:t>
+      </w:r>
+      <w:proofErr w:type="gramStart"/>
+      <w:r>
+        <w:t>So</w:t>
+      </w:r>
+      <w:proofErr w:type="gramEnd"/>
+      <w:r>
+        <w:t xml:space="preserve"> we use a </w:t>
+      </w:r>
+      <w:r>
         <w:lastRenderedPageBreak/>
-        <w:t xml:space="preserve">There are several data preprocessing steps that can be taken including: data cleaning, data integration, data transformation, data reduction, and data discretization. Data cleaning is filling in missing values, smooth noisy data, identify or remove outliers, and resolve inconsistencies. Given the data sets that were given to us, we did not have to do any data cleaning with the data. Data integration is using multiple databases, data cubes, or files. We are using data integration with pulling training data from multiple files as well as using a separate test data file. We do not have multiple databases or data cubes. Data transformation is normalization and aggregation. We considered normalizing the data, and for a few </w:t>
-      </w:r>
-      <w:r>
-        <w:t xml:space="preserve">normalize. Though we tried to normalize the data, we felt that given the </w:t>
-      </w:r>
-      <w:r>
-        <w:t xml:space="preserve">effects of normalizing the data to one and the resulting effects that it had on the bias, it was better to not normalize the data. Data reduction is reducing the volume but producing the same or similar analytical results. Data discretization is part of data reduction, but it is replacing numerical attributes with nominal ones. </w:t>
+        <w:t>linear function which can go from negative infinity to positive infinity</w:t>
+      </w:r>
+      <w:r>
+        <w:t xml:space="preserve">, in hopes our output will </w:t>
+      </w:r>
+      <w:r>
+        <w:t>be close to the energy consumption</w:t>
+      </w:r>
+      <w:r>
+        <w:t>.</w:t>
+      </w:r>
+    </w:p>
+    <w:p>
+      <w:pPr>
+        <w:spacing w:line="480" w:lineRule="auto"/>
+        <w:rPr>
+          <w:b/>
+        </w:rPr>
+      </w:pPr>
+      <w:r>
+        <w:rPr>
+          <w:b/>
+        </w:rPr>
+        <w:t>3) Compare the training and testing errors obtained using the architectures on Figure 1</w:t>
+      </w:r>
+    </w:p>
+    <w:p>
+      <w:pPr>
+        <w:spacing w:line="480" w:lineRule="auto"/>
+        <w:rPr>
+          <w:b/>
+        </w:rPr>
+      </w:pPr>
+      <w:r>
+        <w:rPr>
+          <w:b/>
+        </w:rPr>
+        <w:t xml:space="preserve">a. </w:t>
+      </w:r>
+      <w:r>
+        <w:rPr>
+          <w:b/>
+        </w:rPr>
+        <w:t xml:space="preserve">Train the decision unit on the data from the first 3 days. Report training error for each of the three days. Present a graph (original data vs. trained model), </w:t>
+      </w:r>
+      <w:proofErr w:type="gramStart"/>
+      <w:r>
+        <w:rPr>
+          <w:b/>
+        </w:rPr>
+        <w:t>similar to</w:t>
+      </w:r>
+      <w:proofErr w:type="gramEnd"/>
+      <w:r>
+        <w:rPr>
+          <w:b/>
+        </w:rPr>
+        <w:t xml:space="preserve"> the Figure 2.</w:t>
+      </w:r>
+    </w:p>
+    <w:p>
+      <w:pPr>
+        <w:spacing w:line="480" w:lineRule="auto"/>
+      </w:pPr>
+      <w:r>
+        <w:t>We created graphs of the output and desired results for days 1 to 3, and models of degree 1 to 3. Total error is calculated as the square root of the sum of squared errors.</w:t>
+      </w:r>
+    </w:p>
+    <w:p>
+      <w:pPr>
+        <w:rPr>
+          <w:b/>
+        </w:rPr>
+      </w:pPr>
+      <w:r>
+        <w:rPr>
+          <w:b/>
+        </w:rPr>
+        <w:br w:type="page"/>
+      </w:r>
+    </w:p>
+    <w:p>
+      <w:pPr>
+        <w:spacing w:after="0"/>
+        <w:rPr>
+          <w:b/>
+          <w:u w:val="single"/>
+        </w:rPr>
+      </w:pPr>
+      <w:r>
+        <w:rPr>
+          <w:b/>
+          <w:u w:val="single"/>
+        </w:rPr>
+        <w:lastRenderedPageBreak/>
+        <w:t>Degree 1</w:t>
+      </w:r>
+    </w:p>
+    <w:p>
+      <w:pPr>
+        <w:spacing w:after="0"/>
+        <w:rPr>
+          <w:b/>
+          <w:u w:val="single"/>
+        </w:rPr>
+      </w:pPr>
+    </w:p>
+    <w:p>
+      <w:pPr>
+        <w:spacing w:after="0"/>
+        <w:rPr>
+          <w:b/>
+        </w:rPr>
+      </w:pPr>
+      <w:r>
+        <w:rPr>
+          <w:b/>
+          <w:noProof/>
+        </w:rPr>
+        <w:drawing>
+          <wp:inline distT="0" distB="0" distL="0" distR="0" wp14:anchorId="00415AAA" wp14:editId="3627FAE3">
+            <wp:extent cx="3541746" cy="2209800"/>
+            <wp:effectExtent l="0" t="0" r="1905" b="0"/>
+            <wp:docPr id="21" name="Picture 21"/>
+            <wp:cNvGraphicFramePr>
+              <a:graphicFrameLocks xmlns:a="http://schemas.openxmlformats.org/drawingml/2006/main" noChangeAspect="1"/>
+            </wp:cNvGraphicFramePr>
+            <a:graphic xmlns:a="http://schemas.openxmlformats.org/drawingml/2006/main">
+              <a:graphicData uri="http://schemas.openxmlformats.org/drawingml/2006/picture">
+                <pic:pic xmlns:pic="http://schemas.openxmlformats.org/drawingml/2006/picture">
+                  <pic:nvPicPr>
+                    <pic:cNvPr id="0" name="Picture 4"/>
+                    <pic:cNvPicPr>
+                      <a:picLocks noChangeAspect="1" noChangeArrowheads="1"/>
+                    </pic:cNvPicPr>
+                  </pic:nvPicPr>
+                  <pic:blipFill>
+                    <a:blip r:embed="rId4">
+                      <a:extLst>
+                        <a:ext uri="{28A0092B-C50C-407E-A947-70E740481C1C}">
+                          <a14:useLocalDpi xmlns:a14="http://schemas.microsoft.com/office/drawing/2010/main" val="0"/>
+                        </a:ext>
+                      </a:extLst>
+                    </a:blip>
+                    <a:srcRect/>
+                    <a:stretch>
+                      <a:fillRect/>
+                    </a:stretch>
+                  </pic:blipFill>
+                  <pic:spPr bwMode="auto">
+                    <a:xfrm>
+                      <a:off x="0" y="0"/>
+                      <a:ext cx="3566810" cy="2225438"/>
+                    </a:xfrm>
+                    <a:prstGeom prst="rect">
+                      <a:avLst/>
+                    </a:prstGeom>
+                    <a:noFill/>
+                  </pic:spPr>
+                </pic:pic>
+              </a:graphicData>
+            </a:graphic>
+          </wp:inline>
+        </w:drawing>
+      </w:r>
+    </w:p>
+    <w:p>
+      <w:pPr>
+        <w:spacing w:after="0"/>
+        <w:rPr>
+          <w:noProof/>
+        </w:rPr>
+      </w:pPr>
+      <w:r>
+        <w:rPr>
+          <w:noProof/>
+        </w:rPr>
+        <w:drawing>
+          <wp:inline distT="0" distB="0" distL="0" distR="0" wp14:anchorId="31CC12DC" wp14:editId="69D868B9">
+            <wp:extent cx="3544716" cy="2193925"/>
+            <wp:effectExtent l="0" t="0" r="0" b="0"/>
+            <wp:docPr id="24" name="Picture 24"/>
+            <wp:cNvGraphicFramePr>
+              <a:graphicFrameLocks xmlns:a="http://schemas.openxmlformats.org/drawingml/2006/main" noChangeAspect="1"/>
+            </wp:cNvGraphicFramePr>
+            <a:graphic xmlns:a="http://schemas.openxmlformats.org/drawingml/2006/main">
+              <a:graphicData uri="http://schemas.openxmlformats.org/drawingml/2006/picture">
+                <pic:pic xmlns:pic="http://schemas.openxmlformats.org/drawingml/2006/picture">
+                  <pic:nvPicPr>
+                    <pic:cNvPr id="0" name="Picture 6"/>
+                    <pic:cNvPicPr>
+                      <a:picLocks noChangeAspect="1" noChangeArrowheads="1"/>
+                    </pic:cNvPicPr>
+                  </pic:nvPicPr>
+                  <pic:blipFill>
+                    <a:blip r:embed="rId5">
+                      <a:extLst>
+                        <a:ext uri="{28A0092B-C50C-407E-A947-70E740481C1C}">
+                          <a14:useLocalDpi xmlns:a14="http://schemas.microsoft.com/office/drawing/2010/main" val="0"/>
+                        </a:ext>
+                      </a:extLst>
+                    </a:blip>
+                    <a:srcRect/>
+                    <a:stretch>
+                      <a:fillRect/>
+                    </a:stretch>
+                  </pic:blipFill>
+                  <pic:spPr bwMode="auto">
+                    <a:xfrm>
+                      <a:off x="0" y="0"/>
+                      <a:ext cx="3564577" cy="2206217"/>
+                    </a:xfrm>
+                    <a:prstGeom prst="rect">
+                      <a:avLst/>
+                    </a:prstGeom>
+                    <a:noFill/>
+                  </pic:spPr>
+                </pic:pic>
+              </a:graphicData>
+            </a:graphic>
+          </wp:inline>
+        </w:drawing>
+      </w:r>
+    </w:p>
+    <w:p>
+      <w:pPr>
+        <w:spacing w:after="0"/>
+        <w:rPr>
+          <w:b/>
+        </w:rPr>
+      </w:pPr>
+      <w:r>
+        <w:rPr>
+          <w:b/>
+          <w:noProof/>
+        </w:rPr>
+        <w:drawing>
+          <wp:inline distT="0" distB="0" distL="0" distR="0" wp14:anchorId="68EC2260" wp14:editId="2642E9FC">
+            <wp:extent cx="3541395" cy="2196303"/>
+            <wp:effectExtent l="0" t="0" r="1905" b="0"/>
+            <wp:docPr id="25" name="Picture 25"/>
+            <wp:cNvGraphicFramePr>
+              <a:graphicFrameLocks xmlns:a="http://schemas.openxmlformats.org/drawingml/2006/main" noChangeAspect="1"/>
+            </wp:cNvGraphicFramePr>
+            <a:graphic xmlns:a="http://schemas.openxmlformats.org/drawingml/2006/main">
+              <a:graphicData uri="http://schemas.openxmlformats.org/drawingml/2006/picture">
+                <pic:pic xmlns:pic="http://schemas.openxmlformats.org/drawingml/2006/picture">
+                  <pic:nvPicPr>
+                    <pic:cNvPr id="0" name="Picture 7"/>
+                    <pic:cNvPicPr>
+                      <a:picLocks noChangeAspect="1" noChangeArrowheads="1"/>
+                    </pic:cNvPicPr>
+                  </pic:nvPicPr>
+                  <pic:blipFill>
+                    <a:blip r:embed="rId6">
+                      <a:extLst>
+                        <a:ext uri="{28A0092B-C50C-407E-A947-70E740481C1C}">
+                          <a14:useLocalDpi xmlns:a14="http://schemas.microsoft.com/office/drawing/2010/main" val="0"/>
+                        </a:ext>
+                      </a:extLst>
+                    </a:blip>
+                    <a:srcRect/>
+                    <a:stretch>
+                      <a:fillRect/>
+                    </a:stretch>
+                  </pic:blipFill>
+                  <pic:spPr bwMode="auto">
+                    <a:xfrm>
+                      <a:off x="0" y="0"/>
+                      <a:ext cx="3566112" cy="2211632"/>
+                    </a:xfrm>
+                    <a:prstGeom prst="rect">
+                      <a:avLst/>
+                    </a:prstGeom>
+                    <a:noFill/>
+                  </pic:spPr>
+                </pic:pic>
+              </a:graphicData>
+            </a:graphic>
+          </wp:inline>
+        </w:drawing>
+      </w:r>
+    </w:p>
+    <w:p>
+      <w:pPr>
+        <w:spacing w:after="0"/>
+        <w:rPr>
+          <w:b/>
+        </w:rPr>
+      </w:pPr>
+    </w:p>
+    <w:p>
+      <w:r>
+        <w:rPr>
+          <w:b/>
+        </w:rPr>
+        <w:t>Total Error</w:t>
+      </w:r>
+      <w:r>
+        <w:rPr>
+          <w:b/>
+        </w:rPr>
+        <w:t xml:space="preserve"> for Day 1</w:t>
+      </w:r>
+      <w:r>
+        <w:rPr>
+          <w:b/>
+        </w:rPr>
+        <w:t>:</w:t>
+      </w:r>
+      <w:r>
+        <w:t xml:space="preserve"> 6.649214787984489</w:t>
+      </w:r>
+    </w:p>
+    <w:p>
+      <w:pPr>
+        <w:rPr>
+          <w:rFonts w:ascii="Calibri" w:eastAsia="Times New Roman" w:hAnsi="Calibri" w:cs="Times New Roman"/>
+          <w:color w:val="000000"/>
+          <w:lang w:eastAsia="en-US"/>
+        </w:rPr>
+      </w:pPr>
+      <w:r>
+        <w:rPr>
+          <w:b/>
+        </w:rPr>
+        <w:t>Total Error</w:t>
+      </w:r>
+      <w:r>
+        <w:rPr>
+          <w:b/>
+        </w:rPr>
+        <w:t xml:space="preserve"> for Day 2</w:t>
+      </w:r>
+      <w:r>
+        <w:rPr>
+          <w:b/>
+        </w:rPr>
+        <w:t>:</w:t>
+      </w:r>
+      <w:r>
+        <w:t xml:space="preserve"> </w:t>
+      </w:r>
+      <w:r>
+        <w:rPr>
+          <w:rFonts w:ascii="Calibri" w:eastAsia="Times New Roman" w:hAnsi="Calibri" w:cs="Times New Roman"/>
+          <w:color w:val="000000"/>
+          <w:lang w:eastAsia="en-US"/>
+        </w:rPr>
+        <w:t>6.5122696869325445</w:t>
+      </w:r>
+    </w:p>
+    <w:p>
+      <w:pPr>
+        <w:rPr>
+          <w:rFonts w:ascii="Calibri" w:eastAsia="Times New Roman" w:hAnsi="Calibri" w:cs="Times New Roman"/>
+          <w:color w:val="000000"/>
+          <w:lang w:eastAsia="en-US"/>
+        </w:rPr>
+      </w:pPr>
+      <w:r>
+        <w:rPr>
+          <w:b/>
+        </w:rPr>
+        <w:t>Total Error</w:t>
+      </w:r>
+      <w:r>
+        <w:rPr>
+          <w:b/>
+        </w:rPr>
+        <w:t xml:space="preserve"> for Day 3</w:t>
+      </w:r>
+      <w:r>
+        <w:rPr>
+          <w:b/>
+        </w:rPr>
+        <w:t>:</w:t>
+      </w:r>
+      <w:r>
+        <w:t xml:space="preserve"> </w:t>
+      </w:r>
+      <w:r>
+        <w:rPr>
+          <w:rFonts w:ascii="Calibri" w:eastAsia="Times New Roman" w:hAnsi="Calibri" w:cs="Times New Roman"/>
+          <w:color w:val="000000"/>
+          <w:lang w:eastAsia="en-US"/>
+        </w:rPr>
+        <w:t>6.318587571614721</w:t>
+      </w:r>
+    </w:p>
+    <w:p>
+      <w:pPr>
+        <w:spacing w:after="0"/>
+      </w:pPr>
+    </w:p>
+    <w:p>
+      <w:pPr>
+        <w:spacing w:after="0"/>
+      </w:pPr>
+    </w:p>
+    <w:p>
+      <w:pPr>
+        <w:spacing w:after="0"/>
+        <w:rPr>
+          <w:b/>
+        </w:rPr>
+      </w:pPr>
+      <w:r>
+        <w:rPr>
+          <w:b/>
+          <w:u w:val="single"/>
+        </w:rPr>
+        <w:t>Degree 2</w:t>
+      </w:r>
+    </w:p>
+    <w:p>
+      <w:pPr>
+        <w:spacing w:after="0"/>
+      </w:pPr>
+    </w:p>
+    <w:p>
+      <w:pPr>
+        <w:spacing w:after="0"/>
+      </w:pPr>
+      <w:r>
+        <w:rPr>
+          <w:b/>
+          <w:noProof/>
+        </w:rPr>
+        <w:drawing>
+          <wp:inline distT="0" distB="0" distL="0" distR="0" wp14:anchorId="54E98FAD" wp14:editId="5E6D0E64">
+            <wp:extent cx="3535045" cy="2146431"/>
+            <wp:effectExtent l="0" t="0" r="8255" b="6350"/>
+            <wp:docPr id="20" name="Picture 20"/>
+            <wp:cNvGraphicFramePr>
+              <a:graphicFrameLocks xmlns:a="http://schemas.openxmlformats.org/drawingml/2006/main" noChangeAspect="1"/>
+            </wp:cNvGraphicFramePr>
+            <a:graphic xmlns:a="http://schemas.openxmlformats.org/drawingml/2006/main">
+              <a:graphicData uri="http://schemas.openxmlformats.org/drawingml/2006/picture">
+                <pic:pic xmlns:pic="http://schemas.openxmlformats.org/drawingml/2006/picture">
+                  <pic:nvPicPr>
+                    <pic:cNvPr id="0" name="Picture 3"/>
+                    <pic:cNvPicPr>
+                      <a:picLocks noChangeAspect="1" noChangeArrowheads="1"/>
+                    </pic:cNvPicPr>
+                  </pic:nvPicPr>
+                  <pic:blipFill>
+                    <a:blip r:embed="rId7">
+                      <a:extLst>
+                        <a:ext uri="{28A0092B-C50C-407E-A947-70E740481C1C}">
+                          <a14:useLocalDpi xmlns:a14="http://schemas.microsoft.com/office/drawing/2010/main" val="0"/>
+                        </a:ext>
+                      </a:extLst>
+                    </a:blip>
+                    <a:srcRect/>
+                    <a:stretch>
+                      <a:fillRect/>
+                    </a:stretch>
+                  </pic:blipFill>
+                  <pic:spPr bwMode="auto">
+                    <a:xfrm>
+                      <a:off x="0" y="0"/>
+                      <a:ext cx="3552420" cy="2156981"/>
+                    </a:xfrm>
+                    <a:prstGeom prst="rect">
+                      <a:avLst/>
+                    </a:prstGeom>
+                    <a:noFill/>
+                  </pic:spPr>
+                </pic:pic>
+              </a:graphicData>
+            </a:graphic>
+          </wp:inline>
+        </w:drawing>
+      </w:r>
+    </w:p>
+    <w:p>
+      <w:pPr>
+        <w:spacing w:after="0"/>
+      </w:pPr>
+      <w:r>
+        <w:rPr>
+          <w:noProof/>
+        </w:rPr>
+        <w:drawing>
+          <wp:inline distT="0" distB="0" distL="0" distR="0" wp14:anchorId="57E143C0" wp14:editId="161A0A1F">
+            <wp:extent cx="3535045" cy="2143546"/>
+            <wp:effectExtent l="0" t="0" r="8255" b="9525"/>
+            <wp:docPr id="1" name="Picture 1"/>
+            <wp:cNvGraphicFramePr>
+              <a:graphicFrameLocks xmlns:a="http://schemas.openxmlformats.org/drawingml/2006/main" noChangeAspect="1"/>
+            </wp:cNvGraphicFramePr>
+            <a:graphic xmlns:a="http://schemas.openxmlformats.org/drawingml/2006/main">
+              <a:graphicData uri="http://schemas.openxmlformats.org/drawingml/2006/picture">
+                <pic:pic xmlns:pic="http://schemas.openxmlformats.org/drawingml/2006/picture">
+                  <pic:nvPicPr>
+                    <pic:cNvPr id="0" name="Picture 2"/>
+                    <pic:cNvPicPr>
+                      <a:picLocks noChangeAspect="1" noChangeArrowheads="1"/>
+                    </pic:cNvPicPr>
+                  </pic:nvPicPr>
+                  <pic:blipFill>
+                    <a:blip r:embed="rId8">
+                      <a:extLst>
+                        <a:ext uri="{28A0092B-C50C-407E-A947-70E740481C1C}">
+                          <a14:useLocalDpi xmlns:a14="http://schemas.microsoft.com/office/drawing/2010/main" val="0"/>
+                        </a:ext>
+                      </a:extLst>
+                    </a:blip>
+                    <a:srcRect/>
+                    <a:stretch>
+                      <a:fillRect/>
+                    </a:stretch>
+                  </pic:blipFill>
+                  <pic:spPr bwMode="auto">
+                    <a:xfrm>
+                      <a:off x="0" y="0"/>
+                      <a:ext cx="3615688" cy="2192446"/>
+                    </a:xfrm>
+                    <a:prstGeom prst="rect">
+                      <a:avLst/>
+                    </a:prstGeom>
+                    <a:noFill/>
+                  </pic:spPr>
+                </pic:pic>
+              </a:graphicData>
+            </a:graphic>
+          </wp:inline>
+        </w:drawing>
+      </w:r>
+    </w:p>
+    <w:p>
+      <w:r>
+        <w:rPr>
+          <w:noProof/>
+        </w:rPr>
+        <w:drawing>
+          <wp:inline distT="0" distB="0" distL="0" distR="0" wp14:anchorId="296033E9" wp14:editId="5A16DC58">
+            <wp:extent cx="3550920" cy="2156069"/>
+            <wp:effectExtent l="0" t="0" r="0" b="0"/>
+            <wp:docPr id="22" name="Picture 22"/>
+            <wp:cNvGraphicFramePr>
+              <a:graphicFrameLocks xmlns:a="http://schemas.openxmlformats.org/drawingml/2006/main" noChangeAspect="1"/>
+            </wp:cNvGraphicFramePr>
+            <a:graphic xmlns:a="http://schemas.openxmlformats.org/drawingml/2006/main">
+              <a:graphicData uri="http://schemas.openxmlformats.org/drawingml/2006/picture">
+                <pic:pic xmlns:pic="http://schemas.openxmlformats.org/drawingml/2006/picture">
+                  <pic:nvPicPr>
+                    <pic:cNvPr id="0" name="Picture 7"/>
+                    <pic:cNvPicPr>
+                      <a:picLocks noChangeAspect="1" noChangeArrowheads="1"/>
+                    </pic:cNvPicPr>
+                  </pic:nvPicPr>
+                  <pic:blipFill>
+                    <a:blip r:embed="rId9">
+                      <a:extLst>
+                        <a:ext uri="{28A0092B-C50C-407E-A947-70E740481C1C}">
+                          <a14:useLocalDpi xmlns:a14="http://schemas.microsoft.com/office/drawing/2010/main" val="0"/>
+                        </a:ext>
+                      </a:extLst>
+                    </a:blip>
+                    <a:srcRect/>
+                    <a:stretch>
+                      <a:fillRect/>
+                    </a:stretch>
+                  </pic:blipFill>
+                  <pic:spPr bwMode="auto">
+                    <a:xfrm>
+                      <a:off x="0" y="0"/>
+                      <a:ext cx="3573911" cy="2170029"/>
+                    </a:xfrm>
+                    <a:prstGeom prst="rect">
+                      <a:avLst/>
+                    </a:prstGeom>
+                    <a:noFill/>
+                  </pic:spPr>
+                </pic:pic>
+              </a:graphicData>
+            </a:graphic>
+          </wp:inline>
+        </w:drawing>
+      </w:r>
+    </w:p>
+    <w:p>
+      <w:r>
+        <w:rPr>
+          <w:b/>
+        </w:rPr>
+        <w:t>Total Error</w:t>
+      </w:r>
+      <w:r>
+        <w:rPr>
+          <w:b/>
+        </w:rPr>
+        <w:t xml:space="preserve"> for Day 1</w:t>
+      </w:r>
+      <w:r>
+        <w:rPr>
+          <w:b/>
+        </w:rPr>
+        <w:t>:</w:t>
+      </w:r>
+      <w:r>
+        <w:t xml:space="preserve"> 7.3437976265969676</w:t>
+      </w:r>
+    </w:p>
+    <w:p>
+      <w:pPr>
+        <w:rPr>
+          <w:rFonts w:ascii="Calibri" w:eastAsia="Times New Roman" w:hAnsi="Calibri" w:cs="Times New Roman"/>
+          <w:color w:val="000000"/>
+          <w:lang w:eastAsia="en-US"/>
+        </w:rPr>
+      </w:pPr>
+      <w:r>
+        <w:rPr>
+          <w:b/>
+        </w:rPr>
+        <w:t>Total Error</w:t>
+      </w:r>
+      <w:r>
+        <w:rPr>
+          <w:b/>
+        </w:rPr>
+        <w:t xml:space="preserve"> for Day 2</w:t>
+      </w:r>
+      <w:r>
+        <w:rPr>
+          <w:b/>
+        </w:rPr>
+        <w:t>:</w:t>
+      </w:r>
+      <w:r>
+        <w:t xml:space="preserve"> </w:t>
+      </w:r>
+      <w:r>
+        <w:rPr>
+          <w:rFonts w:ascii="Calibri" w:eastAsia="Times New Roman" w:hAnsi="Calibri" w:cs="Times New Roman"/>
+          <w:color w:val="000000"/>
+          <w:lang w:eastAsia="en-US"/>
+        </w:rPr>
+        <w:t>7.283992162956873</w:t>
+      </w:r>
+    </w:p>
+    <w:p>
+      <w:pPr>
+        <w:rPr>
+          <w:rFonts w:ascii="Calibri" w:eastAsia="Times New Roman" w:hAnsi="Calibri" w:cs="Times New Roman"/>
+          <w:color w:val="000000"/>
+          <w:lang w:eastAsia="en-US"/>
+        </w:rPr>
+      </w:pPr>
+      <w:r>
+        <w:rPr>
+          <w:b/>
+        </w:rPr>
+        <w:t>Total Error</w:t>
+      </w:r>
+      <w:r>
+        <w:rPr>
+          <w:b/>
+        </w:rPr>
+        <w:t xml:space="preserve"> for Day 3</w:t>
+      </w:r>
+      <w:r>
+        <w:rPr>
+          <w:b/>
+        </w:rPr>
+        <w:t>:</w:t>
+      </w:r>
+      <w:r>
+        <w:t xml:space="preserve"> </w:t>
+      </w:r>
+      <w:r>
+        <w:rPr>
+          <w:rFonts w:ascii="Calibri" w:eastAsia="Times New Roman" w:hAnsi="Calibri" w:cs="Times New Roman"/>
+          <w:color w:val="000000"/>
+          <w:lang w:eastAsia="en-US"/>
+        </w:rPr>
+        <w:t>7.068096708100044</w:t>
+      </w:r>
+    </w:p>
+    <w:p>
+      <w:pPr>
+        <w:spacing w:after="0"/>
+        <w:rPr>
+          <w:b/>
+        </w:rPr>
+      </w:pPr>
+      <w:r>
+        <w:rPr>
+          <w:b/>
+          <w:u w:val="single"/>
+        </w:rPr>
+        <w:lastRenderedPageBreak/>
+        <w:t xml:space="preserve">Degree </w:t>
+      </w:r>
+      <w:r>
+        <w:rPr>
+          <w:b/>
+          <w:u w:val="single"/>
+        </w:rPr>
+        <w:t>3</w:t>
+      </w:r>
+    </w:p>
+    <w:p>
+      <w:pPr>
+        <w:spacing w:after="0"/>
+        <w:rPr>
+          <w:b/>
+        </w:rPr>
+      </w:pPr>
+    </w:p>
+    <w:p>
+      <w:pPr>
+        <w:spacing w:after="0"/>
+      </w:pPr>
+      <w:r>
+        <w:rPr>
+          <w:b/>
+          <w:noProof/>
+        </w:rPr>
+        <w:drawing>
+          <wp:inline distT="0" distB="0" distL="0" distR="0" wp14:anchorId="31F4D2C9" wp14:editId="27B63E53">
+            <wp:extent cx="3535489" cy="2127885"/>
+            <wp:effectExtent l="0" t="0" r="8255" b="5715"/>
+            <wp:docPr id="19" name="Picture 19"/>
+            <wp:cNvGraphicFramePr>
+              <a:graphicFrameLocks xmlns:a="http://schemas.openxmlformats.org/drawingml/2006/main" noChangeAspect="1"/>
+            </wp:cNvGraphicFramePr>
+            <a:graphic xmlns:a="http://schemas.openxmlformats.org/drawingml/2006/main">
+              <a:graphicData uri="http://schemas.openxmlformats.org/drawingml/2006/picture">
+                <pic:pic xmlns:pic="http://schemas.openxmlformats.org/drawingml/2006/picture">
+                  <pic:nvPicPr>
+                    <pic:cNvPr id="0" name="Picture 2"/>
+                    <pic:cNvPicPr>
+                      <a:picLocks noChangeAspect="1" noChangeArrowheads="1"/>
+                    </pic:cNvPicPr>
+                  </pic:nvPicPr>
+                  <pic:blipFill>
+                    <a:blip r:embed="rId10">
+                      <a:extLst>
+                        <a:ext uri="{28A0092B-C50C-407E-A947-70E740481C1C}">
+                          <a14:useLocalDpi xmlns:a14="http://schemas.microsoft.com/office/drawing/2010/main" val="0"/>
+                        </a:ext>
+                      </a:extLst>
+                    </a:blip>
+                    <a:srcRect/>
+                    <a:stretch>
+                      <a:fillRect/>
+                    </a:stretch>
+                  </pic:blipFill>
+                  <pic:spPr bwMode="auto">
+                    <a:xfrm>
+                      <a:off x="0" y="0"/>
+                      <a:ext cx="3552228" cy="2137960"/>
+                    </a:xfrm>
+                    <a:prstGeom prst="rect">
+                      <a:avLst/>
+                    </a:prstGeom>
+                    <a:noFill/>
+                  </pic:spPr>
+                </pic:pic>
+              </a:graphicData>
+            </a:graphic>
+          </wp:inline>
+        </w:drawing>
+      </w:r>
+    </w:p>
+    <w:p>
+      <w:pPr>
+        <w:spacing w:after="0" w:line="480" w:lineRule="auto"/>
+        <w:rPr>
+          <w:b/>
+        </w:rPr>
+      </w:pPr>
+      <w:r>
+        <w:rPr>
+          <w:b/>
+          <w:noProof/>
+        </w:rPr>
+        <w:drawing>
+          <wp:inline distT="0" distB="0" distL="0" distR="0" wp14:anchorId="564A2A84" wp14:editId="4AA42DD1">
+            <wp:extent cx="3535045" cy="2127618"/>
+            <wp:effectExtent l="0" t="0" r="8255" b="6350"/>
+            <wp:docPr id="11" name="Picture 11"/>
+            <wp:cNvGraphicFramePr>
+              <a:graphicFrameLocks xmlns:a="http://schemas.openxmlformats.org/drawingml/2006/main" noChangeAspect="1"/>
+            </wp:cNvGraphicFramePr>
+            <a:graphic xmlns:a="http://schemas.openxmlformats.org/drawingml/2006/main">
+              <a:graphicData uri="http://schemas.openxmlformats.org/drawingml/2006/picture">
+                <pic:pic xmlns:pic="http://schemas.openxmlformats.org/drawingml/2006/picture">
+                  <pic:nvPicPr>
+                    <pic:cNvPr id="0" name="Picture 5"/>
+                    <pic:cNvPicPr>
+                      <a:picLocks noChangeAspect="1" noChangeArrowheads="1"/>
+                    </pic:cNvPicPr>
+                  </pic:nvPicPr>
+                  <pic:blipFill>
+                    <a:blip r:embed="rId11">
+                      <a:extLst>
+                        <a:ext uri="{28A0092B-C50C-407E-A947-70E740481C1C}">
+                          <a14:useLocalDpi xmlns:a14="http://schemas.microsoft.com/office/drawing/2010/main" val="0"/>
+                        </a:ext>
+                      </a:extLst>
+                    </a:blip>
+                    <a:srcRect/>
+                    <a:stretch>
+                      <a:fillRect/>
+                    </a:stretch>
+                  </pic:blipFill>
+                  <pic:spPr bwMode="auto">
+                    <a:xfrm>
+                      <a:off x="0" y="0"/>
+                      <a:ext cx="3554367" cy="2139247"/>
+                    </a:xfrm>
+                    <a:prstGeom prst="rect">
+                      <a:avLst/>
+                    </a:prstGeom>
+                    <a:noFill/>
+                  </pic:spPr>
+                </pic:pic>
+              </a:graphicData>
+            </a:graphic>
+          </wp:inline>
+        </w:drawing>
+      </w:r>
+      <w:r>
+        <w:rPr>
+          <w:b/>
+          <w:noProof/>
+        </w:rPr>
+        <w:drawing>
+          <wp:inline distT="0" distB="0" distL="0" distR="0" wp14:anchorId="1BF0908E" wp14:editId="7F473023">
+            <wp:extent cx="3550299" cy="2141116"/>
+            <wp:effectExtent l="0" t="0" r="0" b="0"/>
+            <wp:docPr id="18" name="Picture 18"/>
+            <wp:cNvGraphicFramePr>
+              <a:graphicFrameLocks xmlns:a="http://schemas.openxmlformats.org/drawingml/2006/main" noChangeAspect="1"/>
+            </wp:cNvGraphicFramePr>
+            <a:graphic xmlns:a="http://schemas.openxmlformats.org/drawingml/2006/main">
+              <a:graphicData uri="http://schemas.openxmlformats.org/drawingml/2006/picture">
+                <pic:pic xmlns:pic="http://schemas.openxmlformats.org/drawingml/2006/picture">
+                  <pic:nvPicPr>
+                    <pic:cNvPr id="0" name="Picture 6"/>
+                    <pic:cNvPicPr>
+                      <a:picLocks noChangeAspect="1" noChangeArrowheads="1"/>
+                    </pic:cNvPicPr>
+                  </pic:nvPicPr>
+                  <pic:blipFill>
+                    <a:blip r:embed="rId12">
+                      <a:extLst>
+                        <a:ext uri="{28A0092B-C50C-407E-A947-70E740481C1C}">
+                          <a14:useLocalDpi xmlns:a14="http://schemas.microsoft.com/office/drawing/2010/main" val="0"/>
+                        </a:ext>
+                      </a:extLst>
+                    </a:blip>
+                    <a:srcRect/>
+                    <a:stretch>
+                      <a:fillRect/>
+                    </a:stretch>
+                  </pic:blipFill>
+                  <pic:spPr bwMode="auto">
+                    <a:xfrm>
+                      <a:off x="0" y="0"/>
+                      <a:ext cx="3568691" cy="2152208"/>
+                    </a:xfrm>
+                    <a:prstGeom prst="rect">
+                      <a:avLst/>
+                    </a:prstGeom>
+                    <a:noFill/>
+                  </pic:spPr>
+                </pic:pic>
+              </a:graphicData>
+            </a:graphic>
+          </wp:inline>
+        </w:drawing>
+      </w:r>
+    </w:p>
+    <w:p>
+      <w:r>
+        <w:rPr>
+          <w:b/>
+        </w:rPr>
+        <w:t>Total Error</w:t>
+      </w:r>
+      <w:r>
+        <w:rPr>
+          <w:b/>
+        </w:rPr>
+        <w:t xml:space="preserve"> for Day 1</w:t>
+      </w:r>
+      <w:r>
+        <w:rPr>
+          <w:b/>
+        </w:rPr>
+        <w:t>:</w:t>
+      </w:r>
+      <w:r>
+        <w:t xml:space="preserve"> </w:t>
+      </w:r>
+      <w:r>
+        <w:rPr>
+          <w:rFonts w:ascii="Calibri" w:eastAsia="Times New Roman" w:hAnsi="Calibri" w:cs="Times New Roman"/>
+          <w:color w:val="000000"/>
+          <w:lang w:eastAsia="en-US"/>
+        </w:rPr>
+        <w:t>4.1492729726042255</w:t>
+      </w:r>
+    </w:p>
+    <w:p>
+      <w:pPr>
+        <w:rPr>
+          <w:rFonts w:ascii="Calibri" w:eastAsia="Times New Roman" w:hAnsi="Calibri" w:cs="Times New Roman"/>
+          <w:color w:val="000000"/>
+          <w:lang w:eastAsia="en-US"/>
+        </w:rPr>
+      </w:pPr>
+      <w:r>
+        <w:rPr>
+          <w:b/>
+        </w:rPr>
+        <w:t>Total Error</w:t>
+      </w:r>
+      <w:r>
+        <w:rPr>
+          <w:b/>
+        </w:rPr>
+        <w:t xml:space="preserve"> for Day 2</w:t>
+      </w:r>
+      <w:r>
+        <w:rPr>
+          <w:b/>
+        </w:rPr>
+        <w:t>:</w:t>
+      </w:r>
+      <w:r>
+        <w:t xml:space="preserve"> </w:t>
+      </w:r>
+      <w:r>
+        <w:rPr>
+          <w:rFonts w:ascii="Calibri" w:eastAsia="Times New Roman" w:hAnsi="Calibri" w:cs="Times New Roman"/>
+          <w:color w:val="000000"/>
+          <w:lang w:eastAsia="en-US"/>
+        </w:rPr>
+        <w:t>3.758825869971608</w:t>
+      </w:r>
+    </w:p>
+    <w:p>
+      <w:pPr>
+        <w:rPr>
+          <w:rFonts w:ascii="Calibri" w:eastAsia="Times New Roman" w:hAnsi="Calibri" w:cs="Times New Roman"/>
+          <w:color w:val="000000"/>
+          <w:lang w:eastAsia="en-US"/>
+        </w:rPr>
+      </w:pPr>
+      <w:r>
+        <w:rPr>
+          <w:b/>
+        </w:rPr>
+        <w:t>Total Error</w:t>
+      </w:r>
+      <w:r>
+        <w:rPr>
+          <w:b/>
+        </w:rPr>
+        <w:t xml:space="preserve"> for Day 3</w:t>
+      </w:r>
+      <w:r>
+        <w:rPr>
+          <w:b/>
+        </w:rPr>
+        <w:t>:</w:t>
+      </w:r>
+      <w:r>
+        <w:t xml:space="preserve"> </w:t>
+      </w:r>
+      <w:r>
+        <w:rPr>
+          <w:rFonts w:ascii="Calibri" w:eastAsia="Times New Roman" w:hAnsi="Calibri" w:cs="Times New Roman"/>
+          <w:color w:val="000000"/>
+          <w:lang w:eastAsia="en-US"/>
+        </w:rPr>
+        <w:t>3.849389354715179</w:t>
+      </w:r>
+    </w:p>
+    <w:p>
+      <w:pPr>
+        <w:spacing w:line="480" w:lineRule="auto"/>
+        <w:rPr>
+          <w:b/>
+        </w:rPr>
+      </w:pPr>
+    </w:p>
+    <w:p>
+      <w:pPr>
+        <w:spacing w:after="0"/>
+        <w:rPr>
+          <w:b/>
+        </w:rPr>
+      </w:pPr>
+      <w:r>
+        <w:rPr>
+          <w:b/>
+        </w:rPr>
+        <w:lastRenderedPageBreak/>
+        <w:t xml:space="preserve">b. Predict the energy consumption of the 4th date. Calculate the error of your prediction using the data for the 4th date. Report testing error. Present a graph (original data vs. trained model), </w:t>
+      </w:r>
+      <w:proofErr w:type="gramStart"/>
+      <w:r>
+        <w:rPr>
+          <w:b/>
+        </w:rPr>
+        <w:t>similar to</w:t>
+      </w:r>
+      <w:proofErr w:type="gramEnd"/>
+      <w:r>
+        <w:rPr>
+          <w:b/>
+        </w:rPr>
+        <w:t xml:space="preserve"> the Figure 2.</w:t>
+      </w:r>
+    </w:p>
+    <w:p>
+      <w:pPr>
+        <w:spacing w:after="0"/>
+        <w:rPr>
+          <w:b/>
+        </w:rPr>
+      </w:pPr>
+    </w:p>
+    <w:p>
+      <w:pPr>
+        <w:spacing w:after="0"/>
+      </w:pPr>
+      <w:r>
+        <w:rPr>
+          <w:b/>
+          <w:noProof/>
+        </w:rPr>
+        <w:drawing>
+          <wp:inline distT="0" distB="0" distL="0" distR="0" wp14:anchorId="4313A83B" wp14:editId="73C8D3A1">
+            <wp:extent cx="3672716" cy="2277745"/>
+            <wp:effectExtent l="0" t="0" r="4445" b="8255"/>
+            <wp:docPr id="27" name="Picture 27"/>
+            <wp:cNvGraphicFramePr>
+              <a:graphicFrameLocks xmlns:a="http://schemas.openxmlformats.org/drawingml/2006/main" noChangeAspect="1"/>
+            </wp:cNvGraphicFramePr>
+            <a:graphic xmlns:a="http://schemas.openxmlformats.org/drawingml/2006/main">
+              <a:graphicData uri="http://schemas.openxmlformats.org/drawingml/2006/picture">
+                <pic:pic xmlns:pic="http://schemas.openxmlformats.org/drawingml/2006/picture">
+                  <pic:nvPicPr>
+                    <pic:cNvPr id="0" name="Picture 9"/>
+                    <pic:cNvPicPr>
+                      <a:picLocks noChangeAspect="1" noChangeArrowheads="1"/>
+                    </pic:cNvPicPr>
+                  </pic:nvPicPr>
+                  <pic:blipFill>
+                    <a:blip r:embed="rId13">
+                      <a:extLst>
+                        <a:ext uri="{28A0092B-C50C-407E-A947-70E740481C1C}">
+                          <a14:useLocalDpi xmlns:a14="http://schemas.microsoft.com/office/drawing/2010/main" val="0"/>
+                        </a:ext>
+                      </a:extLst>
+                    </a:blip>
+                    <a:srcRect/>
+                    <a:stretch>
+                      <a:fillRect/>
+                    </a:stretch>
+                  </pic:blipFill>
+                  <pic:spPr bwMode="auto">
+                    <a:xfrm>
+                      <a:off x="0" y="0"/>
+                      <a:ext cx="3784936" cy="2347341"/>
+                    </a:xfrm>
+                    <a:prstGeom prst="rect">
+                      <a:avLst/>
+                    </a:prstGeom>
+                    <a:noFill/>
+                  </pic:spPr>
+                </pic:pic>
+              </a:graphicData>
+            </a:graphic>
+          </wp:inline>
+        </w:drawing>
+      </w:r>
+      <w:r>
+        <w:t xml:space="preserve"> </w:t>
+      </w:r>
+      <w:r>
+        <w:drawing>
+          <wp:inline distT="0" distB="0" distL="0" distR="0" wp14:anchorId="428786CF" wp14:editId="5B992726">
+            <wp:extent cx="1738046" cy="2284730"/>
+            <wp:effectExtent l="0" t="0" r="0" b="1270"/>
+            <wp:docPr id="32" name="Picture 32"/>
+            <wp:cNvGraphicFramePr>
+              <a:graphicFrameLocks xmlns:a="http://schemas.openxmlformats.org/drawingml/2006/main" noChangeAspect="1"/>
+            </wp:cNvGraphicFramePr>
+            <a:graphic xmlns:a="http://schemas.openxmlformats.org/drawingml/2006/main">
+              <a:graphicData uri="http://schemas.openxmlformats.org/drawingml/2006/picture">
+                <pic:pic xmlns:pic="http://schemas.openxmlformats.org/drawingml/2006/picture">
+                  <pic:nvPicPr>
+                    <pic:cNvPr id="0" name="Picture 12"/>
+                    <pic:cNvPicPr>
+                      <a:picLocks noChangeAspect="1" noChangeArrowheads="1"/>
+                    </pic:cNvPicPr>
+                  </pic:nvPicPr>
+                  <pic:blipFill>
+                    <a:blip r:embed="rId14">
+                      <a:extLst>
+                        <a:ext uri="{28A0092B-C50C-407E-A947-70E740481C1C}">
+                          <a14:useLocalDpi xmlns:a14="http://schemas.microsoft.com/office/drawing/2010/main" val="0"/>
+                        </a:ext>
+                      </a:extLst>
+                    </a:blip>
+                    <a:srcRect/>
+                    <a:stretch>
+                      <a:fillRect/>
+                    </a:stretch>
+                  </pic:blipFill>
+                  <pic:spPr bwMode="auto">
+                    <a:xfrm>
+                      <a:off x="0" y="0"/>
+                      <a:ext cx="1754139" cy="2305886"/>
+                    </a:xfrm>
+                    <a:prstGeom prst="rect">
+                      <a:avLst/>
+                    </a:prstGeom>
+                    <a:noFill/>
+                    <a:ln>
+                      <a:noFill/>
+                    </a:ln>
+                  </pic:spPr>
+                </pic:pic>
+              </a:graphicData>
+            </a:graphic>
+          </wp:inline>
+        </w:drawing>
+      </w:r>
+    </w:p>
+    <w:p>
+      <w:pPr>
+        <w:spacing w:after="0"/>
+      </w:pPr>
+      <w:r>
+        <w:rPr>
+          <w:noProof/>
+        </w:rPr>
+        <w:drawing>
+          <wp:inline distT="0" distB="0" distL="0" distR="0" wp14:anchorId="508F1E00" wp14:editId="7A89D304">
+            <wp:extent cx="3649980" cy="2213238"/>
+            <wp:effectExtent l="0" t="0" r="7620" b="0"/>
+            <wp:docPr id="26" name="Picture 26"/>
+            <wp:cNvGraphicFramePr>
+              <a:graphicFrameLocks xmlns:a="http://schemas.openxmlformats.org/drawingml/2006/main" noChangeAspect="1"/>
+            </wp:cNvGraphicFramePr>
+            <a:graphic xmlns:a="http://schemas.openxmlformats.org/drawingml/2006/main">
+              <a:graphicData uri="http://schemas.openxmlformats.org/drawingml/2006/picture">
+                <pic:pic xmlns:pic="http://schemas.openxmlformats.org/drawingml/2006/picture">
+                  <pic:nvPicPr>
+                    <pic:cNvPr id="0" name="Picture 8"/>
+                    <pic:cNvPicPr>
+                      <a:picLocks noChangeAspect="1" noChangeArrowheads="1"/>
+                    </pic:cNvPicPr>
+                  </pic:nvPicPr>
+                  <pic:blipFill>
+                    <a:blip r:embed="rId15">
+                      <a:extLst>
+                        <a:ext uri="{28A0092B-C50C-407E-A947-70E740481C1C}">
+                          <a14:useLocalDpi xmlns:a14="http://schemas.microsoft.com/office/drawing/2010/main" val="0"/>
+                        </a:ext>
+                      </a:extLst>
+                    </a:blip>
+                    <a:srcRect/>
+                    <a:stretch>
+                      <a:fillRect/>
+                    </a:stretch>
+                  </pic:blipFill>
+                  <pic:spPr bwMode="auto">
+                    <a:xfrm>
+                      <a:off x="0" y="0"/>
+                      <a:ext cx="3699311" cy="2243151"/>
+                    </a:xfrm>
+                    <a:prstGeom prst="rect">
+                      <a:avLst/>
+                    </a:prstGeom>
+                    <a:noFill/>
+                  </pic:spPr>
+                </pic:pic>
+              </a:graphicData>
+            </a:graphic>
+          </wp:inline>
+        </w:drawing>
+      </w:r>
+      <w:r>
+        <w:t xml:space="preserve"> </w:t>
+      </w:r>
+      <w:r>
+        <w:drawing>
+          <wp:inline distT="0" distB="0" distL="0" distR="0" wp14:anchorId="795D8261" wp14:editId="7AC063CB">
+            <wp:extent cx="1676400" cy="2203695"/>
+            <wp:effectExtent l="0" t="0" r="0" b="6350"/>
+            <wp:docPr id="31" name="Picture 31"/>
+            <wp:cNvGraphicFramePr>
+              <a:graphicFrameLocks xmlns:a="http://schemas.openxmlformats.org/drawingml/2006/main" noChangeAspect="1"/>
+            </wp:cNvGraphicFramePr>
+            <a:graphic xmlns:a="http://schemas.openxmlformats.org/drawingml/2006/main">
+              <a:graphicData uri="http://schemas.openxmlformats.org/drawingml/2006/picture">
+                <pic:pic xmlns:pic="http://schemas.openxmlformats.org/drawingml/2006/picture">
+                  <pic:nvPicPr>
+                    <pic:cNvPr id="0" name="Picture 11"/>
+                    <pic:cNvPicPr>
+                      <a:picLocks noChangeAspect="1" noChangeArrowheads="1"/>
+                    </pic:cNvPicPr>
+                  </pic:nvPicPr>
+                  <pic:blipFill>
+                    <a:blip r:embed="rId16">
+                      <a:extLst>
+                        <a:ext uri="{28A0092B-C50C-407E-A947-70E740481C1C}">
+                          <a14:useLocalDpi xmlns:a14="http://schemas.microsoft.com/office/drawing/2010/main" val="0"/>
+                        </a:ext>
+                      </a:extLst>
+                    </a:blip>
+                    <a:srcRect/>
+                    <a:stretch>
+                      <a:fillRect/>
+                    </a:stretch>
+                  </pic:blipFill>
+                  <pic:spPr bwMode="auto">
+                    <a:xfrm>
+                      <a:off x="0" y="0"/>
+                      <a:ext cx="1693686" cy="2226419"/>
+                    </a:xfrm>
+                    <a:prstGeom prst="rect">
+                      <a:avLst/>
+                    </a:prstGeom>
+                    <a:noFill/>
+                    <a:ln>
+                      <a:noFill/>
+                    </a:ln>
+                  </pic:spPr>
+                </pic:pic>
+              </a:graphicData>
+            </a:graphic>
+          </wp:inline>
+        </w:drawing>
+      </w:r>
+      <w:r>
+        <w:rPr>
+          <w:noProof/>
+        </w:rPr>
+        <w:drawing>
+          <wp:inline distT="0" distB="0" distL="0" distR="0" wp14:anchorId="2483E2A6" wp14:editId="7AF8487E">
+            <wp:extent cx="3674615" cy="2218055"/>
+            <wp:effectExtent l="0" t="0" r="2540" b="0"/>
+            <wp:docPr id="29" name="Picture 29"/>
+            <wp:cNvGraphicFramePr>
+              <a:graphicFrameLocks xmlns:a="http://schemas.openxmlformats.org/drawingml/2006/main" noChangeAspect="1"/>
+            </wp:cNvGraphicFramePr>
+            <a:graphic xmlns:a="http://schemas.openxmlformats.org/drawingml/2006/main">
+              <a:graphicData uri="http://schemas.openxmlformats.org/drawingml/2006/picture">
+                <pic:pic xmlns:pic="http://schemas.openxmlformats.org/drawingml/2006/picture">
+                  <pic:nvPicPr>
+                    <pic:cNvPr id="0" name="Picture 10"/>
+                    <pic:cNvPicPr>
+                      <a:picLocks noChangeAspect="1" noChangeArrowheads="1"/>
+                    </pic:cNvPicPr>
+                  </pic:nvPicPr>
+                  <pic:blipFill>
+                    <a:blip r:embed="rId17">
+                      <a:extLst>
+                        <a:ext uri="{28A0092B-C50C-407E-A947-70E740481C1C}">
+                          <a14:useLocalDpi xmlns:a14="http://schemas.microsoft.com/office/drawing/2010/main" val="0"/>
+                        </a:ext>
+                      </a:extLst>
+                    </a:blip>
+                    <a:srcRect/>
+                    <a:stretch>
+                      <a:fillRect/>
+                    </a:stretch>
+                  </pic:blipFill>
+                  <pic:spPr bwMode="auto">
+                    <a:xfrm>
+                      <a:off x="0" y="0"/>
+                      <a:ext cx="3701752" cy="2234435"/>
+                    </a:xfrm>
+                    <a:prstGeom prst="rect">
+                      <a:avLst/>
+                    </a:prstGeom>
+                    <a:noFill/>
+                  </pic:spPr>
+                </pic:pic>
+              </a:graphicData>
+            </a:graphic>
+          </wp:inline>
+        </w:drawing>
+      </w:r>
+      <w:r>
+        <w:drawing>
+          <wp:inline distT="0" distB="0" distL="0" distR="0" wp14:anchorId="5CF6AD80" wp14:editId="694FFC35">
+            <wp:extent cx="1684020" cy="2213712"/>
+            <wp:effectExtent l="0" t="0" r="0" b="0"/>
+            <wp:docPr id="30" name="Picture 30"/>
+            <wp:cNvGraphicFramePr>
+              <a:graphicFrameLocks xmlns:a="http://schemas.openxmlformats.org/drawingml/2006/main" noChangeAspect="1"/>
+            </wp:cNvGraphicFramePr>
+            <a:graphic xmlns:a="http://schemas.openxmlformats.org/drawingml/2006/main">
+              <a:graphicData uri="http://schemas.openxmlformats.org/drawingml/2006/picture">
+                <pic:pic xmlns:pic="http://schemas.openxmlformats.org/drawingml/2006/picture">
+                  <pic:nvPicPr>
+                    <pic:cNvPr id="0" name="Picture 10"/>
+                    <pic:cNvPicPr>
+                      <a:picLocks noChangeAspect="1" noChangeArrowheads="1"/>
+                    </pic:cNvPicPr>
+                  </pic:nvPicPr>
+                  <pic:blipFill>
+                    <a:blip r:embed="rId18">
+                      <a:extLst>
+                        <a:ext uri="{28A0092B-C50C-407E-A947-70E740481C1C}">
+                          <a14:useLocalDpi xmlns:a14="http://schemas.microsoft.com/office/drawing/2010/main" val="0"/>
+                        </a:ext>
+                      </a:extLst>
+                    </a:blip>
+                    <a:srcRect/>
+                    <a:stretch>
+                      <a:fillRect/>
+                    </a:stretch>
+                  </pic:blipFill>
+                  <pic:spPr bwMode="auto">
+                    <a:xfrm>
+                      <a:off x="0" y="0"/>
+                      <a:ext cx="1725608" cy="2268381"/>
+                    </a:xfrm>
+                    <a:prstGeom prst="rect">
+                      <a:avLst/>
+                    </a:prstGeom>
+                    <a:noFill/>
+                    <a:ln>
+                      <a:noFill/>
+                    </a:ln>
+                  </pic:spPr>
+                </pic:pic>
+              </a:graphicData>
+            </a:graphic>
+          </wp:inline>
+        </w:drawing>
+      </w:r>
+    </w:p>
+    <w:p>
+      <w:r>
+        <w:rPr>
+          <w:b/>
+        </w:rPr>
+        <w:t>Total Error</w:t>
+      </w:r>
+      <w:r>
+        <w:rPr>
+          <w:b/>
+        </w:rPr>
+        <w:t xml:space="preserve"> for Testing Data Degree 1</w:t>
+      </w:r>
+      <w:r>
+        <w:rPr>
+          <w:b/>
+        </w:rPr>
+        <w:t>:</w:t>
+      </w:r>
+      <w:r>
+        <w:t xml:space="preserve"> 6.74502</w:t>
+      </w:r>
+    </w:p>
+    <w:p>
+      <w:r>
+        <w:rPr>
+          <w:b/>
+        </w:rPr>
+        <w:t>Total Error</w:t>
+      </w:r>
+      <w:r>
+        <w:rPr>
+          <w:b/>
+        </w:rPr>
+        <w:t xml:space="preserve"> for Testing Data Degree 2</w:t>
+      </w:r>
+      <w:r>
+        <w:rPr>
+          <w:b/>
+        </w:rPr>
+        <w:t>:</w:t>
+      </w:r>
+      <w:r>
+        <w:t xml:space="preserve"> 7.0456291</w:t>
+      </w:r>
+    </w:p>
+    <w:p>
+      <w:r>
+        <w:rPr>
+          <w:b/>
+        </w:rPr>
+        <w:t>Total Error</w:t>
+      </w:r>
+      <w:r>
+        <w:rPr>
+          <w:b/>
+        </w:rPr>
+        <w:t xml:space="preserve"> for Testing Data Degree 3</w:t>
+      </w:r>
+      <w:r>
+        <w:rPr>
+          <w:b/>
+        </w:rPr>
+        <w:t>:</w:t>
+      </w:r>
+      <w:r>
+        <w:t xml:space="preserve"> 4.84638328</w:t>
+      </w:r>
+    </w:p>
+    <w:p>
+      <w:pPr>
+        <w:spacing w:line="480" w:lineRule="auto"/>
+        <w:rPr>
+          <w:b/>
+        </w:rPr>
+      </w:pPr>
+      <w:r>
+        <w:rPr>
+          <w:b/>
+        </w:rPr>
+        <w:lastRenderedPageBreak/>
+        <w:t>4) Report the number of iterations, the learning rate, data pre-processing steps you have chosen (such as normalization of input data). Clearly explain why you selected these values.</w:t>
       </w:r>
     </w:p>
     <w:p>
@@ -75,6 +1802,57 @@
         <w:ind w:firstLine="720"/>
       </w:pPr>
       <w:r>
+        <w:t>The number of iterations we decided to have is 1,000,000, and our learning rate we decided to be .00000001. We needed to make sure the training constant is low</w:t>
+      </w:r>
+      <w:r>
+        <w:t>, since the inputs can get very large, for example 20</w:t>
+      </w:r>
+      <w:r>
+        <w:rPr>
+          <w:vertAlign w:val="superscript"/>
+        </w:rPr>
+        <w:t>3</w:t>
+      </w:r>
+      <w:r>
+        <w:t xml:space="preserve"> is 8000</w:t>
+      </w:r>
+      <w:r>
+        <w:t xml:space="preserve">. After testing both the training constant and the number of iterations at smaller and larger numbers, we found that too few iterations or too large of a training constant, and the output would be wildly inaccurate and exceedingly large. Using our knowledge from the previous assignments as well as significant guessing and checking, we decided that the numbers we chose </w:t>
+      </w:r>
+      <w:r>
+        <w:t>resulted in</w:t>
+      </w:r>
+      <w:bookmarkStart w:id="0" w:name="_GoBack"/>
+      <w:bookmarkEnd w:id="0"/>
+      <w:r>
+        <w:t xml:space="preserve"> the most accurate output.  We tried with only 100 iterations as well as with a learning rate of 0.5, and we saw that the learning rate needed to be much lower, and the iterations needed to be much higher in order to achieve a more precise output.</w:t>
+      </w:r>
+    </w:p>
+    <w:p>
+      <w:pPr>
+        <w:spacing w:line="480" w:lineRule="auto"/>
+        <w:ind w:firstLine="720"/>
+      </w:pPr>
+      <w:r>
+        <w:t xml:space="preserve">There are several data preprocessing steps that can be taken including: data cleaning, data integration, data transformation, data reduction, and data discretization. Data cleaning is filling in missing values, smooth noisy data, identify or remove outliers, and resolve inconsistencies. Given the data sets that were given to us, we did not have to do any data cleaning with the data. Data integration is using multiple databases, data cubes, or files. We are using data integration with pulling training data from multiple files as well as using a separate test data file. We do not have multiple databases or data cubes. Data transformation is normalization </w:t>
+      </w:r>
+      <w:r>
+        <w:lastRenderedPageBreak/>
+        <w:t xml:space="preserve">and aggregation. We considered normalizing the data, and for a few </w:t>
+      </w:r>
+      <w:r>
+        <w:t xml:space="preserve">normalize. Though we tried to normalize the data, we felt that given the </w:t>
+      </w:r>
+      <w:r>
+        <w:t xml:space="preserve">effects of normalizing the data to one and the resulting effects that it had on the bias, it was better to not normalize the data. Data reduction is reducing the volume but producing the same or similar analytical results. Data discretization is part of data reduction, but it is replacing numerical attributes with nominal ones. </w:t>
+      </w:r>
+    </w:p>
+    <w:p>
+      <w:pPr>
+        <w:spacing w:line="480" w:lineRule="auto"/>
+        <w:ind w:firstLine="720"/>
+      </w:pPr>
+      <w:r>
         <w:t>Could the error be further reduced using a network of neurons opposed to a single decision unit? If so, discuss how and why these methods would reduce the error.</w:t>
       </w:r>
       <w:r>
@@ -90,7 +1868,23 @@
         <w:t xml:space="preserve">. </w:t>
       </w:r>
       <w:r>
-        <w:t>This is due to an increase in the number of neurons and the need for each one to make a decision, which would mean that each one would need to be trained on the data set, and you would need more data in order to efficiently train the network of neurons. However, there is a potential with too many neurons that it will not be more efficient and actually cause more problems.</w:t>
+        <w:t xml:space="preserve">This is due to an increase in the number of neurons and the need for each one to </w:t>
+      </w:r>
+      <w:proofErr w:type="gramStart"/>
+      <w:r>
+        <w:t>make a decision</w:t>
+      </w:r>
+      <w:proofErr w:type="gramEnd"/>
+      <w:r>
+        <w:t xml:space="preserve">, which would mean that each one would need to be trained on the data set, and you would need more data in order to efficiently train the network of neurons. However, there is a potential with too many neurons that it will not be more efficient and </w:t>
+      </w:r>
+      <w:proofErr w:type="gramStart"/>
+      <w:r>
+        <w:t>actually cause</w:t>
+      </w:r>
+      <w:proofErr w:type="gramEnd"/>
+      <w:r>
+        <w:t xml:space="preserve"> more problems.</w:t>
       </w:r>
     </w:p>
     <w:p>
@@ -121,6 +1915,7 @@
           <w:noProof/>
           <w:lang w:eastAsia="en-US"/>
         </w:rPr>
+        <w:lastRenderedPageBreak/>
         <w:drawing>
           <wp:inline distT="0" distB="0" distL="0" distR="0" wp14:anchorId="18580D29" wp14:editId="04FD8B74">
             <wp:extent cx="3507430" cy="2171700"/>
@@ -139,7 +1934,7 @@
                     </pic:cNvPicPr>
                   </pic:nvPicPr>
                   <pic:blipFill>
-                    <a:blip r:embed="rId5">
+                    <a:blip r:embed="rId19">
                       <a:extLst>
                         <a:ext uri="{28A0092B-C50C-407E-A947-70E740481C1C}">
                           <a14:useLocalDpi xmlns:a14="http://schemas.microsoft.com/office/drawing/2010/main" val="0"/>
@@ -193,7 +1988,7 @@
                     </pic:cNvPicPr>
                   </pic:nvPicPr>
                   <pic:blipFill>
-                    <a:blip r:embed="rId6">
+                    <a:blip r:embed="rId20">
                       <a:extLst>
                         <a:ext uri="{28A0092B-C50C-407E-A947-70E740481C1C}">
                           <a14:useLocalDpi xmlns:a14="http://schemas.microsoft.com/office/drawing/2010/main" val="0"/>
@@ -230,9 +2025,9 @@
           <w:lang w:eastAsia="en-US"/>
         </w:rPr>
         <w:drawing>
-          <wp:inline distT="0" distB="0" distL="0" distR="0" wp14:anchorId="49738A70" wp14:editId="7092C01A">
-            <wp:extent cx="3442997" cy="2286000"/>
-            <wp:effectExtent l="0" t="0" r="11430" b="0"/>
+          <wp:inline distT="0" distB="0" distL="0" distR="0" wp14:anchorId="49738A70" wp14:editId="14983FE2">
+            <wp:extent cx="3459480" cy="2296944"/>
+            <wp:effectExtent l="0" t="0" r="7620" b="8255"/>
             <wp:docPr id="17" name="Picture 17"/>
             <wp:cNvGraphicFramePr>
               <a:graphicFrameLocks xmlns:a="http://schemas.openxmlformats.org/drawingml/2006/main" noChangeAspect="1"/>
@@ -247,7 +2042,7 @@
                     </pic:cNvPicPr>
                   </pic:nvPicPr>
                   <pic:blipFill>
-                    <a:blip r:embed="rId7">
+                    <a:blip r:embed="rId21">
                       <a:extLst>
                         <a:ext uri="{28A0092B-C50C-407E-A947-70E740481C1C}">
                           <a14:useLocalDpi xmlns:a14="http://schemas.microsoft.com/office/drawing/2010/main" val="0"/>
@@ -262,7 +2057,7 @@
                   <pic:spPr bwMode="auto">
                     <a:xfrm>
                       <a:off x="0" y="0"/>
-                      <a:ext cx="3444754" cy="2287166"/>
+                      <a:ext cx="3471905" cy="2305194"/>
                     </a:xfrm>
                     <a:prstGeom prst="rect">
                       <a:avLst/>
@@ -279,9 +2074,13 @@
         </w:drawing>
       </w:r>
     </w:p>
+    <w:p/>
     <w:p>
       <w:r>
         <w:br w:type="page"/>
+      </w:r>
+      <w:r>
+        <w:lastRenderedPageBreak/>
         <w:t>Day 2 (Training 2)</w:t>
       </w:r>
     </w:p>
@@ -309,7 +2108,7 @@
                     </pic:cNvPicPr>
                   </pic:nvPicPr>
                   <pic:blipFill>
-                    <a:blip r:embed="rId8">
+                    <a:blip r:embed="rId22">
                       <a:extLst>
                         <a:ext uri="{28A0092B-C50C-407E-A947-70E740481C1C}">
                           <a14:useLocalDpi xmlns:a14="http://schemas.microsoft.com/office/drawing/2010/main" val="0"/>
@@ -365,7 +2164,7 @@
                     </pic:cNvPicPr>
                   </pic:nvPicPr>
                   <pic:blipFill>
-                    <a:blip r:embed="rId9">
+                    <a:blip r:embed="rId23">
                       <a:extLst>
                         <a:ext uri="{28A0092B-C50C-407E-A947-70E740481C1C}">
                           <a14:useLocalDpi xmlns:a14="http://schemas.microsoft.com/office/drawing/2010/main" val="0"/>
@@ -421,7 +2220,7 @@
                     </pic:cNvPicPr>
                   </pic:nvPicPr>
                   <pic:blipFill>
-                    <a:blip r:embed="rId10">
+                    <a:blip r:embed="rId24">
                       <a:extLst>
                         <a:ext uri="{28A0092B-C50C-407E-A947-70E740481C1C}">
                           <a14:useLocalDpi xmlns:a14="http://schemas.microsoft.com/office/drawing/2010/main" val="0"/>
@@ -456,6 +2255,9 @@
     <w:p>
       <w:r>
         <w:br w:type="page"/>
+      </w:r>
+      <w:r>
+        <w:lastRenderedPageBreak/>
         <w:t>Day 3 (Training 3)</w:t>
       </w:r>
     </w:p>
@@ -483,7 +2285,7 @@
                     </pic:cNvPicPr>
                   </pic:nvPicPr>
                   <pic:blipFill>
-                    <a:blip r:embed="rId11">
+                    <a:blip r:embed="rId25">
                       <a:extLst>
                         <a:ext uri="{28A0092B-C50C-407E-A947-70E740481C1C}">
                           <a14:useLocalDpi xmlns:a14="http://schemas.microsoft.com/office/drawing/2010/main" val="0"/>
@@ -539,7 +2341,7 @@
                     </pic:cNvPicPr>
                   </pic:nvPicPr>
                   <pic:blipFill>
-                    <a:blip r:embed="rId12">
+                    <a:blip r:embed="rId26">
                       <a:extLst>
                         <a:ext uri="{28A0092B-C50C-407E-A947-70E740481C1C}">
                           <a14:useLocalDpi xmlns:a14="http://schemas.microsoft.com/office/drawing/2010/main" val="0"/>
@@ -595,7 +2397,7 @@
                     </pic:cNvPicPr>
                   </pic:nvPicPr>
                   <pic:blipFill>
-                    <a:blip r:embed="rId13">
+                    <a:blip r:embed="rId27">
                       <a:extLst>
                         <a:ext uri="{28A0092B-C50C-407E-A947-70E740481C1C}">
                           <a14:useLocalDpi xmlns:a14="http://schemas.microsoft.com/office/drawing/2010/main" val="0"/>
@@ -630,6 +2432,9 @@
     <w:p>
       <w:r>
         <w:br w:type="page"/>
+      </w:r>
+      <w:r>
+        <w:lastRenderedPageBreak/>
         <w:t>Day 4 (Testing 1)</w:t>
       </w:r>
     </w:p>
@@ -657,7 +2462,7 @@
                     </pic:cNvPicPr>
                   </pic:nvPicPr>
                   <pic:blipFill>
-                    <a:blip r:embed="rId14">
+                    <a:blip r:embed="rId28">
                       <a:extLst>
                         <a:ext uri="{28A0092B-C50C-407E-A947-70E740481C1C}">
                           <a14:useLocalDpi xmlns:a14="http://schemas.microsoft.com/office/drawing/2010/main" val="0"/>
@@ -713,7 +2518,7 @@
                     </pic:cNvPicPr>
                   </pic:nvPicPr>
                   <pic:blipFill>
-                    <a:blip r:embed="rId15">
+                    <a:blip r:embed="rId29">
                       <a:extLst>
                         <a:ext uri="{28A0092B-C50C-407E-A947-70E740481C1C}">
                           <a14:useLocalDpi xmlns:a14="http://schemas.microsoft.com/office/drawing/2010/main" val="0"/>
@@ -769,7 +2574,7 @@
                     </pic:cNvPicPr>
                   </pic:nvPicPr>
                   <pic:blipFill>
-                    <a:blip r:embed="rId16">
+                    <a:blip r:embed="rId30">
                       <a:extLst>
                         <a:ext uri="{28A0092B-C50C-407E-A947-70E740481C1C}">
                           <a14:useLocalDpi xmlns:a14="http://schemas.microsoft.com/office/drawing/2010/main" val="0"/>
@@ -814,6 +2619,7 @@
         <w:rPr>
           <w:b/>
         </w:rPr>
+        <w:lastRenderedPageBreak/>
         <w:t>Total Error</w:t>
       </w:r>
       <w:r>
@@ -1292,9 +3098,76 @@
       </w:r>
     </w:p>
     <w:p>
-      <w:bookmarkStart w:id="0" w:name="_GoBack"/>
-      <w:bookmarkEnd w:id="0"/>
-    </w:p>
+      <w:r>
+        <w:rPr>
+          <w:b/>
+        </w:rPr>
+        <w:t>Total Error</w:t>
+      </w:r>
+      <w:r>
+        <w:rPr>
+          <w:b/>
+        </w:rPr>
+        <w:t xml:space="preserve"> for Testing Data Degree 1</w:t>
+      </w:r>
+      <w:r>
+        <w:rPr>
+          <w:b/>
+        </w:rPr>
+        <w:t>:</w:t>
+      </w:r>
+      <w:r>
+        <w:t xml:space="preserve"> 6.74502</w:t>
+      </w:r>
+    </w:p>
+    <w:p>
+      <w:r>
+        <w:rPr>
+          <w:b/>
+        </w:rPr>
+        <w:t>Total Error</w:t>
+      </w:r>
+      <w:r>
+        <w:rPr>
+          <w:b/>
+        </w:rPr>
+        <w:t xml:space="preserve"> for Testing Data Degree 2</w:t>
+      </w:r>
+      <w:r>
+        <w:rPr>
+          <w:b/>
+        </w:rPr>
+        <w:t>:</w:t>
+      </w:r>
+      <w:r>
+        <w:t xml:space="preserve"> 7.0456291</w:t>
+      </w:r>
+    </w:p>
+    <w:p>
+      <w:r>
+        <w:rPr>
+          <w:b/>
+        </w:rPr>
+        <w:t>Total Error</w:t>
+      </w:r>
+      <w:r>
+        <w:rPr>
+          <w:b/>
+        </w:rPr>
+        <w:t xml:space="preserve"> for Testing Data Degree 3</w:t>
+      </w:r>
+      <w:r>
+        <w:rPr>
+          <w:b/>
+        </w:rPr>
+        <w:t>:</w:t>
+      </w:r>
+      <w:r>
+        <w:t xml:space="preserve"> 4.84638328</w:t>
+      </w:r>
+    </w:p>
+    <w:p/>
+    <w:p/>
     <w:sectPr>
       <w:pgSz w:w="12240" w:h="15840"/>
       <w:pgMar w:top="1440" w:right="1800" w:bottom="1440" w:left="1800" w:header="720" w:footer="720" w:gutter="0"/>
@@ -1305,7 +3178,7 @@
 </file>
 
 <file path=word/styles.xml><?xml version="1.0" encoding="utf-8"?>
-<w:styles xmlns:mc="http://schemas.openxmlformats.org/markup-compatibility/2006" xmlns:r="http://schemas.openxmlformats.org/officeDocument/2006/relationships" xmlns:w="http://schemas.openxmlformats.org/wordprocessingml/2006/main" xmlns:w14="http://schemas.microsoft.com/office/word/2010/wordml" mc:Ignorable="w14">
+<w:styles xmlns:mc="http://schemas.openxmlformats.org/markup-compatibility/2006" xmlns:r="http://schemas.openxmlformats.org/officeDocument/2006/relationships" xmlns:w="http://schemas.openxmlformats.org/wordprocessingml/2006/main" xmlns:w14="http://schemas.microsoft.com/office/word/2010/wordml" xmlns:w15="http://schemas.microsoft.com/office/word/2012/wordml" xmlns:w16cid="http://schemas.microsoft.com/office/word/2016/wordml/cid" xmlns:w16se="http://schemas.microsoft.com/office/word/2015/wordml/symex" mc:Ignorable="w14 w15 w16se w16cid">
   <w:docDefaults>
     <w:rPrDefault>
       <w:rPr>
@@ -1321,144 +3194,373 @@
       </w:pPr>
     </w:pPrDefault>
   </w:docDefaults>
-  <w:latentStyles w:defLockedState="0" w:defUIPriority="99" w:defSemiHidden="1" w:defUnhideWhenUsed="1" w:defQFormat="0" w:count="276">
-    <w:lsdException w:name="Normal" w:semiHidden="0" w:uiPriority="0" w:unhideWhenUsed="0" w:qFormat="1"/>
-    <w:lsdException w:name="heading 1" w:semiHidden="0" w:uiPriority="9" w:unhideWhenUsed="0" w:qFormat="1"/>
-    <w:lsdException w:name="heading 2" w:uiPriority="9" w:qFormat="1"/>
-    <w:lsdException w:name="heading 3" w:uiPriority="9" w:qFormat="1"/>
-    <w:lsdException w:name="heading 4" w:uiPriority="9" w:qFormat="1"/>
-    <w:lsdException w:name="heading 5" w:uiPriority="9" w:qFormat="1"/>
-    <w:lsdException w:name="heading 6" w:uiPriority="9" w:qFormat="1"/>
-    <w:lsdException w:name="heading 7" w:uiPriority="9" w:qFormat="1"/>
-    <w:lsdException w:name="heading 8" w:uiPriority="9" w:qFormat="1"/>
-    <w:lsdException w:name="heading 9" w:uiPriority="9" w:qFormat="1"/>
-    <w:lsdException w:name="toc 1" w:uiPriority="39"/>
-    <w:lsdException w:name="toc 2" w:uiPriority="39"/>
-    <w:lsdException w:name="toc 3" w:uiPriority="39"/>
-    <w:lsdException w:name="toc 4" w:uiPriority="39"/>
-    <w:lsdException w:name="toc 5" w:uiPriority="39"/>
-    <w:lsdException w:name="toc 6" w:uiPriority="39"/>
-    <w:lsdException w:name="toc 7" w:uiPriority="39"/>
-    <w:lsdException w:name="toc 8" w:uiPriority="39"/>
-    <w:lsdException w:name="toc 9" w:uiPriority="39"/>
-    <w:lsdException w:name="caption" w:uiPriority="35" w:qFormat="1"/>
-    <w:lsdException w:name="Title" w:semiHidden="0" w:uiPriority="10" w:unhideWhenUsed="0" w:qFormat="1"/>
-    <w:lsdException w:name="Default Paragraph Font" w:uiPriority="1"/>
-    <w:lsdException w:name="Subtitle" w:semiHidden="0" w:uiPriority="11" w:unhideWhenUsed="0" w:qFormat="1"/>
-    <w:lsdException w:name="Strong" w:semiHidden="0" w:uiPriority="22" w:unhideWhenUsed="0" w:qFormat="1"/>
-    <w:lsdException w:name="Emphasis" w:semiHidden="0" w:uiPriority="20" w:unhideWhenUsed="0" w:qFormat="1"/>
-    <w:lsdException w:name="Table Grid" w:semiHidden="0" w:uiPriority="59" w:unhideWhenUsed="0"/>
-    <w:lsdException w:name="Placeholder Text" w:unhideWhenUsed="0"/>
-    <w:lsdException w:name="No Spacing" w:semiHidden="0" w:uiPriority="1" w:unhideWhenUsed="0" w:qFormat="1"/>
-    <w:lsdException w:name="Light Shading" w:semiHidden="0" w:uiPriority="60" w:unhideWhenUsed="0"/>
-    <w:lsdException w:name="Light List" w:semiHidden="0" w:uiPriority="61" w:unhideWhenUsed="0"/>
-    <w:lsdException w:name="Light Grid" w:semiHidden="0" w:uiPriority="62" w:unhideWhenUsed="0"/>
-    <w:lsdException w:name="Medium Shading 1" w:semiHidden="0" w:uiPriority="63" w:unhideWhenUsed="0"/>
-    <w:lsdException w:name="Medium Shading 2" w:semiHidden="0" w:uiPriority="64" w:unhideWhenUsed="0"/>
-    <w:lsdException w:name="Medium List 1" w:semiHidden="0" w:uiPriority="65" w:unhideWhenUsed="0"/>
-    <w:lsdException w:name="Medium List 2" w:semiHidden="0" w:uiPriority="66" w:unhideWhenUsed="0"/>
-    <w:lsdException w:name="Medium Grid 1" w:semiHidden="0" w:uiPriority="67" w:unhideWhenUsed="0"/>
-    <w:lsdException w:name="Medium Grid 2" w:semiHidden="0" w:uiPriority="68" w:unhideWhenUsed="0"/>
-    <w:lsdException w:name="Medium Grid 3" w:semiHidden="0" w:uiPriority="69" w:unhideWhenUsed="0"/>
-    <w:lsdException w:name="Dark List" w:semiHidden="0" w:uiPriority="70" w:unhideWhenUsed="0"/>
-    <w:lsdException w:name="Colorful Shading" w:semiHidden="0" w:uiPriority="71" w:unhideWhenUsed="0"/>
-    <w:lsdException w:name="Colorful List" w:semiHidden="0" w:uiPriority="72" w:unhideWhenUsed="0"/>
-    <w:lsdException w:name="Colorful Grid" w:semiHidden="0" w:uiPriority="73" w:unhideWhenUsed="0"/>
-    <w:lsdException w:name="Light Shading Accent 1" w:semiHidden="0" w:uiPriority="60" w:unhideWhenUsed="0"/>
-    <w:lsdException w:name="Light List Accent 1" w:semiHidden="0" w:uiPriority="61" w:unhideWhenUsed="0"/>
-    <w:lsdException w:name="Light Grid Accent 1" w:semiHidden="0" w:uiPriority="62" w:unhideWhenUsed="0"/>
-    <w:lsdException w:name="Medium Shading 1 Accent 1" w:semiHidden="0" w:uiPriority="63" w:unhideWhenUsed="0"/>
-    <w:lsdException w:name="Medium Shading 2 Accent 1" w:semiHidden="0" w:uiPriority="64" w:unhideWhenUsed="0"/>
-    <w:lsdException w:name="Medium List 1 Accent 1" w:semiHidden="0" w:uiPriority="65" w:unhideWhenUsed="0"/>
-    <w:lsdException w:name="Revision" w:unhideWhenUsed="0"/>
-    <w:lsdException w:name="List Paragraph" w:semiHidden="0" w:uiPriority="34" w:unhideWhenUsed="0" w:qFormat="1"/>
-    <w:lsdException w:name="Quote" w:semiHidden="0" w:uiPriority="29" w:unhideWhenUsed="0" w:qFormat="1"/>
-    <w:lsdException w:name="Intense Quote" w:semiHidden="0" w:uiPriority="30" w:unhideWhenUsed="0" w:qFormat="1"/>
-    <w:lsdException w:name="Medium List 2 Accent 1" w:semiHidden="0" w:uiPriority="66" w:unhideWhenUsed="0"/>
-    <w:lsdException w:name="Medium Grid 1 Accent 1" w:semiHidden="0" w:uiPriority="67" w:unhideWhenUsed="0"/>
-    <w:lsdException w:name="Medium Grid 2 Accent 1" w:semiHidden="0" w:uiPriority="68" w:unhideWhenUsed="0"/>
-    <w:lsdException w:name="Medium Grid 3 Accent 1" w:semiHidden="0" w:uiPriority="69" w:unhideWhenUsed="0"/>
-    <w:lsdException w:name="Dark List Accent 1" w:semiHidden="0" w:uiPriority="70" w:unhideWhenUsed="0"/>
-    <w:lsdException w:name="Colorful Shading Accent 1" w:semiHidden="0" w:uiPriority="71" w:unhideWhenUsed="0"/>
-    <w:lsdException w:name="Colorful List Accent 1" w:semiHidden="0" w:uiPriority="72" w:unhideWhenUsed="0"/>
-    <w:lsdException w:name="Colorful Grid Accent 1" w:semiHidden="0" w:uiPriority="73" w:unhideWhenUsed="0"/>
-    <w:lsdException w:name="Light Shading Accent 2" w:semiHidden="0" w:uiPriority="60" w:unhideWhenUsed="0"/>
-    <w:lsdException w:name="Light List Accent 2" w:semiHidden="0" w:uiPriority="61" w:unhideWhenUsed="0"/>
-    <w:lsdException w:name="Light Grid Accent 2" w:semiHidden="0" w:uiPriority="62" w:unhideWhenUsed="0"/>
-    <w:lsdException w:name="Medium Shading 1 Accent 2" w:semiHidden="0" w:uiPriority="63" w:unhideWhenUsed="0"/>
-    <w:lsdException w:name="Medium Shading 2 Accent 2" w:semiHidden="0" w:uiPriority="64" w:unhideWhenUsed="0"/>
-    <w:lsdException w:name="Medium List 1 Accent 2" w:semiHidden="0" w:uiPriority="65" w:unhideWhenUsed="0"/>
-    <w:lsdException w:name="Medium List 2 Accent 2" w:semiHidden="0" w:uiPriority="66" w:unhideWhenUsed="0"/>
-    <w:lsdException w:name="Medium Grid 1 Accent 2" w:semiHidden="0" w:uiPriority="67" w:unhideWhenUsed="0"/>
-    <w:lsdException w:name="Medium Grid 2 Accent 2" w:semiHidden="0" w:uiPriority="68" w:unhideWhenUsed="0"/>
-    <w:lsdException w:name="Medium Grid 3 Accent 2" w:semiHidden="0" w:uiPriority="69" w:unhideWhenUsed="0"/>
-    <w:lsdException w:name="Dark List Accent 2" w:semiHidden="0" w:uiPriority="70" w:unhideWhenUsed="0"/>
-    <w:lsdException w:name="Colorful Shading Accent 2" w:semiHidden="0" w:uiPriority="71" w:unhideWhenUsed="0"/>
-    <w:lsdException w:name="Colorful List Accent 2" w:semiHidden="0" w:uiPriority="72" w:unhideWhenUsed="0"/>
-    <w:lsdException w:name="Colorful Grid Accent 2" w:semiHidden="0" w:uiPriority="73" w:unhideWhenUsed="0"/>
-    <w:lsdException w:name="Light Shading Accent 3" w:semiHidden="0" w:uiPriority="60" w:unhideWhenUsed="0"/>
-    <w:lsdException w:name="Light List Accent 3" w:semiHidden="0" w:uiPriority="61" w:unhideWhenUsed="0"/>
-    <w:lsdException w:name="Light Grid Accent 3" w:semiHidden="0" w:uiPriority="62" w:unhideWhenUsed="0"/>
-    <w:lsdException w:name="Medium Shading 1 Accent 3" w:semiHidden="0" w:uiPriority="63" w:unhideWhenUsed="0"/>
-    <w:lsdException w:name="Medium Shading 2 Accent 3" w:semiHidden="0" w:uiPriority="64" w:unhideWhenUsed="0"/>
-    <w:lsdException w:name="Medium List 1 Accent 3" w:semiHidden="0" w:uiPriority="65" w:unhideWhenUsed="0"/>
-    <w:lsdException w:name="Medium List 2 Accent 3" w:semiHidden="0" w:uiPriority="66" w:unhideWhenUsed="0"/>
-    <w:lsdException w:name="Medium Grid 1 Accent 3" w:semiHidden="0" w:uiPriority="67" w:unhideWhenUsed="0"/>
-    <w:lsdException w:name="Medium Grid 2 Accent 3" w:semiHidden="0" w:uiPriority="68" w:unhideWhenUsed="0"/>
-    <w:lsdException w:name="Medium Grid 3 Accent 3" w:semiHidden="0" w:uiPriority="69" w:unhideWhenUsed="0"/>
-    <w:lsdException w:name="Dark List Accent 3" w:semiHidden="0" w:uiPriority="70" w:unhideWhenUsed="0"/>
-    <w:lsdException w:name="Colorful Shading Accent 3" w:semiHidden="0" w:uiPriority="71" w:unhideWhenUsed="0"/>
-    <w:lsdException w:name="Colorful List Accent 3" w:semiHidden="0" w:uiPriority="72" w:unhideWhenUsed="0"/>
-    <w:lsdException w:name="Colorful Grid Accent 3" w:semiHidden="0" w:uiPriority="73" w:unhideWhenUsed="0"/>
-    <w:lsdException w:name="Light Shading Accent 4" w:semiHidden="0" w:uiPriority="60" w:unhideWhenUsed="0"/>
-    <w:lsdException w:name="Light List Accent 4" w:semiHidden="0" w:uiPriority="61" w:unhideWhenUsed="0"/>
-    <w:lsdException w:name="Light Grid Accent 4" w:semiHidden="0" w:uiPriority="62" w:unhideWhenUsed="0"/>
-    <w:lsdException w:name="Medium Shading 1 Accent 4" w:semiHidden="0" w:uiPriority="63" w:unhideWhenUsed="0"/>
-    <w:lsdException w:name="Medium Shading 2 Accent 4" w:semiHidden="0" w:uiPriority="64" w:unhideWhenUsed="0"/>
-    <w:lsdException w:name="Medium List 1 Accent 4" w:semiHidden="0" w:uiPriority="65" w:unhideWhenUsed="0"/>
-    <w:lsdException w:name="Medium List 2 Accent 4" w:semiHidden="0" w:uiPriority="66" w:unhideWhenUsed="0"/>
-    <w:lsdException w:name="Medium Grid 1 Accent 4" w:semiHidden="0" w:uiPriority="67" w:unhideWhenUsed="0"/>
-    <w:lsdException w:name="Medium Grid 2 Accent 4" w:semiHidden="0" w:uiPriority="68" w:unhideWhenUsed="0"/>
-    <w:lsdException w:name="Medium Grid 3 Accent 4" w:semiHidden="0" w:uiPriority="69" w:unhideWhenUsed="0"/>
-    <w:lsdException w:name="Dark List Accent 4" w:semiHidden="0" w:uiPriority="70" w:unhideWhenUsed="0"/>
-    <w:lsdException w:name="Colorful Shading Accent 4" w:semiHidden="0" w:uiPriority="71" w:unhideWhenUsed="0"/>
-    <w:lsdException w:name="Colorful List Accent 4" w:semiHidden="0" w:uiPriority="72" w:unhideWhenUsed="0"/>
-    <w:lsdException w:name="Colorful Grid Accent 4" w:semiHidden="0" w:uiPriority="73" w:unhideWhenUsed="0"/>
-    <w:lsdException w:name="Light Shading Accent 5" w:semiHidden="0" w:uiPriority="60" w:unhideWhenUsed="0"/>
-    <w:lsdException w:name="Light List Accent 5" w:semiHidden="0" w:uiPriority="61" w:unhideWhenUsed="0"/>
-    <w:lsdException w:name="Light Grid Accent 5" w:semiHidden="0" w:uiPriority="62" w:unhideWhenUsed="0"/>
-    <w:lsdException w:name="Medium Shading 1 Accent 5" w:semiHidden="0" w:uiPriority="63" w:unhideWhenUsed="0"/>
-    <w:lsdException w:name="Medium Shading 2 Accent 5" w:semiHidden="0" w:uiPriority="64" w:unhideWhenUsed="0"/>
-    <w:lsdException w:name="Medium List 1 Accent 5" w:semiHidden="0" w:uiPriority="65" w:unhideWhenUsed="0"/>
-    <w:lsdException w:name="Medium List 2 Accent 5" w:semiHidden="0" w:uiPriority="66" w:unhideWhenUsed="0"/>
-    <w:lsdException w:name="Medium Grid 1 Accent 5" w:semiHidden="0" w:uiPriority="67" w:unhideWhenUsed="0"/>
-    <w:lsdException w:name="Medium Grid 2 Accent 5" w:semiHidden="0" w:uiPriority="68" w:unhideWhenUsed="0"/>
-    <w:lsdException w:name="Medium Grid 3 Accent 5" w:semiHidden="0" w:uiPriority="69" w:unhideWhenUsed="0"/>
-    <w:lsdException w:name="Dark List Accent 5" w:semiHidden="0" w:uiPriority="70" w:unhideWhenUsed="0"/>
-    <w:lsdException w:name="Colorful Shading Accent 5" w:semiHidden="0" w:uiPriority="71" w:unhideWhenUsed="0"/>
-    <w:lsdException w:name="Colorful List Accent 5" w:semiHidden="0" w:uiPriority="72" w:unhideWhenUsed="0"/>
-    <w:lsdException w:name="Colorful Grid Accent 5" w:semiHidden="0" w:uiPriority="73" w:unhideWhenUsed="0"/>
-    <w:lsdException w:name="Light Shading Accent 6" w:semiHidden="0" w:uiPriority="60" w:unhideWhenUsed="0"/>
-    <w:lsdException w:name="Light List Accent 6" w:semiHidden="0" w:uiPriority="61" w:unhideWhenUsed="0"/>
-    <w:lsdException w:name="Light Grid Accent 6" w:semiHidden="0" w:uiPriority="62" w:unhideWhenUsed="0"/>
-    <w:lsdException w:name="Medium Shading 1 Accent 6" w:semiHidden="0" w:uiPriority="63" w:unhideWhenUsed="0"/>
-    <w:lsdException w:name="Medium Shading 2 Accent 6" w:semiHidden="0" w:uiPriority="64" w:unhideWhenUsed="0"/>
-    <w:lsdException w:name="Medium List 1 Accent 6" w:semiHidden="0" w:uiPriority="65" w:unhideWhenUsed="0"/>
-    <w:lsdException w:name="Medium List 2 Accent 6" w:semiHidden="0" w:uiPriority="66" w:unhideWhenUsed="0"/>
-    <w:lsdException w:name="Medium Grid 1 Accent 6" w:semiHidden="0" w:uiPriority="67" w:unhideWhenUsed="0"/>
-    <w:lsdException w:name="Medium Grid 2 Accent 6" w:semiHidden="0" w:uiPriority="68" w:unhideWhenUsed="0"/>
-    <w:lsdException w:name="Medium Grid 3 Accent 6" w:semiHidden="0" w:uiPriority="69" w:unhideWhenUsed="0"/>
-    <w:lsdException w:name="Dark List Accent 6" w:semiHidden="0" w:uiPriority="70" w:unhideWhenUsed="0"/>
-    <w:lsdException w:name="Colorful Shading Accent 6" w:semiHidden="0" w:uiPriority="71" w:unhideWhenUsed="0"/>
-    <w:lsdException w:name="Colorful List Accent 6" w:semiHidden="0" w:uiPriority="72" w:unhideWhenUsed="0"/>
-    <w:lsdException w:name="Colorful Grid Accent 6" w:semiHidden="0" w:uiPriority="73" w:unhideWhenUsed="0"/>
-    <w:lsdException w:name="Subtle Emphasis" w:semiHidden="0" w:uiPriority="19" w:unhideWhenUsed="0" w:qFormat="1"/>
-    <w:lsdException w:name="Intense Emphasis" w:semiHidden="0" w:uiPriority="21" w:unhideWhenUsed="0" w:qFormat="1"/>
-    <w:lsdException w:name="Subtle Reference" w:semiHidden="0" w:uiPriority="31" w:unhideWhenUsed="0" w:qFormat="1"/>
-    <w:lsdException w:name="Intense Reference" w:semiHidden="0" w:uiPriority="32" w:unhideWhenUsed="0" w:qFormat="1"/>
-    <w:lsdException w:name="Book Title" w:semiHidden="0" w:uiPriority="33" w:unhideWhenUsed="0" w:qFormat="1"/>
-    <w:lsdException w:name="Bibliography" w:uiPriority="37"/>
-    <w:lsdException w:name="TOC Heading" w:uiPriority="39" w:qFormat="1"/>
+  <w:latentStyles w:defLockedState="0" w:defUIPriority="99" w:defSemiHidden="0" w:defUnhideWhenUsed="0" w:defQFormat="0" w:count="375">
+    <w:lsdException w:name="Normal" w:uiPriority="0" w:qFormat="1"/>
+    <w:lsdException w:name="heading 1" w:uiPriority="9" w:qFormat="1"/>
+    <w:lsdException w:name="heading 2" w:semiHidden="1" w:uiPriority="9" w:unhideWhenUsed="1" w:qFormat="1"/>
+    <w:lsdException w:name="heading 3" w:semiHidden="1" w:uiPriority="9" w:unhideWhenUsed="1" w:qFormat="1"/>
+    <w:lsdException w:name="heading 4" w:semiHidden="1" w:uiPriority="9" w:unhideWhenUsed="1" w:qFormat="1"/>
+    <w:lsdException w:name="heading 5" w:semiHidden="1" w:uiPriority="9" w:unhideWhenUsed="1" w:qFormat="1"/>
+    <w:lsdException w:name="heading 6" w:semiHidden="1" w:uiPriority="9" w:unhideWhenUsed="1" w:qFormat="1"/>
+    <w:lsdException w:name="heading 7" w:semiHidden="1" w:uiPriority="9" w:unhideWhenUsed="1" w:qFormat="1"/>
+    <w:lsdException w:name="heading 8" w:semiHidden="1" w:uiPriority="9" w:unhideWhenUsed="1" w:qFormat="1"/>
+    <w:lsdException w:name="heading 9" w:semiHidden="1" w:uiPriority="9" w:unhideWhenUsed="1" w:qFormat="1"/>
+    <w:lsdException w:name="index 1" w:semiHidden="1" w:unhideWhenUsed="1"/>
+    <w:lsdException w:name="index 2" w:semiHidden="1" w:unhideWhenUsed="1"/>
+    <w:lsdException w:name="index 3" w:semiHidden="1" w:unhideWhenUsed="1"/>
+    <w:lsdException w:name="index 4" w:semiHidden="1" w:unhideWhenUsed="1"/>
+    <w:lsdException w:name="index 5" w:semiHidden="1" w:unhideWhenUsed="1"/>
+    <w:lsdException w:name="index 6" w:semiHidden="1" w:unhideWhenUsed="1"/>
+    <w:lsdException w:name="index 7" w:semiHidden="1" w:unhideWhenUsed="1"/>
+    <w:lsdException w:name="index 8" w:semiHidden="1" w:unhideWhenUsed="1"/>
+    <w:lsdException w:name="index 9" w:semiHidden="1" w:unhideWhenUsed="1"/>
+    <w:lsdException w:name="toc 1" w:semiHidden="1" w:uiPriority="39" w:unhideWhenUsed="1"/>
+    <w:lsdException w:name="toc 2" w:semiHidden="1" w:uiPriority="39" w:unhideWhenUsed="1"/>
+    <w:lsdException w:name="toc 3" w:semiHidden="1" w:uiPriority="39" w:unhideWhenUsed="1"/>
+    <w:lsdException w:name="toc 4" w:semiHidden="1" w:uiPriority="39" w:unhideWhenUsed="1"/>
+    <w:lsdException w:name="toc 5" w:semiHidden="1" w:uiPriority="39" w:unhideWhenUsed="1"/>
+    <w:lsdException w:name="toc 6" w:semiHidden="1" w:uiPriority="39" w:unhideWhenUsed="1"/>
+    <w:lsdException w:name="toc 7" w:semiHidden="1" w:uiPriority="39" w:unhideWhenUsed="1"/>
+    <w:lsdException w:name="toc 8" w:semiHidden="1" w:uiPriority="39" w:unhideWhenUsed="1"/>
+    <w:lsdException w:name="toc 9" w:semiHidden="1" w:uiPriority="39" w:unhideWhenUsed="1"/>
+    <w:lsdException w:name="Normal Indent" w:semiHidden="1" w:unhideWhenUsed="1"/>
+    <w:lsdException w:name="footnote text" w:semiHidden="1" w:unhideWhenUsed="1"/>
+    <w:lsdException w:name="annotation text" w:semiHidden="1" w:unhideWhenUsed="1"/>
+    <w:lsdException w:name="header" w:semiHidden="1" w:unhideWhenUsed="1"/>
+    <w:lsdException w:name="footer" w:semiHidden="1" w:unhideWhenUsed="1"/>
+    <w:lsdException w:name="index heading" w:semiHidden="1" w:unhideWhenUsed="1"/>
+    <w:lsdException w:name="caption" w:semiHidden="1" w:uiPriority="35" w:unhideWhenUsed="1" w:qFormat="1"/>
+    <w:lsdException w:name="table of figures" w:semiHidden="1" w:unhideWhenUsed="1"/>
+    <w:lsdException w:name="envelope address" w:semiHidden="1" w:unhideWhenUsed="1"/>
+    <w:lsdException w:name="envelope return" w:semiHidden="1" w:unhideWhenUsed="1"/>
+    <w:lsdException w:name="footnote reference" w:semiHidden="1" w:unhideWhenUsed="1"/>
+    <w:lsdException w:name="annotation reference" w:semiHidden="1" w:unhideWhenUsed="1"/>
+    <w:lsdException w:name="line number" w:semiHidden="1" w:unhideWhenUsed="1"/>
+    <w:lsdException w:name="page number" w:semiHidden="1" w:unhideWhenUsed="1"/>
+    <w:lsdException w:name="endnote reference" w:semiHidden="1" w:unhideWhenUsed="1"/>
+    <w:lsdException w:name="endnote text" w:semiHidden="1" w:unhideWhenUsed="1"/>
+    <w:lsdException w:name="table of authorities" w:semiHidden="1" w:unhideWhenUsed="1"/>
+    <w:lsdException w:name="macro" w:semiHidden="1" w:unhideWhenUsed="1"/>
+    <w:lsdException w:name="toa heading" w:semiHidden="1" w:unhideWhenUsed="1"/>
+    <w:lsdException w:name="List" w:semiHidden="1" w:unhideWhenUsed="1"/>
+    <w:lsdException w:name="List Bullet" w:semiHidden="1" w:unhideWhenUsed="1"/>
+    <w:lsdException w:name="List Number" w:semiHidden="1" w:unhideWhenUsed="1"/>
+    <w:lsdException w:name="List 2" w:semiHidden="1" w:unhideWhenUsed="1"/>
+    <w:lsdException w:name="List 3" w:semiHidden="1" w:unhideWhenUsed="1"/>
+    <w:lsdException w:name="List 4" w:semiHidden="1" w:unhideWhenUsed="1"/>
+    <w:lsdException w:name="List 5" w:semiHidden="1" w:unhideWhenUsed="1"/>
+    <w:lsdException w:name="List Bullet 2" w:semiHidden="1" w:unhideWhenUsed="1"/>
+    <w:lsdException w:name="List Bullet 3" w:semiHidden="1" w:unhideWhenUsed="1"/>
+    <w:lsdException w:name="List Bullet 4" w:semiHidden="1" w:unhideWhenUsed="1"/>
+    <w:lsdException w:name="List Bullet 5" w:semiHidden="1" w:unhideWhenUsed="1"/>
+    <w:lsdException w:name="List Number 2" w:semiHidden="1" w:unhideWhenUsed="1"/>
+    <w:lsdException w:name="List Number 3" w:semiHidden="1" w:unhideWhenUsed="1"/>
+    <w:lsdException w:name="List Number 4" w:semiHidden="1" w:unhideWhenUsed="1"/>
+    <w:lsdException w:name="List Number 5" w:semiHidden="1" w:unhideWhenUsed="1"/>
+    <w:lsdException w:name="Title" w:uiPriority="10" w:qFormat="1"/>
+    <w:lsdException w:name="Closing" w:semiHidden="1" w:unhideWhenUsed="1"/>
+    <w:lsdException w:name="Signature" w:semiHidden="1" w:unhideWhenUsed="1"/>
+    <w:lsdException w:name="Default Paragraph Font" w:semiHidden="1" w:uiPriority="1" w:unhideWhenUsed="1"/>
+    <w:lsdException w:name="Body Text" w:semiHidden="1" w:unhideWhenUsed="1"/>
+    <w:lsdException w:name="Body Text Indent" w:semiHidden="1" w:unhideWhenUsed="1"/>
+    <w:lsdException w:name="List Continue" w:semiHidden="1" w:unhideWhenUsed="1"/>
+    <w:lsdException w:name="List Continue 2" w:semiHidden="1" w:unhideWhenUsed="1"/>
+    <w:lsdException w:name="List Continue 3" w:semiHidden="1" w:unhideWhenUsed="1"/>
+    <w:lsdException w:name="List Continue 4" w:semiHidden="1" w:unhideWhenUsed="1"/>
+    <w:lsdException w:name="List Continue 5" w:semiHidden="1" w:unhideWhenUsed="1"/>
+    <w:lsdException w:name="Message Header" w:semiHidden="1" w:unhideWhenUsed="1"/>
+    <w:lsdException w:name="Subtitle" w:uiPriority="11" w:qFormat="1"/>
+    <w:lsdException w:name="Salutation" w:semiHidden="1" w:unhideWhenUsed="1"/>
+    <w:lsdException w:name="Date" w:semiHidden="1" w:unhideWhenUsed="1"/>
+    <w:lsdException w:name="Body Text First Indent" w:semiHidden="1" w:unhideWhenUsed="1"/>
+    <w:lsdException w:name="Body Text First Indent 2" w:semiHidden="1" w:unhideWhenUsed="1"/>
+    <w:lsdException w:name="Note Heading" w:semiHidden="1" w:unhideWhenUsed="1"/>
+    <w:lsdException w:name="Body Text 2" w:semiHidden="1" w:unhideWhenUsed="1"/>
+    <w:lsdException w:name="Body Text 3" w:semiHidden="1" w:unhideWhenUsed="1"/>
+    <w:lsdException w:name="Body Text Indent 2" w:semiHidden="1" w:unhideWhenUsed="1"/>
+    <w:lsdException w:name="Body Text Indent 3" w:semiHidden="1" w:unhideWhenUsed="1"/>
+    <w:lsdException w:name="Block Text" w:semiHidden="1" w:unhideWhenUsed="1"/>
+    <w:lsdException w:name="Hyperlink" w:semiHidden="1" w:unhideWhenUsed="1"/>
+    <w:lsdException w:name="FollowedHyperlink" w:semiHidden="1" w:unhideWhenUsed="1"/>
+    <w:lsdException w:name="Strong" w:uiPriority="22" w:qFormat="1"/>
+    <w:lsdException w:name="Emphasis" w:uiPriority="20" w:qFormat="1"/>
+    <w:lsdException w:name="Document Map" w:semiHidden="1" w:unhideWhenUsed="1"/>
+    <w:lsdException w:name="Plain Text" w:semiHidden="1" w:unhideWhenUsed="1"/>
+    <w:lsdException w:name="E-mail Signature" w:semiHidden="1" w:unhideWhenUsed="1"/>
+    <w:lsdException w:name="HTML Top of Form" w:semiHidden="1" w:unhideWhenUsed="1"/>
+    <w:lsdException w:name="HTML Bottom of Form" w:semiHidden="1" w:unhideWhenUsed="1"/>
+    <w:lsdException w:name="Normal (Web)" w:semiHidden="1" w:unhideWhenUsed="1"/>
+    <w:lsdException w:name="HTML Acronym" w:semiHidden="1" w:unhideWhenUsed="1"/>
+    <w:lsdException w:name="HTML Address" w:semiHidden="1" w:unhideWhenUsed="1"/>
+    <w:lsdException w:name="HTML Cite" w:semiHidden="1" w:unhideWhenUsed="1"/>
+    <w:lsdException w:name="HTML Code" w:semiHidden="1" w:unhideWhenUsed="1"/>
+    <w:lsdException w:name="HTML Definition" w:semiHidden="1" w:unhideWhenUsed="1"/>
+    <w:lsdException w:name="HTML Keyboard" w:semiHidden="1" w:unhideWhenUsed="1"/>
+    <w:lsdException w:name="HTML Preformatted" w:semiHidden="1" w:unhideWhenUsed="1"/>
+    <w:lsdException w:name="HTML Sample" w:semiHidden="1" w:unhideWhenUsed="1"/>
+    <w:lsdException w:name="HTML Typewriter" w:semiHidden="1" w:unhideWhenUsed="1"/>
+    <w:lsdException w:name="HTML Variable" w:semiHidden="1" w:unhideWhenUsed="1"/>
+    <w:lsdException w:name="Normal Table" w:semiHidden="1" w:unhideWhenUsed="1"/>
+    <w:lsdException w:name="annotation subject" w:semiHidden="1" w:unhideWhenUsed="1"/>
+    <w:lsdException w:name="No List" w:semiHidden="1" w:unhideWhenUsed="1"/>
+    <w:lsdException w:name="Outline List 1" w:semiHidden="1" w:unhideWhenUsed="1"/>
+    <w:lsdException w:name="Outline List 2" w:semiHidden="1" w:unhideWhenUsed="1"/>
+    <w:lsdException w:name="Outline List 3" w:semiHidden="1" w:unhideWhenUsed="1"/>
+    <w:lsdException w:name="Table Simple 1" w:semiHidden="1" w:unhideWhenUsed="1"/>
+    <w:lsdException w:name="Table Simple 2" w:semiHidden="1" w:unhideWhenUsed="1"/>
+    <w:lsdException w:name="Table Simple 3" w:semiHidden="1" w:unhideWhenUsed="1"/>
+    <w:lsdException w:name="Table Classic 1" w:semiHidden="1" w:unhideWhenUsed="1"/>
+    <w:lsdException w:name="Table Classic 2" w:semiHidden="1" w:unhideWhenUsed="1"/>
+    <w:lsdException w:name="Table Classic 3" w:semiHidden="1" w:unhideWhenUsed="1"/>
+    <w:lsdException w:name="Table Classic 4" w:semiHidden="1" w:unhideWhenUsed="1"/>
+    <w:lsdException w:name="Table Colorful 1" w:semiHidden="1" w:unhideWhenUsed="1"/>
+    <w:lsdException w:name="Table Colorful 2" w:semiHidden="1" w:unhideWhenUsed="1"/>
+    <w:lsdException w:name="Table Colorful 3" w:semiHidden="1" w:unhideWhenUsed="1"/>
+    <w:lsdException w:name="Table Columns 1" w:semiHidden="1" w:unhideWhenUsed="1"/>
+    <w:lsdException w:name="Table Columns 2" w:semiHidden="1" w:unhideWhenUsed="1"/>
+    <w:lsdException w:name="Table Columns 3" w:semiHidden="1" w:unhideWhenUsed="1"/>
+    <w:lsdException w:name="Table Columns 4" w:semiHidden="1" w:unhideWhenUsed="1"/>
+    <w:lsdException w:name="Table Columns 5" w:semiHidden="1" w:unhideWhenUsed="1"/>
+    <w:lsdException w:name="Table Grid 1" w:semiHidden="1" w:unhideWhenUsed="1"/>
+    <w:lsdException w:name="Table Grid 2" w:semiHidden="1" w:unhideWhenUsed="1"/>
+    <w:lsdException w:name="Table Grid 3" w:semiHidden="1" w:unhideWhenUsed="1"/>
+    <w:lsdException w:name="Table Grid 4" w:semiHidden="1" w:unhideWhenUsed="1"/>
+    <w:lsdException w:name="Table Grid 5" w:semiHidden="1" w:unhideWhenUsed="1"/>
+    <w:lsdException w:name="Table Grid 6" w:semiHidden="1" w:unhideWhenUsed="1"/>
+    <w:lsdException w:name="Table Grid 7" w:semiHidden="1" w:unhideWhenUsed="1"/>
+    <w:lsdException w:name="Table Grid 8" w:semiHidden="1" w:unhideWhenUsed="1"/>
+    <w:lsdException w:name="Table List 1" w:semiHidden="1" w:unhideWhenUsed="1"/>
+    <w:lsdException w:name="Table List 2" w:semiHidden="1" w:unhideWhenUsed="1"/>
+    <w:lsdException w:name="Table List 3" w:semiHidden="1" w:unhideWhenUsed="1"/>
+    <w:lsdException w:name="Table List 4" w:semiHidden="1" w:unhideWhenUsed="1"/>
+    <w:lsdException w:name="Table List 5" w:semiHidden="1" w:unhideWhenUsed="1"/>
+    <w:lsdException w:name="Table List 6" w:semiHidden="1" w:unhideWhenUsed="1"/>
+    <w:lsdException w:name="Table List 7" w:semiHidden="1" w:unhideWhenUsed="1"/>
+    <w:lsdException w:name="Table List 8" w:semiHidden="1" w:unhideWhenUsed="1"/>
+    <w:lsdException w:name="Table 3D effects 1" w:semiHidden="1" w:unhideWhenUsed="1"/>
+    <w:lsdException w:name="Table 3D effects 2" w:semiHidden="1" w:unhideWhenUsed="1"/>
+    <w:lsdException w:name="Table 3D effects 3" w:semiHidden="1" w:unhideWhenUsed="1"/>
+    <w:lsdException w:name="Table Contemporary" w:semiHidden="1" w:unhideWhenUsed="1"/>
+    <w:lsdException w:name="Table Elegant" w:semiHidden="1" w:unhideWhenUsed="1"/>
+    <w:lsdException w:name="Table Professional" w:semiHidden="1" w:unhideWhenUsed="1"/>
+    <w:lsdException w:name="Table Subtle 1" w:semiHidden="1" w:unhideWhenUsed="1"/>
+    <w:lsdException w:name="Table Subtle 2" w:semiHidden="1" w:unhideWhenUsed="1"/>
+    <w:lsdException w:name="Table Web 1" w:semiHidden="1" w:unhideWhenUsed="1"/>
+    <w:lsdException w:name="Table Web 2" w:semiHidden="1" w:unhideWhenUsed="1"/>
+    <w:lsdException w:name="Table Web 3" w:semiHidden="1" w:unhideWhenUsed="1"/>
+    <w:lsdException w:name="Balloon Text" w:semiHidden="1" w:unhideWhenUsed="1"/>
+    <w:lsdException w:name="Table Grid" w:uiPriority="59"/>
+    <w:lsdException w:name="Table Theme" w:semiHidden="1" w:unhideWhenUsed="1"/>
+    <w:lsdException w:name="Placeholder Text" w:semiHidden="1"/>
+    <w:lsdException w:name="No Spacing" w:uiPriority="1" w:qFormat="1"/>
+    <w:lsdException w:name="Light Shading" w:uiPriority="60"/>
+    <w:lsdException w:name="Light List" w:uiPriority="61"/>
+    <w:lsdException w:name="Light Grid" w:uiPriority="62"/>
+    <w:lsdException w:name="Medium Shading 1" w:uiPriority="63"/>
+    <w:lsdException w:name="Medium Shading 2" w:uiPriority="64"/>
+    <w:lsdException w:name="Medium List 1" w:uiPriority="65"/>
+    <w:lsdException w:name="Medium List 2" w:uiPriority="66"/>
+    <w:lsdException w:name="Medium Grid 1" w:uiPriority="67"/>
+    <w:lsdException w:name="Medium Grid 2" w:uiPriority="68"/>
+    <w:lsdException w:name="Medium Grid 3" w:uiPriority="69"/>
+    <w:lsdException w:name="Dark List" w:uiPriority="70"/>
+    <w:lsdException w:name="Colorful Shading" w:uiPriority="71"/>
+    <w:lsdException w:name="Colorful List" w:uiPriority="72"/>
+    <w:lsdException w:name="Colorful Grid" w:uiPriority="73"/>
+    <w:lsdException w:name="Light Shading Accent 1" w:uiPriority="60"/>
+    <w:lsdException w:name="Light List Accent 1" w:uiPriority="61"/>
+    <w:lsdException w:name="Light Grid Accent 1" w:uiPriority="62"/>
+    <w:lsdException w:name="Medium Shading 1 Accent 1" w:uiPriority="63"/>
+    <w:lsdException w:name="Medium Shading 2 Accent 1" w:uiPriority="64"/>
+    <w:lsdException w:name="Medium List 1 Accent 1" w:uiPriority="65"/>
+    <w:lsdException w:name="Revision" w:semiHidden="1"/>
+    <w:lsdException w:name="List Paragraph" w:uiPriority="34" w:qFormat="1"/>
+    <w:lsdException w:name="Quote" w:uiPriority="29" w:qFormat="1"/>
+    <w:lsdException w:name="Intense Quote" w:uiPriority="30" w:qFormat="1"/>
+    <w:lsdException w:name="Medium List 2 Accent 1" w:uiPriority="66"/>
+    <w:lsdException w:name="Medium Grid 1 Accent 1" w:uiPriority="67"/>
+    <w:lsdException w:name="Medium Grid 2 Accent 1" w:uiPriority="68"/>
+    <w:lsdException w:name="Medium Grid 3 Accent 1" w:uiPriority="69"/>
+    <w:lsdException w:name="Dark List Accent 1" w:uiPriority="70"/>
+    <w:lsdException w:name="Colorful Shading Accent 1" w:uiPriority="71"/>
+    <w:lsdException w:name="Colorful List Accent 1" w:uiPriority="72"/>
+    <w:lsdException w:name="Colorful Grid Accent 1" w:uiPriority="73"/>
+    <w:lsdException w:name="Light Shading Accent 2" w:uiPriority="60"/>
+    <w:lsdException w:name="Light List Accent 2" w:uiPriority="61"/>
+    <w:lsdException w:name="Light Grid Accent 2" w:uiPriority="62"/>
+    <w:lsdException w:name="Medium Shading 1 Accent 2" w:uiPriority="63"/>
+    <w:lsdException w:name="Medium Shading 2 Accent 2" w:uiPriority="64"/>
+    <w:lsdException w:name="Medium List 1 Accent 2" w:uiPriority="65"/>
+    <w:lsdException w:name="Medium List 2 Accent 2" w:uiPriority="66"/>
+    <w:lsdException w:name="Medium Grid 1 Accent 2" w:uiPriority="67"/>
+    <w:lsdException w:name="Medium Grid 2 Accent 2" w:uiPriority="68"/>
+    <w:lsdException w:name="Medium Grid 3 Accent 2" w:uiPriority="69"/>
+    <w:lsdException w:name="Dark List Accent 2" w:uiPriority="70"/>
+    <w:lsdException w:name="Colorful Shading Accent 2" w:uiPriority="71"/>
+    <w:lsdException w:name="Colorful List Accent 2" w:uiPriority="72"/>
+    <w:lsdException w:name="Colorful Grid Accent 2" w:uiPriority="73"/>
+    <w:lsdException w:name="Light Shading Accent 3" w:uiPriority="60"/>
+    <w:lsdException w:name="Light List Accent 3" w:uiPriority="61"/>
+    <w:lsdException w:name="Light Grid Accent 3" w:uiPriority="62"/>
+    <w:lsdException w:name="Medium Shading 1 Accent 3" w:uiPriority="63"/>
+    <w:lsdException w:name="Medium Shading 2 Accent 3" w:uiPriority="64"/>
+    <w:lsdException w:name="Medium List 1 Accent 3" w:uiPriority="65"/>
+    <w:lsdException w:name="Medium List 2 Accent 3" w:uiPriority="66"/>
+    <w:lsdException w:name="Medium Grid 1 Accent 3" w:uiPriority="67"/>
+    <w:lsdException w:name="Medium Grid 2 Accent 3" w:uiPriority="68"/>
+    <w:lsdException w:name="Medium Grid 3 Accent 3" w:uiPriority="69"/>
+    <w:lsdException w:name="Dark List Accent 3" w:uiPriority="70"/>
+    <w:lsdException w:name="Colorful Shading Accent 3" w:uiPriority="71"/>
+    <w:lsdException w:name="Colorful List Accent 3" w:uiPriority="72"/>
+    <w:lsdException w:name="Colorful Grid Accent 3" w:uiPriority="73"/>
+    <w:lsdException w:name="Light Shading Accent 4" w:uiPriority="60"/>
+    <w:lsdException w:name="Light List Accent 4" w:uiPriority="61"/>
+    <w:lsdException w:name="Light Grid Accent 4" w:uiPriority="62"/>
+    <w:lsdException w:name="Medium Shading 1 Accent 4" w:uiPriority="63"/>
+    <w:lsdException w:name="Medium Shading 2 Accent 4" w:uiPriority="64"/>
+    <w:lsdException w:name="Medium List 1 Accent 4" w:uiPriority="65"/>
+    <w:lsdException w:name="Medium List 2 Accent 4" w:uiPriority="66"/>
+    <w:lsdException w:name="Medium Grid 1 Accent 4" w:uiPriority="67"/>
+    <w:lsdException w:name="Medium Grid 2 Accent 4" w:uiPriority="68"/>
+    <w:lsdException w:name="Medium Grid 3 Accent 4" w:uiPriority="69"/>
+    <w:lsdException w:name="Dark List Accent 4" w:uiPriority="70"/>
+    <w:lsdException w:name="Colorful Shading Accent 4" w:uiPriority="71"/>
+    <w:lsdException w:name="Colorful List Accent 4" w:uiPriority="72"/>
+    <w:lsdException w:name="Colorful Grid Accent 4" w:uiPriority="73"/>
+    <w:lsdException w:name="Light Shading Accent 5" w:uiPriority="60"/>
+    <w:lsdException w:name="Light List Accent 5" w:uiPriority="61"/>
+    <w:lsdException w:name="Light Grid Accent 5" w:uiPriority="62"/>
+    <w:lsdException w:name="Medium Shading 1 Accent 5" w:uiPriority="63"/>
+    <w:lsdException w:name="Medium Shading 2 Accent 5" w:uiPriority="64"/>
+    <w:lsdException w:name="Medium List 1 Accent 5" w:uiPriority="65"/>
+    <w:lsdException w:name="Medium List 2 Accent 5" w:uiPriority="66"/>
+    <w:lsdException w:name="Medium Grid 1 Accent 5" w:uiPriority="67"/>
+    <w:lsdException w:name="Medium Grid 2 Accent 5" w:uiPriority="68"/>
+    <w:lsdException w:name="Medium Grid 3 Accent 5" w:uiPriority="69"/>
+    <w:lsdException w:name="Dark List Accent 5" w:uiPriority="70"/>
+    <w:lsdException w:name="Colorful Shading Accent 5" w:uiPriority="71"/>
+    <w:lsdException w:name="Colorful List Accent 5" w:uiPriority="72"/>
+    <w:lsdException w:name="Colorful Grid Accent 5" w:uiPriority="73"/>
+    <w:lsdException w:name="Light Shading Accent 6" w:uiPriority="60"/>
+    <w:lsdException w:name="Light List Accent 6" w:uiPriority="61"/>
+    <w:lsdException w:name="Light Grid Accent 6" w:uiPriority="62"/>
+    <w:lsdException w:name="Medium Shading 1 Accent 6" w:uiPriority="63"/>
+    <w:lsdException w:name="Medium Shading 2 Accent 6" w:uiPriority="64"/>
+    <w:lsdException w:name="Medium List 1 Accent 6" w:uiPriority="65"/>
+    <w:lsdException w:name="Medium List 2 Accent 6" w:uiPriority="66"/>
+    <w:lsdException w:name="Medium Grid 1 Accent 6" w:uiPriority="67"/>
+    <w:lsdException w:name="Medium Grid 2 Accent 6" w:uiPriority="68"/>
+    <w:lsdException w:name="Medium Grid 3 Accent 6" w:uiPriority="69"/>
+    <w:lsdException w:name="Dark List Accent 6" w:uiPriority="70"/>
+    <w:lsdException w:name="Colorful Shading Accent 6" w:uiPriority="71"/>
+    <w:lsdException w:name="Colorful List Accent 6" w:uiPriority="72"/>
+    <w:lsdException w:name="Colorful Grid Accent 6" w:uiPriority="73"/>
+    <w:lsdException w:name="Subtle Emphasis" w:uiPriority="19" w:qFormat="1"/>
+    <w:lsdException w:name="Intense Emphasis" w:uiPriority="21" w:qFormat="1"/>
+    <w:lsdException w:name="Subtle Reference" w:uiPriority="31" w:qFormat="1"/>
+    <w:lsdException w:name="Intense Reference" w:uiPriority="32" w:qFormat="1"/>
+    <w:lsdException w:name="Book Title" w:uiPriority="33" w:qFormat="1"/>
+    <w:lsdException w:name="Bibliography" w:semiHidden="1" w:uiPriority="37" w:unhideWhenUsed="1"/>
+    <w:lsdException w:name="TOC Heading" w:semiHidden="1" w:uiPriority="39" w:unhideWhenUsed="1" w:qFormat="1"/>
+    <w:lsdException w:name="Grid Table 4" w:uiPriority="49"/>
+    <w:lsdException w:name="Grid Table 5 Dark" w:uiPriority="50"/>
+    <w:lsdException w:name="Grid Table 6 Colorful" w:uiPriority="51"/>
+    <w:lsdException w:name="Grid Table 7 Colorful" w:uiPriority="52"/>
+    <w:lsdException w:name="Grid Table 1 Light Accent 1" w:uiPriority="46"/>
+    <w:lsdException w:name="Grid Table 2 Accent 1" w:uiPriority="47"/>
+    <w:lsdException w:name="Grid Table 3 Accent 1" w:uiPriority="48"/>
+    <w:lsdException w:name="Grid Table 4 Accent 1" w:uiPriority="49"/>
+    <w:lsdException w:name="Grid Table 5 Dark Accent 1" w:uiPriority="50"/>
+    <w:lsdException w:name="Grid Table 6 Colorful Accent 1" w:uiPriority="51"/>
+    <w:lsdException w:name="Grid Table 7 Colorful Accent 1" w:uiPriority="52"/>
+    <w:lsdException w:name="Grid Table 1 Light Accent 2" w:uiPriority="46"/>
+    <w:lsdException w:name="Grid Table 2 Accent 2" w:uiPriority="47"/>
+    <w:lsdException w:name="Grid Table 3 Accent 2" w:uiPriority="48"/>
+    <w:lsdException w:name="Grid Table 4 Accent 2" w:uiPriority="49"/>
+    <w:lsdException w:name="Grid Table 5 Dark Accent 2" w:uiPriority="50"/>
+    <w:lsdException w:name="Grid Table 6 Colorful Accent 2" w:uiPriority="51"/>
+    <w:lsdException w:name="Grid Table 7 Colorful Accent 2" w:uiPriority="52"/>
+    <w:lsdException w:name="Grid Table 1 Light Accent 3" w:uiPriority="46"/>
+    <w:lsdException w:name="Grid Table 2 Accent 3" w:uiPriority="47"/>
+    <w:lsdException w:name="Grid Table 3 Accent 3" w:uiPriority="48"/>
+    <w:lsdException w:name="Grid Table 4 Accent 3" w:uiPriority="49"/>
+    <w:lsdException w:name="Grid Table 5 Dark Accent 3" w:uiPriority="50"/>
+    <w:lsdException w:name="Grid Table 6 Colorful Accent 3" w:uiPriority="51"/>
+    <w:lsdException w:name="Grid Table 7 Colorful Accent 3" w:uiPriority="52"/>
+    <w:lsdException w:name="Grid Table 1 Light Accent 4" w:uiPriority="46"/>
+    <w:lsdException w:name="Grid Table 2 Accent 4" w:uiPriority="47"/>
+    <w:lsdException w:name="Grid Table 3 Accent 4" w:uiPriority="48"/>
+    <w:lsdException w:name="Grid Table 4 Accent 4" w:uiPriority="49"/>
+    <w:lsdException w:name="Grid Table 5 Dark Accent 4" w:uiPriority="50"/>
+    <w:lsdException w:name="Grid Table 6 Colorful Accent 4" w:uiPriority="51"/>
+    <w:lsdException w:name="Grid Table 7 Colorful Accent 4" w:uiPriority="52"/>
+    <w:lsdException w:name="Grid Table 1 Light Accent 5" w:uiPriority="46"/>
+    <w:lsdException w:name="Grid Table 2 Accent 5" w:uiPriority="47"/>
+    <w:lsdException w:name="Grid Table 3 Accent 5" w:uiPriority="48"/>
+    <w:lsdException w:name="Grid Table 4 Accent 5" w:uiPriority="49"/>
+    <w:lsdException w:name="Grid Table 5 Dark Accent 5" w:uiPriority="50"/>
+    <w:lsdException w:name="Grid Table 6 Colorful Accent 5" w:uiPriority="51"/>
+    <w:lsdException w:name="Grid Table 7 Colorful Accent 5" w:uiPriority="52"/>
+    <w:lsdException w:name="Grid Table 1 Light Accent 6" w:uiPriority="46"/>
+    <w:lsdException w:name="Grid Table 2 Accent 6" w:uiPriority="47"/>
+    <w:lsdException w:name="Grid Table 3 Accent 6" w:uiPriority="48"/>
+    <w:lsdException w:name="Grid Table 4 Accent 6" w:uiPriority="49"/>
+    <w:lsdException w:name="Grid Table 5 Dark Accent 6" w:uiPriority="50"/>
+    <w:lsdException w:name="Grid Table 6 Colorful Accent 6" w:uiPriority="51"/>
+    <w:lsdException w:name="Grid Table 7 Colorful Accent 6" w:uiPriority="52"/>
+    <w:lsdException w:name="List Table 1 Light" w:uiPriority="46"/>
+    <w:lsdException w:name="List Table 2" w:uiPriority="47"/>
+    <w:lsdException w:name="List Table 3" w:uiPriority="48"/>
+    <w:lsdException w:name="List Table 4" w:uiPriority="49"/>
+    <w:lsdException w:name="List Table 5 Dark" w:uiPriority="50"/>
+    <w:lsdException w:name="List Table 6 Colorful" w:uiPriority="51"/>
+    <w:lsdException w:name="List Table 7 Colorful" w:uiPriority="52"/>
+    <w:lsdException w:name="List Table 1 Light Accent 1" w:uiPriority="46"/>
+    <w:lsdException w:name="List Table 2 Accent 1" w:uiPriority="47"/>
+    <w:lsdException w:name="List Table 3 Accent 1" w:uiPriority="48"/>
+    <w:lsdException w:name="List Table 4 Accent 1" w:uiPriority="49"/>
+    <w:lsdException w:name="List Table 5 Dark Accent 1" w:uiPriority="50"/>
+    <w:lsdException w:name="List Table 6 Colorful Accent 1" w:uiPriority="51"/>
+    <w:lsdException w:name="List Table 7 Colorful Accent 1" w:uiPriority="52"/>
+    <w:lsdException w:name="List Table 1 Light Accent 2" w:uiPriority="46"/>
+    <w:lsdException w:name="List Table 2 Accent 2" w:uiPriority="47"/>
+    <w:lsdException w:name="List Table 3 Accent 2" w:uiPriority="48"/>
+    <w:lsdException w:name="List Table 4 Accent 2" w:uiPriority="49"/>
+    <w:lsdException w:name="List Table 5 Dark Accent 2" w:uiPriority="50"/>
+    <w:lsdException w:name="List Table 6 Colorful Accent 2" w:uiPriority="51"/>
+    <w:lsdException w:name="List Table 7 Colorful Accent 2" w:uiPriority="52"/>
+    <w:lsdException w:name="List Table 1 Light Accent 3" w:uiPriority="46"/>
+    <w:lsdException w:name="List Table 2 Accent 3" w:uiPriority="47"/>
+    <w:lsdException w:name="List Table 3 Accent 3" w:uiPriority="48"/>
+    <w:lsdException w:name="List Table 4 Accent 3" w:uiPriority="49"/>
+    <w:lsdException w:name="List Table 5 Dark Accent 3" w:uiPriority="50"/>
+    <w:lsdException w:name="List Table 6 Colorful Accent 3" w:uiPriority="51"/>
+    <w:lsdException w:name="List Table 7 Colorful Accent 3" w:uiPriority="52"/>
+    <w:lsdException w:name="List Table 1 Light Accent 4" w:uiPriority="46"/>
+    <w:lsdException w:name="List Table 2 Accent 4" w:uiPriority="47"/>
+    <w:lsdException w:name="List Table 3 Accent 4" w:uiPriority="48"/>
+    <w:lsdException w:name="List Table 4 Accent 4" w:uiPriority="49"/>
+    <w:lsdException w:name="List Table 5 Dark Accent 4" w:uiPriority="50"/>
+    <w:lsdException w:name="List Table 6 Colorful Accent 4" w:uiPriority="51"/>
+    <w:lsdException w:name="List Table 7 Colorful Accent 4" w:uiPriority="52"/>
+    <w:lsdException w:name="List Table 1 Light Accent 5" w:uiPriority="46"/>
+    <w:lsdException w:name="List Table 2 Accent 5" w:uiPriority="47"/>
+    <w:lsdException w:name="List Table 3 Accent 5" w:uiPriority="48"/>
+    <w:lsdException w:name="List Table 4 Accent 5" w:uiPriority="49"/>
+    <w:lsdException w:name="List Table 5 Dark Accent 5" w:uiPriority="50"/>
+    <w:lsdException w:name="List Table 6 Colorful Accent 5" w:uiPriority="51"/>
+    <w:lsdException w:name="List Table 7 Colorful Accent 5" w:uiPriority="52"/>
+    <w:lsdException w:name="List Table 1 Light Accent 6" w:uiPriority="46"/>
+    <w:lsdException w:name="List Table 2 Accent 6" w:uiPriority="47"/>
+    <w:lsdException w:name="List Table 3 Accent 6" w:uiPriority="48"/>
+    <w:lsdException w:name="List Table 4 Accent 6" w:uiPriority="49"/>
+    <w:lsdException w:name="List Table 5 Dark Accent 6" w:uiPriority="50"/>
+    <w:lsdException w:name="List Table 6 Colorful Accent 6" w:uiPriority="51"/>
+    <w:lsdException w:name="List Table 7 Colorful Accent 6" w:uiPriority="52"/>
+    <w:lsdException w:name="Mention" w:semiHidden="1" w:unhideWhenUsed="1"/>
+    <w:lsdException w:name="Smart Hyperlink" w:semiHidden="1" w:unhideWhenUsed="1"/>
+    <w:lsdException w:name="Hashtag" w:semiHidden="1" w:unhideWhenUsed="1"/>
+    <w:lsdException w:name="Unresolved Mention" w:semiHidden="1" w:unhideWhenUsed="1"/>
   </w:latentStyles>
   <w:style w:type="paragraph" w:default="1" w:styleId="Normal">
     <w:name w:val="Normal"/>
@@ -1522,226 +3624,16 @@
       <w:szCs w:val="18"/>
     </w:rPr>
   </w:style>
-</w:styles>
-</file>
-
-<file path=word/stylesWithEffects.xml><?xml version="1.0" encoding="utf-8"?>
-<w:styles xmlns:wpc="http://schemas.microsoft.com/office/word/2010/wordprocessingCanvas" xmlns:mo="http://schemas.microsoft.com/office/mac/office/2008/main" xmlns:mc="http://schemas.openxmlformats.org/markup-compatibility/2006" xmlns:mv="urn:schemas-microsoft-com:mac:vml" xmlns:o="urn:schemas-microsoft-com:office:office" xmlns:r="http://schemas.openxmlformats.org/officeDocument/2006/relationships" xmlns:m="http://schemas.openxmlformats.org/officeDocument/2006/math" xmlns:v="urn:schemas-microsoft-com:vml" xmlns:wp14="http://schemas.microsoft.com/office/word/2010/wordprocessingDrawing" xmlns:wp="http://schemas.openxmlformats.org/drawingml/2006/wordprocessingDrawing" xmlns:w10="urn:schemas-microsoft-com:office:word" xmlns:w="http://schemas.openxmlformats.org/wordprocessingml/2006/main" xmlns:w14="http://schemas.microsoft.com/office/word/2010/wordml" xmlns:wpg="http://schemas.microsoft.com/office/word/2010/wordprocessingGroup" xmlns:wpi="http://schemas.microsoft.com/office/word/2010/wordprocessingInk" xmlns:wne="http://schemas.microsoft.com/office/word/2006/wordml" xmlns:wps="http://schemas.microsoft.com/office/word/2010/wordprocessingShape" mc:Ignorable="w14 wp14">
-  <w:docDefaults>
-    <w:rPrDefault>
-      <w:rPr>
-        <w:rFonts w:asciiTheme="minorHAnsi" w:eastAsiaTheme="minorEastAsia" w:hAnsiTheme="minorHAnsi" w:cstheme="minorBidi"/>
-        <w:sz w:val="24"/>
-        <w:szCs w:val="24"/>
-        <w:lang w:val="en-US" w:eastAsia="ja-JP" w:bidi="ar-SA"/>
-      </w:rPr>
-    </w:rPrDefault>
-    <w:pPrDefault>
-      <w:pPr>
-        <w:spacing w:after="200"/>
-      </w:pPr>
-    </w:pPrDefault>
-  </w:docDefaults>
-  <w:latentStyles w:defLockedState="0" w:defUIPriority="99" w:defSemiHidden="1" w:defUnhideWhenUsed="1" w:defQFormat="0" w:count="276">
-    <w:lsdException w:name="Normal" w:semiHidden="0" w:uiPriority="0" w:unhideWhenUsed="0" w:qFormat="1"/>
-    <w:lsdException w:name="heading 1" w:semiHidden="0" w:uiPriority="9" w:unhideWhenUsed="0" w:qFormat="1"/>
-    <w:lsdException w:name="heading 2" w:uiPriority="9" w:qFormat="1"/>
-    <w:lsdException w:name="heading 3" w:uiPriority="9" w:qFormat="1"/>
-    <w:lsdException w:name="heading 4" w:uiPriority="9" w:qFormat="1"/>
-    <w:lsdException w:name="heading 5" w:uiPriority="9" w:qFormat="1"/>
-    <w:lsdException w:name="heading 6" w:uiPriority="9" w:qFormat="1"/>
-    <w:lsdException w:name="heading 7" w:uiPriority="9" w:qFormat="1"/>
-    <w:lsdException w:name="heading 8" w:uiPriority="9" w:qFormat="1"/>
-    <w:lsdException w:name="heading 9" w:uiPriority="9" w:qFormat="1"/>
-    <w:lsdException w:name="toc 1" w:uiPriority="39"/>
-    <w:lsdException w:name="toc 2" w:uiPriority="39"/>
-    <w:lsdException w:name="toc 3" w:uiPriority="39"/>
-    <w:lsdException w:name="toc 4" w:uiPriority="39"/>
-    <w:lsdException w:name="toc 5" w:uiPriority="39"/>
-    <w:lsdException w:name="toc 6" w:uiPriority="39"/>
-    <w:lsdException w:name="toc 7" w:uiPriority="39"/>
-    <w:lsdException w:name="toc 8" w:uiPriority="39"/>
-    <w:lsdException w:name="toc 9" w:uiPriority="39"/>
-    <w:lsdException w:name="caption" w:uiPriority="35" w:qFormat="1"/>
-    <w:lsdException w:name="Title" w:semiHidden="0" w:uiPriority="10" w:unhideWhenUsed="0" w:qFormat="1"/>
-    <w:lsdException w:name="Default Paragraph Font" w:uiPriority="1"/>
-    <w:lsdException w:name="Subtitle" w:semiHidden="0" w:uiPriority="11" w:unhideWhenUsed="0" w:qFormat="1"/>
-    <w:lsdException w:name="Strong" w:semiHidden="0" w:uiPriority="22" w:unhideWhenUsed="0" w:qFormat="1"/>
-    <w:lsdException w:name="Emphasis" w:semiHidden="0" w:uiPriority="20" w:unhideWhenUsed="0" w:qFormat="1"/>
-    <w:lsdException w:name="Table Grid" w:semiHidden="0" w:uiPriority="59" w:unhideWhenUsed="0"/>
-    <w:lsdException w:name="Placeholder Text" w:unhideWhenUsed="0"/>
-    <w:lsdException w:name="No Spacing" w:semiHidden="0" w:uiPriority="1" w:unhideWhenUsed="0" w:qFormat="1"/>
-    <w:lsdException w:name="Light Shading" w:semiHidden="0" w:uiPriority="60" w:unhideWhenUsed="0"/>
-    <w:lsdException w:name="Light List" w:semiHidden="0" w:uiPriority="61" w:unhideWhenUsed="0"/>
-    <w:lsdException w:name="Light Grid" w:semiHidden="0" w:uiPriority="62" w:unhideWhenUsed="0"/>
-    <w:lsdException w:name="Medium Shading 1" w:semiHidden="0" w:uiPriority="63" w:unhideWhenUsed="0"/>
-    <w:lsdException w:name="Medium Shading 2" w:semiHidden="0" w:uiPriority="64" w:unhideWhenUsed="0"/>
-    <w:lsdException w:name="Medium List 1" w:semiHidden="0" w:uiPriority="65" w:unhideWhenUsed="0"/>
-    <w:lsdException w:name="Medium List 2" w:semiHidden="0" w:uiPriority="66" w:unhideWhenUsed="0"/>
-    <w:lsdException w:name="Medium Grid 1" w:semiHidden="0" w:uiPriority="67" w:unhideWhenUsed="0"/>
-    <w:lsdException w:name="Medium Grid 2" w:semiHidden="0" w:uiPriority="68" w:unhideWhenUsed="0"/>
-    <w:lsdException w:name="Medium Grid 3" w:semiHidden="0" w:uiPriority="69" w:unhideWhenUsed="0"/>
-    <w:lsdException w:name="Dark List" w:semiHidden="0" w:uiPriority="70" w:unhideWhenUsed="0"/>
-    <w:lsdException w:name="Colorful Shading" w:semiHidden="0" w:uiPriority="71" w:unhideWhenUsed="0"/>
-    <w:lsdException w:name="Colorful List" w:semiHidden="0" w:uiPriority="72" w:unhideWhenUsed="0"/>
-    <w:lsdException w:name="Colorful Grid" w:semiHidden="0" w:uiPriority="73" w:unhideWhenUsed="0"/>
-    <w:lsdException w:name="Light Shading Accent 1" w:semiHidden="0" w:uiPriority="60" w:unhideWhenUsed="0"/>
-    <w:lsdException w:name="Light List Accent 1" w:semiHidden="0" w:uiPriority="61" w:unhideWhenUsed="0"/>
-    <w:lsdException w:name="Light Grid Accent 1" w:semiHidden="0" w:uiPriority="62" w:unhideWhenUsed="0"/>
-    <w:lsdException w:name="Medium Shading 1 Accent 1" w:semiHidden="0" w:uiPriority="63" w:unhideWhenUsed="0"/>
-    <w:lsdException w:name="Medium Shading 2 Accent 1" w:semiHidden="0" w:uiPriority="64" w:unhideWhenUsed="0"/>
-    <w:lsdException w:name="Medium List 1 Accent 1" w:semiHidden="0" w:uiPriority="65" w:unhideWhenUsed="0"/>
-    <w:lsdException w:name="Revision" w:unhideWhenUsed="0"/>
-    <w:lsdException w:name="List Paragraph" w:semiHidden="0" w:uiPriority="34" w:unhideWhenUsed="0" w:qFormat="1"/>
-    <w:lsdException w:name="Quote" w:semiHidden="0" w:uiPriority="29" w:unhideWhenUsed="0" w:qFormat="1"/>
-    <w:lsdException w:name="Intense Quote" w:semiHidden="0" w:uiPriority="30" w:unhideWhenUsed="0" w:qFormat="1"/>
-    <w:lsdException w:name="Medium List 2 Accent 1" w:semiHidden="0" w:uiPriority="66" w:unhideWhenUsed="0"/>
-    <w:lsdException w:name="Medium Grid 1 Accent 1" w:semiHidden="0" w:uiPriority="67" w:unhideWhenUsed="0"/>
-    <w:lsdException w:name="Medium Grid 2 Accent 1" w:semiHidden="0" w:uiPriority="68" w:unhideWhenUsed="0"/>
-    <w:lsdException w:name="Medium Grid 3 Accent 1" w:semiHidden="0" w:uiPriority="69" w:unhideWhenUsed="0"/>
-    <w:lsdException w:name="Dark List Accent 1" w:semiHidden="0" w:uiPriority="70" w:unhideWhenUsed="0"/>
-    <w:lsdException w:name="Colorful Shading Accent 1" w:semiHidden="0" w:uiPriority="71" w:unhideWhenUsed="0"/>
-    <w:lsdException w:name="Colorful List Accent 1" w:semiHidden="0" w:uiPriority="72" w:unhideWhenUsed="0"/>
-    <w:lsdException w:name="Colorful Grid Accent 1" w:semiHidden="0" w:uiPriority="73" w:unhideWhenUsed="0"/>
-    <w:lsdException w:name="Light Shading Accent 2" w:semiHidden="0" w:uiPriority="60" w:unhideWhenUsed="0"/>
-    <w:lsdException w:name="Light List Accent 2" w:semiHidden="0" w:uiPriority="61" w:unhideWhenUsed="0"/>
-    <w:lsdException w:name="Light Grid Accent 2" w:semiHidden="0" w:uiPriority="62" w:unhideWhenUsed="0"/>
-    <w:lsdException w:name="Medium Shading 1 Accent 2" w:semiHidden="0" w:uiPriority="63" w:unhideWhenUsed="0"/>
-    <w:lsdException w:name="Medium Shading 2 Accent 2" w:semiHidden="0" w:uiPriority="64" w:unhideWhenUsed="0"/>
-    <w:lsdException w:name="Medium List 1 Accent 2" w:semiHidden="0" w:uiPriority="65" w:unhideWhenUsed="0"/>
-    <w:lsdException w:name="Medium List 2 Accent 2" w:semiHidden="0" w:uiPriority="66" w:unhideWhenUsed="0"/>
-    <w:lsdException w:name="Medium Grid 1 Accent 2" w:semiHidden="0" w:uiPriority="67" w:unhideWhenUsed="0"/>
-    <w:lsdException w:name="Medium Grid 2 Accent 2" w:semiHidden="0" w:uiPriority="68" w:unhideWhenUsed="0"/>
-    <w:lsdException w:name="Medium Grid 3 Accent 2" w:semiHidden="0" w:uiPriority="69" w:unhideWhenUsed="0"/>
-    <w:lsdException w:name="Dark List Accent 2" w:semiHidden="0" w:uiPriority="70" w:unhideWhenUsed="0"/>
-    <w:lsdException w:name="Colorful Shading Accent 2" w:semiHidden="0" w:uiPriority="71" w:unhideWhenUsed="0"/>
-    <w:lsdException w:name="Colorful List Accent 2" w:semiHidden="0" w:uiPriority="72" w:unhideWhenUsed="0"/>
-    <w:lsdException w:name="Colorful Grid Accent 2" w:semiHidden="0" w:uiPriority="73" w:unhideWhenUsed="0"/>
-    <w:lsdException w:name="Light Shading Accent 3" w:semiHidden="0" w:uiPriority="60" w:unhideWhenUsed="0"/>
-    <w:lsdException w:name="Light List Accent 3" w:semiHidden="0" w:uiPriority="61" w:unhideWhenUsed="0"/>
-    <w:lsdException w:name="Light Grid Accent 3" w:semiHidden="0" w:uiPriority="62" w:unhideWhenUsed="0"/>
-    <w:lsdException w:name="Medium Shading 1 Accent 3" w:semiHidden="0" w:uiPriority="63" w:unhideWhenUsed="0"/>
-    <w:lsdException w:name="Medium Shading 2 Accent 3" w:semiHidden="0" w:uiPriority="64" w:unhideWhenUsed="0"/>
-    <w:lsdException w:name="Medium List 1 Accent 3" w:semiHidden="0" w:uiPriority="65" w:unhideWhenUsed="0"/>
-    <w:lsdException w:name="Medium List 2 Accent 3" w:semiHidden="0" w:uiPriority="66" w:unhideWhenUsed="0"/>
-    <w:lsdException w:name="Medium Grid 1 Accent 3" w:semiHidden="0" w:uiPriority="67" w:unhideWhenUsed="0"/>
-    <w:lsdException w:name="Medium Grid 2 Accent 3" w:semiHidden="0" w:uiPriority="68" w:unhideWhenUsed="0"/>
-    <w:lsdException w:name="Medium Grid 3 Accent 3" w:semiHidden="0" w:uiPriority="69" w:unhideWhenUsed="0"/>
-    <w:lsdException w:name="Dark List Accent 3" w:semiHidden="0" w:uiPriority="70" w:unhideWhenUsed="0"/>
-    <w:lsdException w:name="Colorful Shading Accent 3" w:semiHidden="0" w:uiPriority="71" w:unhideWhenUsed="0"/>
-    <w:lsdException w:name="Colorful List Accent 3" w:semiHidden="0" w:uiPriority="72" w:unhideWhenUsed="0"/>
-    <w:lsdException w:name="Colorful Grid Accent 3" w:semiHidden="0" w:uiPriority="73" w:unhideWhenUsed="0"/>
-    <w:lsdException w:name="Light Shading Accent 4" w:semiHidden="0" w:uiPriority="60" w:unhideWhenUsed="0"/>
-    <w:lsdException w:name="Light List Accent 4" w:semiHidden="0" w:uiPriority="61" w:unhideWhenUsed="0"/>
-    <w:lsdException w:name="Light Grid Accent 4" w:semiHidden="0" w:uiPriority="62" w:unhideWhenUsed="0"/>
-    <w:lsdException w:name="Medium Shading 1 Accent 4" w:semiHidden="0" w:uiPriority="63" w:unhideWhenUsed="0"/>
-    <w:lsdException w:name="Medium Shading 2 Accent 4" w:semiHidden="0" w:uiPriority="64" w:unhideWhenUsed="0"/>
-    <w:lsdException w:name="Medium List 1 Accent 4" w:semiHidden="0" w:uiPriority="65" w:unhideWhenUsed="0"/>
-    <w:lsdException w:name="Medium List 2 Accent 4" w:semiHidden="0" w:uiPriority="66" w:unhideWhenUsed="0"/>
-    <w:lsdException w:name="Medium Grid 1 Accent 4" w:semiHidden="0" w:uiPriority="67" w:unhideWhenUsed="0"/>
-    <w:lsdException w:name="Medium Grid 2 Accent 4" w:semiHidden="0" w:uiPriority="68" w:unhideWhenUsed="0"/>
-    <w:lsdException w:name="Medium Grid 3 Accent 4" w:semiHidden="0" w:uiPriority="69" w:unhideWhenUsed="0"/>
-    <w:lsdException w:name="Dark List Accent 4" w:semiHidden="0" w:uiPriority="70" w:unhideWhenUsed="0"/>
-    <w:lsdException w:name="Colorful Shading Accent 4" w:semiHidden="0" w:uiPriority="71" w:unhideWhenUsed="0"/>
-    <w:lsdException w:name="Colorful List Accent 4" w:semiHidden="0" w:uiPriority="72" w:unhideWhenUsed="0"/>
-    <w:lsdException w:name="Colorful Grid Accent 4" w:semiHidden="0" w:uiPriority="73" w:unhideWhenUsed="0"/>
-    <w:lsdException w:name="Light Shading Accent 5" w:semiHidden="0" w:uiPriority="60" w:unhideWhenUsed="0"/>
-    <w:lsdException w:name="Light List Accent 5" w:semiHidden="0" w:uiPriority="61" w:unhideWhenUsed="0"/>
-    <w:lsdException w:name="Light Grid Accent 5" w:semiHidden="0" w:uiPriority="62" w:unhideWhenUsed="0"/>
-    <w:lsdException w:name="Medium Shading 1 Accent 5" w:semiHidden="0" w:uiPriority="63" w:unhideWhenUsed="0"/>
-    <w:lsdException w:name="Medium Shading 2 Accent 5" w:semiHidden="0" w:uiPriority="64" w:unhideWhenUsed="0"/>
-    <w:lsdException w:name="Medium List 1 Accent 5" w:semiHidden="0" w:uiPriority="65" w:unhideWhenUsed="0"/>
-    <w:lsdException w:name="Medium List 2 Accent 5" w:semiHidden="0" w:uiPriority="66" w:unhideWhenUsed="0"/>
-    <w:lsdException w:name="Medium Grid 1 Accent 5" w:semiHidden="0" w:uiPriority="67" w:unhideWhenUsed="0"/>
-    <w:lsdException w:name="Medium Grid 2 Accent 5" w:semiHidden="0" w:uiPriority="68" w:unhideWhenUsed="0"/>
-    <w:lsdException w:name="Medium Grid 3 Accent 5" w:semiHidden="0" w:uiPriority="69" w:unhideWhenUsed="0"/>
-    <w:lsdException w:name="Dark List Accent 5" w:semiHidden="0" w:uiPriority="70" w:unhideWhenUsed="0"/>
-    <w:lsdException w:name="Colorful Shading Accent 5" w:semiHidden="0" w:uiPriority="71" w:unhideWhenUsed="0"/>
-    <w:lsdException w:name="Colorful List Accent 5" w:semiHidden="0" w:uiPriority="72" w:unhideWhenUsed="0"/>
-    <w:lsdException w:name="Colorful Grid Accent 5" w:semiHidden="0" w:uiPriority="73" w:unhideWhenUsed="0"/>
-    <w:lsdException w:name="Light Shading Accent 6" w:semiHidden="0" w:uiPriority="60" w:unhideWhenUsed="0"/>
-    <w:lsdException w:name="Light List Accent 6" w:semiHidden="0" w:uiPriority="61" w:unhideWhenUsed="0"/>
-    <w:lsdException w:name="Light Grid Accent 6" w:semiHidden="0" w:uiPriority="62" w:unhideWhenUsed="0"/>
-    <w:lsdException w:name="Medium Shading 1 Accent 6" w:semiHidden="0" w:uiPriority="63" w:unhideWhenUsed="0"/>
-    <w:lsdException w:name="Medium Shading 2 Accent 6" w:semiHidden="0" w:uiPriority="64" w:unhideWhenUsed="0"/>
-    <w:lsdException w:name="Medium List 1 Accent 6" w:semiHidden="0" w:uiPriority="65" w:unhideWhenUsed="0"/>
-    <w:lsdException w:name="Medium List 2 Accent 6" w:semiHidden="0" w:uiPriority="66" w:unhideWhenUsed="0"/>
-    <w:lsdException w:name="Medium Grid 1 Accent 6" w:semiHidden="0" w:uiPriority="67" w:unhideWhenUsed="0"/>
-    <w:lsdException w:name="Medium Grid 2 Accent 6" w:semiHidden="0" w:uiPriority="68" w:unhideWhenUsed="0"/>
-    <w:lsdException w:name="Medium Grid 3 Accent 6" w:semiHidden="0" w:uiPriority="69" w:unhideWhenUsed="0"/>
-    <w:lsdException w:name="Dark List Accent 6" w:semiHidden="0" w:uiPriority="70" w:unhideWhenUsed="0"/>
-    <w:lsdException w:name="Colorful Shading Accent 6" w:semiHidden="0" w:uiPriority="71" w:unhideWhenUsed="0"/>
-    <w:lsdException w:name="Colorful List Accent 6" w:semiHidden="0" w:uiPriority="72" w:unhideWhenUsed="0"/>
-    <w:lsdException w:name="Colorful Grid Accent 6" w:semiHidden="0" w:uiPriority="73" w:unhideWhenUsed="0"/>
-    <w:lsdException w:name="Subtle Emphasis" w:semiHidden="0" w:uiPriority="19" w:unhideWhenUsed="0" w:qFormat="1"/>
-    <w:lsdException w:name="Intense Emphasis" w:semiHidden="0" w:uiPriority="21" w:unhideWhenUsed="0" w:qFormat="1"/>
-    <w:lsdException w:name="Subtle Reference" w:semiHidden="0" w:uiPriority="31" w:unhideWhenUsed="0" w:qFormat="1"/>
-    <w:lsdException w:name="Intense Reference" w:semiHidden="0" w:uiPriority="32" w:unhideWhenUsed="0" w:qFormat="1"/>
-    <w:lsdException w:name="Book Title" w:semiHidden="0" w:uiPriority="33" w:unhideWhenUsed="0" w:qFormat="1"/>
-    <w:lsdException w:name="Bibliography" w:uiPriority="37"/>
-    <w:lsdException w:name="TOC Heading" w:uiPriority="39" w:qFormat="1"/>
-  </w:latentStyles>
-  <w:style w:type="paragraph" w:default="1" w:styleId="Normal">
-    <w:name w:val="Normal"/>
+  <w:style w:type="paragraph" w:styleId="ListParagraph">
+    <w:name w:val="List Paragraph"/>
+    <w:basedOn w:val="Normal"/>
+    <w:uiPriority w:val="34"/>
     <w:qFormat/>
-    <w:rsid w:val="00AF5457"/>
-  </w:style>
-  <w:style w:type="character" w:default="1" w:styleId="DefaultParagraphFont">
-    <w:name w:val="Default Paragraph Font"/>
-    <w:uiPriority w:val="1"/>
-    <w:semiHidden/>
-    <w:unhideWhenUsed/>
-  </w:style>
-  <w:style w:type="table" w:default="1" w:styleId="TableNormal">
-    <w:name w:val="Normal Table"/>
-    <w:uiPriority w:val="99"/>
-    <w:semiHidden/>
-    <w:unhideWhenUsed/>
-    <w:tblPr>
-      <w:tblInd w:w="0" w:type="dxa"/>
-      <w:tblCellMar>
-        <w:top w:w="0" w:type="dxa"/>
-        <w:left w:w="108" w:type="dxa"/>
-        <w:bottom w:w="0" w:type="dxa"/>
-        <w:right w:w="108" w:type="dxa"/>
-      </w:tblCellMar>
-    </w:tblPr>
-  </w:style>
-  <w:style w:type="numbering" w:default="1" w:styleId="NoList">
-    <w:name w:val="No List"/>
-    <w:uiPriority w:val="99"/>
-    <w:semiHidden/>
-    <w:unhideWhenUsed/>
-  </w:style>
-  <w:style w:type="paragraph" w:styleId="BalloonText">
-    <w:name w:val="Balloon Text"/>
-    <w:basedOn w:val="Normal"/>
-    <w:link w:val="BalloonTextChar"/>
-    <w:uiPriority w:val="99"/>
-    <w:semiHidden/>
-    <w:unhideWhenUsed/>
-    <w:rsid w:val="00A97FB1"/>
+    <w:rsid w:val="004C5C7B"/>
     <w:pPr>
-      <w:spacing w:after="0"/>
+      <w:ind w:left="720"/>
+      <w:contextualSpacing/>
     </w:pPr>
-    <w:rPr>
-      <w:rFonts w:ascii="Lucida Grande" w:hAnsi="Lucida Grande" w:cs="Lucida Grande"/>
-      <w:sz w:val="18"/>
-      <w:szCs w:val="18"/>
-    </w:rPr>
-  </w:style>
-  <w:style w:type="character" w:customStyle="1" w:styleId="BalloonTextChar">
-    <w:name w:val="Balloon Text Char"/>
-    <w:basedOn w:val="DefaultParagraphFont"/>
-    <w:link w:val="BalloonText"/>
-    <w:uiPriority w:val="99"/>
-    <w:semiHidden/>
-    <w:rsid w:val="00A97FB1"/>
-    <w:rPr>
-      <w:rFonts w:ascii="Lucida Grande" w:hAnsi="Lucida Grande" w:cs="Lucida Grande"/>
-      <w:sz w:val="18"/>
-      <w:szCs w:val="18"/>
-    </w:rPr>
   </w:style>
 </w:styles>
 </file>

</xml_diff>

<commit_message>
write up edited -jonathan
</commit_message>
<xml_diff>
--- a/WriteUp.docx
+++ b/WriteUp.docx
@@ -444,6 +444,8 @@
         </w:rPr>
         <w:br w:type="page"/>
       </w:r>
+      <w:bookmarkStart w:id="0" w:name="_GoBack"/>
+      <w:bookmarkEnd w:id="0"/>
     </w:p>
     <w:p>
       <w:pPr>
@@ -1817,13 +1819,17 @@
         <w:t xml:space="preserve"> is 8000</w:t>
       </w:r>
       <w:r>
-        <w:t xml:space="preserve">. After testing both the training constant and the number of iterations at smaller and larger numbers, we found that too few iterations or too large of a training constant, and the output would be wildly inaccurate and exceedingly large. Using our knowledge from the previous assignments as well as significant guessing and checking, we decided that the numbers we chose </w:t>
+        <w:t xml:space="preserve">. </w:t>
+      </w:r>
+      <w:r>
+        <w:t xml:space="preserve">The weights will train too quickly and blow up if the training constant is not small enough. </w:t>
+      </w:r>
+      <w:r>
+        <w:t xml:space="preserve">After testing both the training constant and the number of iterations at smaller and larger numbers, we found that too few iterations or too large of a training constant, and the output would be wildly inaccurate and exceedingly large. Using our knowledge from the previous assignments as well as significant guessing and checking, we decided that the numbers we chose </w:t>
       </w:r>
       <w:r>
         <w:t>resulted in</w:t>
       </w:r>
-      <w:bookmarkStart w:id="0" w:name="_GoBack"/>
-      <w:bookmarkEnd w:id="0"/>
       <w:r>
         <w:t xml:space="preserve"> the most accurate output.  We tried with only 100 iterations as well as with a learning rate of 0.5, and we saw that the learning rate needed to be much lower, and the iterations needed to be much higher in order to achieve a more precise output.</w:t>
       </w:r>
@@ -1834,17 +1840,37 @@
         <w:ind w:firstLine="720"/>
       </w:pPr>
       <w:r>
-        <w:t xml:space="preserve">There are several data preprocessing steps that can be taken including: data cleaning, data integration, data transformation, data reduction, and data discretization. Data cleaning is filling in missing values, smooth noisy data, identify or remove outliers, and resolve inconsistencies. Given the data sets that were given to us, we did not have to do any data cleaning with the data. Data integration is using multiple databases, data cubes, or files. We are using data integration with pulling training data from multiple files as well as using a separate test data file. We do not have multiple databases or data cubes. Data transformation is normalization </w:t>
+        <w:t xml:space="preserve">There are several data preprocessing steps that can be taken including: data cleaning, data integration, data transformation, data reduction, and data discretization. Data cleaning is filling in missing values, smooth noisy data, identify or remove outliers, and resolve inconsistencies. Given the data sets that were given to us, we did not have to do any data cleaning with the data. Data integration is using multiple databases, data cubes, or files. We are using data integration with pulling training data from multiple files as well as using a separate test data file. We </w:t>
       </w:r>
       <w:r>
         <w:lastRenderedPageBreak/>
-        <w:t xml:space="preserve">and aggregation. We considered normalizing the data, and for a few </w:t>
+        <w:t xml:space="preserve">do not have multiple databases or data cubes. Data transformation is normalization and aggregation. We considered normalizing the data, and for a few </w:t>
       </w:r>
       <w:r>
         <w:t xml:space="preserve">normalize. Though we tried to normalize the data, we felt that given the </w:t>
       </w:r>
       <w:r>
         <w:t xml:space="preserve">effects of normalizing the data to one and the resulting effects that it had on the bias, it was better to not normalize the data. Data reduction is reducing the volume but producing the same or similar analytical results. Data discretization is part of data reduction, but it is replacing numerical attributes with nominal ones. </w:t>
+      </w:r>
+    </w:p>
+    <w:p>
+      <w:pPr>
+        <w:spacing w:line="480" w:lineRule="auto"/>
+        <w:rPr>
+          <w:b/>
+        </w:rPr>
+      </w:pPr>
+      <w:r>
+        <w:rPr>
+          <w:b/>
+        </w:rPr>
+        <w:t>5</w:t>
+      </w:r>
+      <w:r>
+        <w:rPr>
+          <w:b/>
+        </w:rPr>
+        <w:t>) Could the error be further reduced using a network of neurons (opposed to a single decision unit)? If so, discuss how and why these methods would reduce the error.</w:t>
       </w:r>
     </w:p>
     <w:p>
@@ -1853,1320 +1879,289 @@
         <w:ind w:firstLine="720"/>
       </w:pPr>
       <w:r>
-        <w:t>Could the error be further reduced using a network of neurons opposed to a single decision unit? If so, discuss how and why these methods would reduce the error.</w:t>
-      </w:r>
+        <w:t>Yes</w:t>
+      </w:r>
+      <w:r>
+        <w:t xml:space="preserve">, we could easily build a </w:t>
+      </w:r>
+      <w:proofErr w:type="gramStart"/>
+      <w:r>
+        <w:t>17 neuron</w:t>
+      </w:r>
+      <w:proofErr w:type="gramEnd"/>
+      <w:r>
+        <w:t xml:space="preserve"> system to approximate all 16 times of the day. Each of the first 16 neurons would take the time of day as input, and produce either a 0 or a 1, predicting whether a pattern comes from the respective day</w:t>
+      </w:r>
+      <w:r>
+        <w:t>. T</w:t>
+      </w:r>
+      <w:r>
+        <w:t xml:space="preserve">he final neuron could take the 16 results as </w:t>
+      </w:r>
+      <w:proofErr w:type="gramStart"/>
+      <w:r>
+        <w:t>input, and</w:t>
+      </w:r>
+      <w:proofErr w:type="gramEnd"/>
+      <w:r>
+        <w:t xml:space="preserve"> guess the output. This system would be very accurate, as a separate weight would be trained for each </w:t>
+      </w:r>
+      <w:proofErr w:type="gramStart"/>
+      <w:r>
+        <w:t>time, and</w:t>
+      </w:r>
+      <w:proofErr w:type="gramEnd"/>
+      <w:r>
+        <w:t xml:space="preserve"> produce </w:t>
+      </w:r>
+      <w:r>
+        <w:t>accurate outputs for each time</w:t>
+      </w:r>
+      <w:r>
+        <w:t>.</w:t>
+      </w:r>
+    </w:p>
+    <w:p>
+      <w:pPr>
+        <w:spacing w:line="480" w:lineRule="auto"/>
+        <w:ind w:firstLine="720"/>
+      </w:pPr>
       <w:r>
         <w:t xml:space="preserve"> </w:t>
       </w:r>
       <w:r>
-        <w:t>Yes, as the system gets more complicated, a network of neurons would be able to predict the trend more precisely. However, there would be more training required in order to reduce the error</w:t>
-      </w:r>
-      <w:r>
-        <w:t>, and this would be more expensive as you would have more neurons</w:t>
-      </w:r>
-      <w:r>
-        <w:t xml:space="preserve">. </w:t>
-      </w:r>
-      <w:r>
-        <w:t xml:space="preserve">This is due to an increase in the number of neurons and the need for each one to </w:t>
+        <w:t>The above idea shows</w:t>
+      </w:r>
+      <w:r>
+        <w:t xml:space="preserve"> one way we could use multiple neurons to reduce error. We can split the data into sections, and then use one neuron for each section determine whether the data lies in that section</w:t>
+      </w:r>
+      <w:r>
+        <w:t>, then use a final neuron to make a final prediction</w:t>
+      </w:r>
+      <w:r>
+        <w:t xml:space="preserve">. If we are doing a degree 3 polynomial, we can send </w:t>
+      </w:r>
+      <w:r>
+        <w:t xml:space="preserve">1, </w:t>
+      </w:r>
+      <w:r>
+        <w:rPr>
+          <w:i/>
+        </w:rPr>
+        <w:t>x</w:t>
+      </w:r>
+      <w:r>
+        <w:t xml:space="preserve">, </w:t>
+      </w:r>
+      <w:r>
+        <w:rPr>
+          <w:i/>
+        </w:rPr>
+        <w:t>x</w:t>
+      </w:r>
+      <w:r>
+        <w:rPr>
+          <w:i/>
+          <w:vertAlign w:val="superscript"/>
+        </w:rPr>
+        <w:t>2</w:t>
+      </w:r>
+      <w:r>
+        <w:t xml:space="preserve">, and </w:t>
+      </w:r>
+      <w:r>
+        <w:rPr>
+          <w:i/>
+        </w:rPr>
+        <w:t>x</w:t>
+      </w:r>
+      <w:r>
+        <w:rPr>
+          <w:i/>
+          <w:vertAlign w:val="superscript"/>
+        </w:rPr>
+        <w:t>3</w:t>
+      </w:r>
+      <w:r>
+        <w:rPr>
+          <w:i/>
+        </w:rPr>
+        <w:t xml:space="preserve"> </w:t>
+      </w:r>
+      <w:r>
+        <w:t>from</w:t>
+      </w:r>
+      <w:r>
+        <w:t xml:space="preserve"> the neuron </w:t>
       </w:r>
       <w:proofErr w:type="gramStart"/>
       <w:r>
-        <w:t>make a decision</w:t>
+        <w:t>who’s</w:t>
       </w:r>
       <w:proofErr w:type="gramEnd"/>
       <w:r>
-        <w:t xml:space="preserve">, which would mean that each one would need to be trained on the data set, and you would need more data in order to efficiently train the network of neurons. However, there is a potential with too many neurons that it will not be more efficient and </w:t>
+        <w:t xml:space="preserve"> section contains the input, but zero from other neurons.  The</w:t>
+      </w:r>
+      <w:r>
+        <w:t xml:space="preserve"> final neuron </w:t>
+      </w:r>
+      <w:r>
+        <w:t xml:space="preserve">can have 4 weights (for each degree and a bias) for each section, to then </w:t>
+      </w:r>
+      <w:r>
+        <w:lastRenderedPageBreak/>
+        <w:t xml:space="preserve">predict </w:t>
       </w:r>
       <w:proofErr w:type="gramStart"/>
       <w:r>
-        <w:t>actually cause</w:t>
+        <w:t>the final result</w:t>
       </w:r>
       <w:proofErr w:type="gramEnd"/>
       <w:r>
-        <w:t xml:space="preserve"> more problems.</w:t>
-      </w:r>
-    </w:p>
-    <w:p>
-      <w:pPr>
-        <w:rPr>
-          <w:b/>
-          <w:sz w:val="28"/>
-          <w:szCs w:val="28"/>
-        </w:rPr>
-      </w:pPr>
-      <w:r>
-        <w:rPr>
-          <w:b/>
-          <w:sz w:val="28"/>
-          <w:szCs w:val="28"/>
-        </w:rPr>
-        <w:t>Graphs</w:t>
-      </w:r>
-    </w:p>
-    <w:p>
-      <w:r>
-        <w:t>Day 1 (Training 1)</w:t>
-      </w:r>
-    </w:p>
-    <w:p>
-      <w:r>
-        <w:rPr>
-          <w:noProof/>
-          <w:lang w:eastAsia="en-US"/>
-        </w:rPr>
-        <w:lastRenderedPageBreak/>
-        <w:drawing>
-          <wp:inline distT="0" distB="0" distL="0" distR="0" wp14:anchorId="18580D29" wp14:editId="04FD8B74">
-            <wp:extent cx="3507430" cy="2171700"/>
-            <wp:effectExtent l="0" t="0" r="0" b="0"/>
-            <wp:docPr id="5" name="Picture 5"/>
-            <wp:cNvGraphicFramePr>
-              <a:graphicFrameLocks xmlns:a="http://schemas.openxmlformats.org/drawingml/2006/main" noChangeAspect="1"/>
-            </wp:cNvGraphicFramePr>
-            <a:graphic xmlns:a="http://schemas.openxmlformats.org/drawingml/2006/main">
-              <a:graphicData uri="http://schemas.openxmlformats.org/drawingml/2006/picture">
-                <pic:pic xmlns:pic="http://schemas.openxmlformats.org/drawingml/2006/picture">
-                  <pic:nvPicPr>
-                    <pic:cNvPr id="0" name="Picture 5"/>
-                    <pic:cNvPicPr>
-                      <a:picLocks noChangeAspect="1" noChangeArrowheads="1"/>
-                    </pic:cNvPicPr>
-                  </pic:nvPicPr>
-                  <pic:blipFill>
-                    <a:blip r:embed="rId19">
-                      <a:extLst>
-                        <a:ext uri="{28A0092B-C50C-407E-A947-70E740481C1C}">
-                          <a14:useLocalDpi xmlns:a14="http://schemas.microsoft.com/office/drawing/2010/main" val="0"/>
-                        </a:ext>
-                      </a:extLst>
-                    </a:blip>
-                    <a:srcRect/>
-                    <a:stretch>
-                      <a:fillRect/>
-                    </a:stretch>
-                  </pic:blipFill>
-                  <pic:spPr bwMode="auto">
-                    <a:xfrm>
-                      <a:off x="0" y="0"/>
-                      <a:ext cx="3509006" cy="2172676"/>
-                    </a:xfrm>
-                    <a:prstGeom prst="rect">
-                      <a:avLst/>
-                    </a:prstGeom>
-                    <a:noFill/>
-                    <a:ln>
-                      <a:noFill/>
-                    </a:ln>
-                  </pic:spPr>
-                </pic:pic>
-              </a:graphicData>
-            </a:graphic>
-          </wp:inline>
-        </w:drawing>
-      </w:r>
-      <w:r>
-        <w:rPr>
-          <w:noProof/>
-          <w:lang w:eastAsia="en-US"/>
-        </w:rPr>
-        <w:drawing>
-          <wp:inline distT="0" distB="0" distL="0" distR="0" wp14:anchorId="0DDBA567" wp14:editId="3E65261A">
-            <wp:extent cx="3429000" cy="2055505"/>
-            <wp:effectExtent l="0" t="0" r="0" b="1905"/>
-            <wp:docPr id="9" name="Picture 9"/>
-            <wp:cNvGraphicFramePr>
-              <a:graphicFrameLocks xmlns:a="http://schemas.openxmlformats.org/drawingml/2006/main" noChangeAspect="1"/>
-            </wp:cNvGraphicFramePr>
-            <a:graphic xmlns:a="http://schemas.openxmlformats.org/drawingml/2006/main">
-              <a:graphicData uri="http://schemas.openxmlformats.org/drawingml/2006/picture">
-                <pic:pic xmlns:pic="http://schemas.openxmlformats.org/drawingml/2006/picture">
-                  <pic:nvPicPr>
-                    <pic:cNvPr id="0" name="Picture 9"/>
-                    <pic:cNvPicPr>
-                      <a:picLocks noChangeAspect="1" noChangeArrowheads="1"/>
-                    </pic:cNvPicPr>
-                  </pic:nvPicPr>
-                  <pic:blipFill>
-                    <a:blip r:embed="rId20">
-                      <a:extLst>
-                        <a:ext uri="{28A0092B-C50C-407E-A947-70E740481C1C}">
-                          <a14:useLocalDpi xmlns:a14="http://schemas.microsoft.com/office/drawing/2010/main" val="0"/>
-                        </a:ext>
-                      </a:extLst>
-                    </a:blip>
-                    <a:srcRect/>
-                    <a:stretch>
-                      <a:fillRect/>
-                    </a:stretch>
-                  </pic:blipFill>
-                  <pic:spPr bwMode="auto">
-                    <a:xfrm>
-                      <a:off x="0" y="0"/>
-                      <a:ext cx="3431534" cy="2057024"/>
-                    </a:xfrm>
-                    <a:prstGeom prst="rect">
-                      <a:avLst/>
-                    </a:prstGeom>
-                    <a:noFill/>
-                    <a:ln>
-                      <a:noFill/>
-                    </a:ln>
-                  </pic:spPr>
-                </pic:pic>
-              </a:graphicData>
-            </a:graphic>
-          </wp:inline>
-        </w:drawing>
-      </w:r>
-      <w:r>
-        <w:rPr>
-          <w:noProof/>
-          <w:lang w:eastAsia="en-US"/>
-        </w:rPr>
-        <w:drawing>
-          <wp:inline distT="0" distB="0" distL="0" distR="0" wp14:anchorId="49738A70" wp14:editId="14983FE2">
-            <wp:extent cx="3459480" cy="2296944"/>
-            <wp:effectExtent l="0" t="0" r="7620" b="8255"/>
-            <wp:docPr id="17" name="Picture 17"/>
-            <wp:cNvGraphicFramePr>
-              <a:graphicFrameLocks xmlns:a="http://schemas.openxmlformats.org/drawingml/2006/main" noChangeAspect="1"/>
-            </wp:cNvGraphicFramePr>
-            <a:graphic xmlns:a="http://schemas.openxmlformats.org/drawingml/2006/main">
-              <a:graphicData uri="http://schemas.openxmlformats.org/drawingml/2006/picture">
-                <pic:pic xmlns:pic="http://schemas.openxmlformats.org/drawingml/2006/picture">
-                  <pic:nvPicPr>
-                    <pic:cNvPr id="0" name="Picture 17"/>
-                    <pic:cNvPicPr>
-                      <a:picLocks noChangeAspect="1" noChangeArrowheads="1"/>
-                    </pic:cNvPicPr>
-                  </pic:nvPicPr>
-                  <pic:blipFill>
-                    <a:blip r:embed="rId21">
-                      <a:extLst>
-                        <a:ext uri="{28A0092B-C50C-407E-A947-70E740481C1C}">
-                          <a14:useLocalDpi xmlns:a14="http://schemas.microsoft.com/office/drawing/2010/main" val="0"/>
-                        </a:ext>
-                      </a:extLst>
-                    </a:blip>
-                    <a:srcRect/>
-                    <a:stretch>
-                      <a:fillRect/>
-                    </a:stretch>
-                  </pic:blipFill>
-                  <pic:spPr bwMode="auto">
-                    <a:xfrm>
-                      <a:off x="0" y="0"/>
-                      <a:ext cx="3471905" cy="2305194"/>
-                    </a:xfrm>
-                    <a:prstGeom prst="rect">
-                      <a:avLst/>
-                    </a:prstGeom>
-                    <a:noFill/>
-                    <a:ln>
-                      <a:noFill/>
-                    </a:ln>
-                  </pic:spPr>
-                </pic:pic>
-              </a:graphicData>
-            </a:graphic>
-          </wp:inline>
-        </w:drawing>
-      </w:r>
-    </w:p>
-    <w:p/>
-    <w:p>
-      <w:r>
-        <w:br w:type="page"/>
-      </w:r>
-      <w:r>
-        <w:lastRenderedPageBreak/>
-        <w:t>Day 2 (Training 2)</w:t>
-      </w:r>
-    </w:p>
-    <w:p>
-      <w:r>
-        <w:rPr>
-          <w:noProof/>
-          <w:lang w:eastAsia="en-US"/>
-        </w:rPr>
-        <w:drawing>
-          <wp:inline distT="0" distB="0" distL="0" distR="0" wp14:anchorId="48E0A858" wp14:editId="6DA71E65">
-            <wp:extent cx="4114800" cy="2551814"/>
-            <wp:effectExtent l="0" t="0" r="0" b="0"/>
-            <wp:docPr id="6" name="Picture 6"/>
-            <wp:cNvGraphicFramePr>
-              <a:graphicFrameLocks xmlns:a="http://schemas.openxmlformats.org/drawingml/2006/main" noChangeAspect="1"/>
-            </wp:cNvGraphicFramePr>
-            <a:graphic xmlns:a="http://schemas.openxmlformats.org/drawingml/2006/main">
-              <a:graphicData uri="http://schemas.openxmlformats.org/drawingml/2006/picture">
-                <pic:pic xmlns:pic="http://schemas.openxmlformats.org/drawingml/2006/picture">
-                  <pic:nvPicPr>
-                    <pic:cNvPr id="0" name="Picture 6"/>
-                    <pic:cNvPicPr>
-                      <a:picLocks noChangeAspect="1" noChangeArrowheads="1"/>
-                    </pic:cNvPicPr>
-                  </pic:nvPicPr>
-                  <pic:blipFill>
-                    <a:blip r:embed="rId22">
-                      <a:extLst>
-                        <a:ext uri="{28A0092B-C50C-407E-A947-70E740481C1C}">
-                          <a14:useLocalDpi xmlns:a14="http://schemas.microsoft.com/office/drawing/2010/main" val="0"/>
-                        </a:ext>
-                      </a:extLst>
-                    </a:blip>
-                    <a:srcRect/>
-                    <a:stretch>
-                      <a:fillRect/>
-                    </a:stretch>
-                  </pic:blipFill>
-                  <pic:spPr bwMode="auto">
-                    <a:xfrm>
-                      <a:off x="0" y="0"/>
-                      <a:ext cx="4115743" cy="2552399"/>
-                    </a:xfrm>
-                    <a:prstGeom prst="rect">
-                      <a:avLst/>
-                    </a:prstGeom>
-                    <a:noFill/>
-                    <a:ln>
-                      <a:noFill/>
-                    </a:ln>
-                  </pic:spPr>
-                </pic:pic>
-              </a:graphicData>
-            </a:graphic>
-          </wp:inline>
-        </w:drawing>
-      </w:r>
-    </w:p>
-    <w:p>
-      <w:r>
-        <w:rPr>
-          <w:noProof/>
-          <w:lang w:eastAsia="en-US"/>
-        </w:rPr>
-        <w:drawing>
-          <wp:inline distT="0" distB="0" distL="0" distR="0" wp14:anchorId="3F45EE25" wp14:editId="78CDD92E">
-            <wp:extent cx="4114800" cy="2477974"/>
-            <wp:effectExtent l="0" t="0" r="0" b="11430"/>
-            <wp:docPr id="10" name="Picture 10"/>
-            <wp:cNvGraphicFramePr>
-              <a:graphicFrameLocks xmlns:a="http://schemas.openxmlformats.org/drawingml/2006/main" noChangeAspect="1"/>
-            </wp:cNvGraphicFramePr>
-            <a:graphic xmlns:a="http://schemas.openxmlformats.org/drawingml/2006/main">
-              <a:graphicData uri="http://schemas.openxmlformats.org/drawingml/2006/picture">
-                <pic:pic xmlns:pic="http://schemas.openxmlformats.org/drawingml/2006/picture">
-                  <pic:nvPicPr>
-                    <pic:cNvPr id="0" name="Picture 10"/>
-                    <pic:cNvPicPr>
-                      <a:picLocks noChangeAspect="1" noChangeArrowheads="1"/>
-                    </pic:cNvPicPr>
-                  </pic:nvPicPr>
-                  <pic:blipFill>
-                    <a:blip r:embed="rId23">
-                      <a:extLst>
-                        <a:ext uri="{28A0092B-C50C-407E-A947-70E740481C1C}">
-                          <a14:useLocalDpi xmlns:a14="http://schemas.microsoft.com/office/drawing/2010/main" val="0"/>
-                        </a:ext>
-                      </a:extLst>
-                    </a:blip>
-                    <a:srcRect/>
-                    <a:stretch>
-                      <a:fillRect/>
-                    </a:stretch>
-                  </pic:blipFill>
-                  <pic:spPr bwMode="auto">
-                    <a:xfrm>
-                      <a:off x="0" y="0"/>
-                      <a:ext cx="4115156" cy="2478188"/>
-                    </a:xfrm>
-                    <a:prstGeom prst="rect">
-                      <a:avLst/>
-                    </a:prstGeom>
-                    <a:noFill/>
-                    <a:ln>
-                      <a:noFill/>
-                    </a:ln>
-                  </pic:spPr>
-                </pic:pic>
-              </a:graphicData>
-            </a:graphic>
-          </wp:inline>
-        </w:drawing>
-      </w:r>
-    </w:p>
-    <w:p>
-      <w:r>
-        <w:rPr>
-          <w:noProof/>
-          <w:lang w:eastAsia="en-US"/>
-        </w:rPr>
-        <w:drawing>
-          <wp:inline distT="0" distB="0" distL="0" distR="0" wp14:anchorId="0C11AE74" wp14:editId="1D5E4B9E">
-            <wp:extent cx="4123337" cy="2628900"/>
-            <wp:effectExtent l="0" t="0" r="0" b="0"/>
-            <wp:docPr id="16" name="Picture 16"/>
-            <wp:cNvGraphicFramePr>
-              <a:graphicFrameLocks xmlns:a="http://schemas.openxmlformats.org/drawingml/2006/main" noChangeAspect="1"/>
-            </wp:cNvGraphicFramePr>
-            <a:graphic xmlns:a="http://schemas.openxmlformats.org/drawingml/2006/main">
-              <a:graphicData uri="http://schemas.openxmlformats.org/drawingml/2006/picture">
-                <pic:pic xmlns:pic="http://schemas.openxmlformats.org/drawingml/2006/picture">
-                  <pic:nvPicPr>
-                    <pic:cNvPr id="0" name="Picture 16"/>
-                    <pic:cNvPicPr>
-                      <a:picLocks noChangeAspect="1" noChangeArrowheads="1"/>
-                    </pic:cNvPicPr>
-                  </pic:nvPicPr>
-                  <pic:blipFill>
-                    <a:blip r:embed="rId24">
-                      <a:extLst>
-                        <a:ext uri="{28A0092B-C50C-407E-A947-70E740481C1C}">
-                          <a14:useLocalDpi xmlns:a14="http://schemas.microsoft.com/office/drawing/2010/main" val="0"/>
-                        </a:ext>
-                      </a:extLst>
-                    </a:blip>
-                    <a:srcRect/>
-                    <a:stretch>
-                      <a:fillRect/>
-                    </a:stretch>
-                  </pic:blipFill>
-                  <pic:spPr bwMode="auto">
-                    <a:xfrm>
-                      <a:off x="0" y="0"/>
-                      <a:ext cx="4124410" cy="2629584"/>
-                    </a:xfrm>
-                    <a:prstGeom prst="rect">
-                      <a:avLst/>
-                    </a:prstGeom>
-                    <a:noFill/>
-                    <a:ln>
-                      <a:noFill/>
-                    </a:ln>
-                  </pic:spPr>
-                </pic:pic>
-              </a:graphicData>
-            </a:graphic>
-          </wp:inline>
-        </w:drawing>
-      </w:r>
-    </w:p>
-    <w:p>
-      <w:r>
-        <w:br w:type="page"/>
-      </w:r>
-      <w:r>
-        <w:lastRenderedPageBreak/>
-        <w:t>Day 3 (Training 3)</w:t>
-      </w:r>
-    </w:p>
-    <w:p>
-      <w:r>
-        <w:rPr>
-          <w:noProof/>
-          <w:lang w:eastAsia="en-US"/>
-        </w:rPr>
-        <w:drawing>
-          <wp:inline distT="0" distB="0" distL="0" distR="0" wp14:anchorId="4587BE12" wp14:editId="039391EF">
-            <wp:extent cx="3799207" cy="2362200"/>
-            <wp:effectExtent l="0" t="0" r="10795" b="0"/>
-            <wp:docPr id="7" name="Picture 7"/>
-            <wp:cNvGraphicFramePr>
-              <a:graphicFrameLocks xmlns:a="http://schemas.openxmlformats.org/drawingml/2006/main" noChangeAspect="1"/>
-            </wp:cNvGraphicFramePr>
-            <a:graphic xmlns:a="http://schemas.openxmlformats.org/drawingml/2006/main">
-              <a:graphicData uri="http://schemas.openxmlformats.org/drawingml/2006/picture">
-                <pic:pic xmlns:pic="http://schemas.openxmlformats.org/drawingml/2006/picture">
-                  <pic:nvPicPr>
-                    <pic:cNvPr id="0" name="Picture 7"/>
-                    <pic:cNvPicPr>
-                      <a:picLocks noChangeAspect="1" noChangeArrowheads="1"/>
-                    </pic:cNvPicPr>
-                  </pic:nvPicPr>
-                  <pic:blipFill>
-                    <a:blip r:embed="rId25">
-                      <a:extLst>
-                        <a:ext uri="{28A0092B-C50C-407E-A947-70E740481C1C}">
-                          <a14:useLocalDpi xmlns:a14="http://schemas.microsoft.com/office/drawing/2010/main" val="0"/>
-                        </a:ext>
-                      </a:extLst>
-                    </a:blip>
-                    <a:srcRect/>
-                    <a:stretch>
-                      <a:fillRect/>
-                    </a:stretch>
-                  </pic:blipFill>
-                  <pic:spPr bwMode="auto">
-                    <a:xfrm>
-                      <a:off x="0" y="0"/>
-                      <a:ext cx="3799223" cy="2362210"/>
-                    </a:xfrm>
-                    <a:prstGeom prst="rect">
-                      <a:avLst/>
-                    </a:prstGeom>
-                    <a:noFill/>
-                    <a:ln>
-                      <a:noFill/>
-                    </a:ln>
-                  </pic:spPr>
-                </pic:pic>
-              </a:graphicData>
-            </a:graphic>
-          </wp:inline>
-        </w:drawing>
-      </w:r>
-    </w:p>
-    <w:p>
-      <w:r>
-        <w:rPr>
-          <w:noProof/>
-          <w:lang w:eastAsia="en-US"/>
-        </w:rPr>
-        <w:drawing>
-          <wp:inline distT="0" distB="0" distL="0" distR="0" wp14:anchorId="4F5225AF" wp14:editId="1D7C9CB1">
-            <wp:extent cx="3886200" cy="2344567"/>
-            <wp:effectExtent l="0" t="0" r="0" b="0"/>
-            <wp:docPr id="12" name="Picture 12"/>
-            <wp:cNvGraphicFramePr>
-              <a:graphicFrameLocks xmlns:a="http://schemas.openxmlformats.org/drawingml/2006/main" noChangeAspect="1"/>
-            </wp:cNvGraphicFramePr>
-            <a:graphic xmlns:a="http://schemas.openxmlformats.org/drawingml/2006/main">
-              <a:graphicData uri="http://schemas.openxmlformats.org/drawingml/2006/picture">
-                <pic:pic xmlns:pic="http://schemas.openxmlformats.org/drawingml/2006/picture">
-                  <pic:nvPicPr>
-                    <pic:cNvPr id="0" name="Picture 12"/>
-                    <pic:cNvPicPr>
-                      <a:picLocks noChangeAspect="1" noChangeArrowheads="1"/>
-                    </pic:cNvPicPr>
-                  </pic:nvPicPr>
-                  <pic:blipFill>
-                    <a:blip r:embed="rId26">
-                      <a:extLst>
-                        <a:ext uri="{28A0092B-C50C-407E-A947-70E740481C1C}">
-                          <a14:useLocalDpi xmlns:a14="http://schemas.microsoft.com/office/drawing/2010/main" val="0"/>
-                        </a:ext>
-                      </a:extLst>
-                    </a:blip>
-                    <a:srcRect/>
-                    <a:stretch>
-                      <a:fillRect/>
-                    </a:stretch>
-                  </pic:blipFill>
-                  <pic:spPr bwMode="auto">
-                    <a:xfrm>
-                      <a:off x="0" y="0"/>
-                      <a:ext cx="3886444" cy="2344714"/>
-                    </a:xfrm>
-                    <a:prstGeom prst="rect">
-                      <a:avLst/>
-                    </a:prstGeom>
-                    <a:noFill/>
-                    <a:ln>
-                      <a:noFill/>
-                    </a:ln>
-                  </pic:spPr>
-                </pic:pic>
-              </a:graphicData>
-            </a:graphic>
-          </wp:inline>
-        </w:drawing>
-      </w:r>
-    </w:p>
-    <w:p>
-      <w:r>
-        <w:rPr>
-          <w:noProof/>
-          <w:lang w:eastAsia="en-US"/>
-        </w:rPr>
-        <w:drawing>
-          <wp:inline distT="0" distB="0" distL="0" distR="0" wp14:anchorId="5093FE47" wp14:editId="588ECAAD">
-            <wp:extent cx="3886200" cy="2521896"/>
-            <wp:effectExtent l="0" t="0" r="0" b="0"/>
-            <wp:docPr id="15" name="Picture 15"/>
-            <wp:cNvGraphicFramePr>
-              <a:graphicFrameLocks xmlns:a="http://schemas.openxmlformats.org/drawingml/2006/main" noChangeAspect="1"/>
-            </wp:cNvGraphicFramePr>
-            <a:graphic xmlns:a="http://schemas.openxmlformats.org/drawingml/2006/main">
-              <a:graphicData uri="http://schemas.openxmlformats.org/drawingml/2006/picture">
-                <pic:pic xmlns:pic="http://schemas.openxmlformats.org/drawingml/2006/picture">
-                  <pic:nvPicPr>
-                    <pic:cNvPr id="0" name="Picture 15"/>
-                    <pic:cNvPicPr>
-                      <a:picLocks noChangeAspect="1" noChangeArrowheads="1"/>
-                    </pic:cNvPicPr>
-                  </pic:nvPicPr>
-                  <pic:blipFill>
-                    <a:blip r:embed="rId27">
-                      <a:extLst>
-                        <a:ext uri="{28A0092B-C50C-407E-A947-70E740481C1C}">
-                          <a14:useLocalDpi xmlns:a14="http://schemas.microsoft.com/office/drawing/2010/main" val="0"/>
-                        </a:ext>
-                      </a:extLst>
-                    </a:blip>
-                    <a:srcRect/>
-                    <a:stretch>
-                      <a:fillRect/>
-                    </a:stretch>
-                  </pic:blipFill>
-                  <pic:spPr bwMode="auto">
-                    <a:xfrm>
-                      <a:off x="0" y="0"/>
-                      <a:ext cx="3886760" cy="2522259"/>
-                    </a:xfrm>
-                    <a:prstGeom prst="rect">
-                      <a:avLst/>
-                    </a:prstGeom>
-                    <a:noFill/>
-                    <a:ln>
-                      <a:noFill/>
-                    </a:ln>
-                  </pic:spPr>
-                </pic:pic>
-              </a:graphicData>
-            </a:graphic>
-          </wp:inline>
-        </w:drawing>
-      </w:r>
-    </w:p>
-    <w:p>
-      <w:r>
-        <w:br w:type="page"/>
-      </w:r>
-      <w:r>
-        <w:lastRenderedPageBreak/>
-        <w:t>Day 4 (Testing 1)</w:t>
-      </w:r>
-    </w:p>
-    <w:p>
-      <w:r>
-        <w:rPr>
-          <w:noProof/>
-          <w:lang w:eastAsia="en-US"/>
-        </w:rPr>
-        <w:drawing>
-          <wp:inline distT="0" distB="0" distL="0" distR="0" wp14:anchorId="7902235D" wp14:editId="6213A2CA">
-            <wp:extent cx="3657600" cy="2255204"/>
-            <wp:effectExtent l="0" t="0" r="0" b="5715"/>
-            <wp:docPr id="8" name="Picture 8"/>
-            <wp:cNvGraphicFramePr>
-              <a:graphicFrameLocks xmlns:a="http://schemas.openxmlformats.org/drawingml/2006/main" noChangeAspect="1"/>
-            </wp:cNvGraphicFramePr>
-            <a:graphic xmlns:a="http://schemas.openxmlformats.org/drawingml/2006/main">
-              <a:graphicData uri="http://schemas.openxmlformats.org/drawingml/2006/picture">
-                <pic:pic xmlns:pic="http://schemas.openxmlformats.org/drawingml/2006/picture">
-                  <pic:nvPicPr>
-                    <pic:cNvPr id="0" name="Picture 8"/>
-                    <pic:cNvPicPr>
-                      <a:picLocks noChangeAspect="1" noChangeArrowheads="1"/>
-                    </pic:cNvPicPr>
-                  </pic:nvPicPr>
-                  <pic:blipFill>
-                    <a:blip r:embed="rId28">
-                      <a:extLst>
-                        <a:ext uri="{28A0092B-C50C-407E-A947-70E740481C1C}">
-                          <a14:useLocalDpi xmlns:a14="http://schemas.microsoft.com/office/drawing/2010/main" val="0"/>
-                        </a:ext>
-                      </a:extLst>
-                    </a:blip>
-                    <a:srcRect/>
-                    <a:stretch>
-                      <a:fillRect/>
-                    </a:stretch>
-                  </pic:blipFill>
-                  <pic:spPr bwMode="auto">
-                    <a:xfrm>
-                      <a:off x="0" y="0"/>
-                      <a:ext cx="3658129" cy="2255530"/>
-                    </a:xfrm>
-                    <a:prstGeom prst="rect">
-                      <a:avLst/>
-                    </a:prstGeom>
-                    <a:noFill/>
-                    <a:ln>
-                      <a:noFill/>
-                    </a:ln>
-                  </pic:spPr>
-                </pic:pic>
-              </a:graphicData>
-            </a:graphic>
-          </wp:inline>
-        </w:drawing>
-      </w:r>
-    </w:p>
-    <w:p>
-      <w:r>
-        <w:rPr>
-          <w:noProof/>
-          <w:lang w:eastAsia="en-US"/>
-        </w:rPr>
-        <w:drawing>
-          <wp:inline distT="0" distB="0" distL="0" distR="0" wp14:anchorId="265910E7" wp14:editId="41EA2883">
-            <wp:extent cx="3657600" cy="2186499"/>
-            <wp:effectExtent l="0" t="0" r="0" b="0"/>
-            <wp:docPr id="13" name="Picture 13"/>
-            <wp:cNvGraphicFramePr>
-              <a:graphicFrameLocks xmlns:a="http://schemas.openxmlformats.org/drawingml/2006/main" noChangeAspect="1"/>
-            </wp:cNvGraphicFramePr>
-            <a:graphic xmlns:a="http://schemas.openxmlformats.org/drawingml/2006/main">
-              <a:graphicData uri="http://schemas.openxmlformats.org/drawingml/2006/picture">
-                <pic:pic xmlns:pic="http://schemas.openxmlformats.org/drawingml/2006/picture">
-                  <pic:nvPicPr>
-                    <pic:cNvPr id="0" name="Picture 13"/>
-                    <pic:cNvPicPr>
-                      <a:picLocks noChangeAspect="1" noChangeArrowheads="1"/>
-                    </pic:cNvPicPr>
-                  </pic:nvPicPr>
-                  <pic:blipFill>
-                    <a:blip r:embed="rId29">
-                      <a:extLst>
-                        <a:ext uri="{28A0092B-C50C-407E-A947-70E740481C1C}">
-                          <a14:useLocalDpi xmlns:a14="http://schemas.microsoft.com/office/drawing/2010/main" val="0"/>
-                        </a:ext>
-                      </a:extLst>
-                    </a:blip>
-                    <a:srcRect/>
-                    <a:stretch>
-                      <a:fillRect/>
-                    </a:stretch>
-                  </pic:blipFill>
-                  <pic:spPr bwMode="auto">
-                    <a:xfrm>
-                      <a:off x="0" y="0"/>
-                      <a:ext cx="3659108" cy="2187400"/>
-                    </a:xfrm>
-                    <a:prstGeom prst="rect">
-                      <a:avLst/>
-                    </a:prstGeom>
-                    <a:noFill/>
-                    <a:ln>
-                      <a:noFill/>
-                    </a:ln>
-                  </pic:spPr>
-                </pic:pic>
-              </a:graphicData>
-            </a:graphic>
-          </wp:inline>
-        </w:drawing>
-      </w:r>
-    </w:p>
-    <w:p>
-      <w:r>
-        <w:rPr>
-          <w:noProof/>
-          <w:lang w:eastAsia="en-US"/>
-        </w:rPr>
-        <w:drawing>
-          <wp:inline distT="0" distB="0" distL="0" distR="0" wp14:anchorId="4F210514" wp14:editId="40CCA1CA">
-            <wp:extent cx="3657600" cy="2435192"/>
-            <wp:effectExtent l="0" t="0" r="0" b="3810"/>
-            <wp:docPr id="14" name="Picture 14"/>
-            <wp:cNvGraphicFramePr>
-              <a:graphicFrameLocks xmlns:a="http://schemas.openxmlformats.org/drawingml/2006/main" noChangeAspect="1"/>
-            </wp:cNvGraphicFramePr>
-            <a:graphic xmlns:a="http://schemas.openxmlformats.org/drawingml/2006/main">
-              <a:graphicData uri="http://schemas.openxmlformats.org/drawingml/2006/picture">
-                <pic:pic xmlns:pic="http://schemas.openxmlformats.org/drawingml/2006/picture">
-                  <pic:nvPicPr>
-                    <pic:cNvPr id="0" name="Picture 14"/>
-                    <pic:cNvPicPr>
-                      <a:picLocks noChangeAspect="1" noChangeArrowheads="1"/>
-                    </pic:cNvPicPr>
-                  </pic:nvPicPr>
-                  <pic:blipFill>
-                    <a:blip r:embed="rId30">
-                      <a:extLst>
-                        <a:ext uri="{28A0092B-C50C-407E-A947-70E740481C1C}">
-                          <a14:useLocalDpi xmlns:a14="http://schemas.microsoft.com/office/drawing/2010/main" val="0"/>
-                        </a:ext>
-                      </a:extLst>
-                    </a:blip>
-                    <a:srcRect/>
-                    <a:stretch>
-                      <a:fillRect/>
-                    </a:stretch>
-                  </pic:blipFill>
-                  <pic:spPr bwMode="auto">
-                    <a:xfrm>
-                      <a:off x="0" y="0"/>
-                      <a:ext cx="3658301" cy="2435658"/>
-                    </a:xfrm>
-                    <a:prstGeom prst="rect">
-                      <a:avLst/>
-                    </a:prstGeom>
-                    <a:noFill/>
-                    <a:ln>
-                      <a:noFill/>
-                    </a:ln>
-                  </pic:spPr>
-                </pic:pic>
-              </a:graphicData>
-            </a:graphic>
-          </wp:inline>
-        </w:drawing>
-      </w:r>
-    </w:p>
-    <w:p/>
-    <w:p>
-      <w:pPr>
-        <w:rPr>
-          <w:b/>
-        </w:rPr>
-      </w:pPr>
-    </w:p>
-    <w:p>
-      <w:r>
-        <w:rPr>
-          <w:b/>
-        </w:rPr>
-        <w:lastRenderedPageBreak/>
-        <w:t>Total Error</w:t>
-      </w:r>
-      <w:r>
-        <w:rPr>
-          <w:b/>
-        </w:rPr>
-        <w:t xml:space="preserve"> for Training Data Degree 1</w:t>
-      </w:r>
-      <w:r>
-        <w:rPr>
-          <w:b/>
-        </w:rPr>
-        <w:t>:</w:t>
-      </w:r>
-      <w:r>
-        <w:t xml:space="preserve"> 11.2296014</w:t>
-      </w:r>
-    </w:p>
-    <w:p>
-      <w:r>
-        <w:rPr>
-          <w:b/>
-        </w:rPr>
-        <w:t>Total Error</w:t>
-      </w:r>
-      <w:r>
-        <w:rPr>
-          <w:b/>
-        </w:rPr>
-        <w:t xml:space="preserve"> for Testing Data Degree 1</w:t>
-      </w:r>
-      <w:r>
-        <w:rPr>
-          <w:b/>
-        </w:rPr>
-        <w:t>:</w:t>
-      </w:r>
-      <w:r>
-        <w:t xml:space="preserve"> 6.74502</w:t>
-      </w:r>
-    </w:p>
-    <w:p>
-      <w:r>
-        <w:rPr>
-          <w:b/>
-        </w:rPr>
-        <w:t>Total Error</w:t>
-      </w:r>
-      <w:r>
-        <w:rPr>
-          <w:b/>
-        </w:rPr>
-        <w:t xml:space="preserve"> for Day 1</w:t>
-      </w:r>
-      <w:r>
-        <w:rPr>
-          <w:b/>
-        </w:rPr>
-        <w:t>:</w:t>
-      </w:r>
-      <w:r>
-        <w:t xml:space="preserve"> 6.649214787984489</w:t>
-      </w:r>
-    </w:p>
-    <w:p>
-      <w:pPr>
-        <w:rPr>
-          <w:rFonts w:ascii="Calibri" w:eastAsia="Times New Roman" w:hAnsi="Calibri" w:cs="Times New Roman"/>
-          <w:color w:val="000000"/>
-          <w:lang w:eastAsia="en-US"/>
-        </w:rPr>
-      </w:pPr>
-      <w:r>
-        <w:rPr>
-          <w:b/>
-        </w:rPr>
-        <w:t>Total Error</w:t>
-      </w:r>
-      <w:r>
-        <w:rPr>
-          <w:b/>
-        </w:rPr>
-        <w:t xml:space="preserve"> for Day 2</w:t>
-      </w:r>
-      <w:r>
-        <w:rPr>
-          <w:b/>
-        </w:rPr>
-        <w:t>:</w:t>
-      </w:r>
-      <w:r>
+        <w:t xml:space="preserve">. For example, we could train one neuron to predict </w:t>
+      </w:r>
+      <w:r>
+        <w:t xml:space="preserve">whether the input is between </w:t>
+      </w:r>
+      <w:r>
+        <w:t>5am</w:t>
+      </w:r>
+      <w:r>
+        <w:t xml:space="preserve"> and</w:t>
+      </w:r>
+      <w:r>
+        <w:t xml:space="preserve"> 12pm, and train another to </w:t>
+      </w:r>
+      <w:r>
+        <w:t xml:space="preserve">predict </w:t>
+      </w:r>
+      <w:r>
+        <w:t xml:space="preserve">whether the input is between </w:t>
+      </w:r>
+      <w:r>
+        <w:t xml:space="preserve">1pm </w:t>
+      </w:r>
+      <w:r>
+        <w:t xml:space="preserve">and </w:t>
+      </w:r>
+      <w:r>
+        <w:t xml:space="preserve">8pm. A final neuron </w:t>
+      </w:r>
+      <w:r>
+        <w:t xml:space="preserve">has 8 inputs. It receives 1, </w:t>
+      </w:r>
+      <w:r>
+        <w:rPr>
+          <w:i/>
+        </w:rPr>
+        <w:t>x</w:t>
+      </w:r>
+      <w:r>
+        <w:t xml:space="preserve">, </w:t>
+      </w:r>
+      <w:r>
+        <w:rPr>
+          <w:i/>
+        </w:rPr>
+        <w:t>x</w:t>
+      </w:r>
+      <w:r>
+        <w:rPr>
+          <w:i/>
+          <w:vertAlign w:val="superscript"/>
+        </w:rPr>
+        <w:t>2</w:t>
+      </w:r>
+      <w:r>
+        <w:t xml:space="preserve">, and </w:t>
+      </w:r>
+      <w:r>
+        <w:rPr>
+          <w:i/>
+        </w:rPr>
+        <w:t>x</w:t>
+      </w:r>
+      <w:r>
+        <w:rPr>
+          <w:i/>
+          <w:vertAlign w:val="superscript"/>
+        </w:rPr>
+        <w:t>3</w:t>
+      </w:r>
+      <w:r>
+        <w:rPr>
+          <w:i/>
+        </w:rPr>
         <w:t xml:space="preserve"> </w:t>
       </w:r>
       <w:r>
-        <w:rPr>
-          <w:rFonts w:ascii="Calibri" w:eastAsia="Times New Roman" w:hAnsi="Calibri" w:cs="Times New Roman"/>
-          <w:color w:val="000000"/>
-          <w:lang w:eastAsia="en-US"/>
-        </w:rPr>
-        <w:t>6.5122696869325445</w:t>
-      </w:r>
-    </w:p>
-    <w:p>
-      <w:pPr>
-        <w:pBdr>
-          <w:bottom w:val="single" w:sz="6" w:space="1" w:color="auto"/>
-        </w:pBdr>
-        <w:rPr>
-          <w:rFonts w:ascii="Calibri" w:eastAsia="Times New Roman" w:hAnsi="Calibri" w:cs="Times New Roman"/>
-          <w:color w:val="000000"/>
-          <w:lang w:eastAsia="en-US"/>
-        </w:rPr>
-      </w:pPr>
-      <w:r>
-        <w:rPr>
-          <w:b/>
-        </w:rPr>
-        <w:t>Total Error</w:t>
-      </w:r>
-      <w:r>
-        <w:rPr>
-          <w:b/>
-        </w:rPr>
-        <w:t xml:space="preserve"> for Day 3</w:t>
-      </w:r>
-      <w:r>
-        <w:rPr>
-          <w:b/>
-        </w:rPr>
-        <w:t>:</w:t>
-      </w:r>
-      <w:r>
+        <w:t xml:space="preserve">from the correct neuron, and zero from the other. For example, if the time is 7am, it receives </w:t>
+      </w:r>
+      <w:r>
+        <w:t xml:space="preserve">1, </w:t>
+      </w:r>
+      <w:r>
+        <w:rPr>
+          <w:i/>
+        </w:rPr>
+        <w:t>x</w:t>
+      </w:r>
+      <w:r>
+        <w:t xml:space="preserve">, </w:t>
+      </w:r>
+      <w:r>
+        <w:rPr>
+          <w:i/>
+        </w:rPr>
+        <w:t>x</w:t>
+      </w:r>
+      <w:r>
+        <w:rPr>
+          <w:i/>
+          <w:vertAlign w:val="superscript"/>
+        </w:rPr>
+        <w:t>2</w:t>
+      </w:r>
+      <w:r>
+        <w:t xml:space="preserve">, and </w:t>
+      </w:r>
+      <w:r>
+        <w:rPr>
+          <w:i/>
+        </w:rPr>
+        <w:t>x</w:t>
+      </w:r>
+      <w:r>
+        <w:rPr>
+          <w:i/>
+          <w:vertAlign w:val="superscript"/>
+        </w:rPr>
+        <w:t>3</w:t>
+      </w:r>
+      <w:r>
+        <w:rPr>
+          <w:i/>
+        </w:rPr>
         <w:t xml:space="preserve"> </w:t>
       </w:r>
       <w:r>
-        <w:rPr>
-          <w:rFonts w:ascii="Calibri" w:eastAsia="Times New Roman" w:hAnsi="Calibri" w:cs="Times New Roman"/>
-          <w:color w:val="000000"/>
-          <w:lang w:eastAsia="en-US"/>
-        </w:rPr>
-        <w:t>6.318587571614721</w:t>
-      </w:r>
-    </w:p>
-    <w:p>
-      <w:pPr>
-        <w:rPr>
-          <w:rFonts w:ascii="Calibri" w:eastAsia="Times New Roman" w:hAnsi="Calibri" w:cs="Times New Roman"/>
-          <w:color w:val="000000"/>
-          <w:lang w:eastAsia="en-US"/>
-        </w:rPr>
-      </w:pPr>
-      <w:r>
-        <w:rPr>
-          <w:b/>
-        </w:rPr>
-        <w:t>Total Error</w:t>
-      </w:r>
-      <w:r>
-        <w:rPr>
-          <w:b/>
-        </w:rPr>
-        <w:t xml:space="preserve"> for Training Data Degree 2</w:t>
-      </w:r>
-      <w:r>
-        <w:rPr>
-          <w:b/>
-        </w:rPr>
-        <w:t>:</w:t>
+        <w:t>on inputs 1, 2, 3, and 4, and receives zero in inputs 5, 6, 7, and 8.</w:t>
       </w:r>
       <w:r>
         <w:t xml:space="preserve"> </w:t>
       </w:r>
       <w:r>
-        <w:rPr>
-          <w:rFonts w:ascii="Calibri" w:eastAsia="Times New Roman" w:hAnsi="Calibri" w:cs="Times New Roman"/>
-          <w:color w:val="000000"/>
-          <w:lang w:eastAsia="en-US"/>
-        </w:rPr>
-        <w:t>12.15826526</w:t>
-      </w:r>
-    </w:p>
-    <w:p>
-      <w:r>
-        <w:rPr>
-          <w:b/>
-        </w:rPr>
-        <w:t>Total Error</w:t>
-      </w:r>
-      <w:r>
-        <w:rPr>
-          <w:b/>
-        </w:rPr>
-        <w:t xml:space="preserve"> for Testing Data Degree 2</w:t>
-      </w:r>
-      <w:r>
-        <w:rPr>
-          <w:b/>
-        </w:rPr>
-        <w:t>:</w:t>
-      </w:r>
-      <w:r>
-        <w:t xml:space="preserve"> 7.0456291</w:t>
-      </w:r>
-    </w:p>
-    <w:p>
-      <w:r>
-        <w:rPr>
-          <w:b/>
-        </w:rPr>
-        <w:t>Total Error</w:t>
-      </w:r>
-      <w:r>
-        <w:rPr>
-          <w:b/>
-        </w:rPr>
-        <w:t xml:space="preserve"> for Day 1</w:t>
-      </w:r>
-      <w:r>
-        <w:rPr>
-          <w:b/>
-        </w:rPr>
-        <w:t>:</w:t>
-      </w:r>
-      <w:r>
-        <w:t xml:space="preserve"> 7.3437976265969676</w:t>
-      </w:r>
-    </w:p>
-    <w:p>
-      <w:pPr>
-        <w:rPr>
-          <w:rFonts w:ascii="Calibri" w:eastAsia="Times New Roman" w:hAnsi="Calibri" w:cs="Times New Roman"/>
-          <w:color w:val="000000"/>
-          <w:lang w:eastAsia="en-US"/>
-        </w:rPr>
-      </w:pPr>
-      <w:r>
-        <w:rPr>
-          <w:b/>
-        </w:rPr>
-        <w:t>Total Error</w:t>
-      </w:r>
-      <w:r>
-        <w:rPr>
-          <w:b/>
-        </w:rPr>
-        <w:t xml:space="preserve"> for Day 2</w:t>
-      </w:r>
-      <w:r>
-        <w:rPr>
-          <w:b/>
-        </w:rPr>
-        <w:t>:</w:t>
-      </w:r>
-      <w:r>
-        <w:t xml:space="preserve"> </w:t>
-      </w:r>
-      <w:r>
-        <w:rPr>
-          <w:rFonts w:ascii="Calibri" w:eastAsia="Times New Roman" w:hAnsi="Calibri" w:cs="Times New Roman"/>
-          <w:color w:val="000000"/>
-          <w:lang w:eastAsia="en-US"/>
-        </w:rPr>
-        <w:t>7.283992162956873</w:t>
-      </w:r>
-    </w:p>
-    <w:p>
-      <w:pPr>
-        <w:pBdr>
-          <w:bottom w:val="single" w:sz="6" w:space="1" w:color="auto"/>
-        </w:pBdr>
-        <w:rPr>
-          <w:rFonts w:ascii="Calibri" w:eastAsia="Times New Roman" w:hAnsi="Calibri" w:cs="Times New Roman"/>
-          <w:color w:val="000000"/>
-          <w:lang w:eastAsia="en-US"/>
-        </w:rPr>
-      </w:pPr>
-      <w:r>
-        <w:rPr>
-          <w:b/>
-        </w:rPr>
-        <w:t>Total Error</w:t>
-      </w:r>
-      <w:r>
-        <w:rPr>
-          <w:b/>
-        </w:rPr>
-        <w:t xml:space="preserve"> for Day 3</w:t>
-      </w:r>
-      <w:r>
-        <w:rPr>
-          <w:b/>
-        </w:rPr>
-        <w:t>:</w:t>
-      </w:r>
-      <w:r>
-        <w:t xml:space="preserve"> </w:t>
-      </w:r>
-      <w:r>
-        <w:rPr>
-          <w:rFonts w:ascii="Calibri" w:eastAsia="Times New Roman" w:hAnsi="Calibri" w:cs="Times New Roman"/>
-          <w:color w:val="000000"/>
-          <w:lang w:eastAsia="en-US"/>
-        </w:rPr>
-        <w:t>7.068096708100044</w:t>
-      </w:r>
-    </w:p>
-    <w:p>
-      <w:pPr>
-        <w:rPr>
-          <w:rFonts w:ascii="Calibri" w:eastAsia="Times New Roman" w:hAnsi="Calibri" w:cs="Times New Roman"/>
-          <w:color w:val="000000"/>
-          <w:lang w:eastAsia="en-US"/>
-        </w:rPr>
-      </w:pPr>
-      <w:r>
-        <w:rPr>
-          <w:b/>
-        </w:rPr>
-        <w:t>Total Error</w:t>
-      </w:r>
-      <w:r>
-        <w:rPr>
-          <w:b/>
-        </w:rPr>
-        <w:t xml:space="preserve"> for Training Data Degree 3</w:t>
-      </w:r>
-      <w:r>
-        <w:rPr>
-          <w:b/>
-        </w:rPr>
-        <w:t>:</w:t>
-      </w:r>
-      <w:r>
-        <w:t xml:space="preserve"> </w:t>
-      </w:r>
-      <w:r>
-        <w:rPr>
-          <w:rFonts w:ascii="Calibri" w:eastAsia="Times New Roman" w:hAnsi="Calibri" w:cs="Times New Roman"/>
-          <w:color w:val="000000"/>
-          <w:lang w:eastAsia="en-US"/>
-        </w:rPr>
-        <w:t>6.99409024</w:t>
-      </w:r>
-    </w:p>
-    <w:p>
-      <w:r>
-        <w:rPr>
-          <w:b/>
-        </w:rPr>
-        <w:t>Total Error</w:t>
-      </w:r>
-      <w:r>
-        <w:rPr>
-          <w:b/>
-        </w:rPr>
-        <w:t xml:space="preserve"> for Testing Data Degree 3</w:t>
-      </w:r>
-      <w:r>
-        <w:rPr>
-          <w:b/>
-        </w:rPr>
-        <w:t>:</w:t>
-      </w:r>
-      <w:r>
-        <w:t xml:space="preserve"> 4.84638328</w:t>
-      </w:r>
-    </w:p>
-    <w:p>
-      <w:r>
-        <w:rPr>
-          <w:b/>
-        </w:rPr>
-        <w:t>Total Error</w:t>
-      </w:r>
-      <w:r>
-        <w:rPr>
-          <w:b/>
-        </w:rPr>
-        <w:t xml:space="preserve"> for Day 1</w:t>
-      </w:r>
-      <w:r>
-        <w:rPr>
-          <w:b/>
-        </w:rPr>
-        <w:t>:</w:t>
-      </w:r>
-      <w:r>
-        <w:t xml:space="preserve"> </w:t>
-      </w:r>
-      <w:r>
-        <w:rPr>
-          <w:rFonts w:ascii="Calibri" w:eastAsia="Times New Roman" w:hAnsi="Calibri" w:cs="Times New Roman"/>
-          <w:color w:val="000000"/>
-          <w:lang w:eastAsia="en-US"/>
-        </w:rPr>
-        <w:t>4.1492729726042255</w:t>
-      </w:r>
-    </w:p>
-    <w:p>
-      <w:pPr>
-        <w:rPr>
-          <w:rFonts w:ascii="Calibri" w:eastAsia="Times New Roman" w:hAnsi="Calibri" w:cs="Times New Roman"/>
-          <w:color w:val="000000"/>
-          <w:lang w:eastAsia="en-US"/>
-        </w:rPr>
-      </w:pPr>
-      <w:r>
-        <w:rPr>
-          <w:b/>
-        </w:rPr>
-        <w:t>Total Error</w:t>
-      </w:r>
-      <w:r>
-        <w:rPr>
-          <w:b/>
-        </w:rPr>
-        <w:t xml:space="preserve"> for Day 2</w:t>
-      </w:r>
-      <w:r>
-        <w:rPr>
-          <w:b/>
-        </w:rPr>
-        <w:t>:</w:t>
-      </w:r>
-      <w:r>
-        <w:t xml:space="preserve"> </w:t>
-      </w:r>
-      <w:r>
-        <w:rPr>
-          <w:rFonts w:ascii="Calibri" w:eastAsia="Times New Roman" w:hAnsi="Calibri" w:cs="Times New Roman"/>
-          <w:color w:val="000000"/>
-          <w:lang w:eastAsia="en-US"/>
-        </w:rPr>
-        <w:t>3.758825869971608</w:t>
-      </w:r>
-    </w:p>
-    <w:p>
-      <w:pPr>
-        <w:pBdr>
-          <w:bottom w:val="single" w:sz="6" w:space="1" w:color="auto"/>
-        </w:pBdr>
-        <w:rPr>
-          <w:rFonts w:ascii="Calibri" w:eastAsia="Times New Roman" w:hAnsi="Calibri" w:cs="Times New Roman"/>
-          <w:color w:val="000000"/>
-          <w:lang w:eastAsia="en-US"/>
-        </w:rPr>
-      </w:pPr>
-      <w:r>
-        <w:rPr>
-          <w:b/>
-        </w:rPr>
-        <w:t>Total Error</w:t>
-      </w:r>
-      <w:r>
-        <w:rPr>
-          <w:b/>
-        </w:rPr>
-        <w:t xml:space="preserve"> for Day 3</w:t>
-      </w:r>
-      <w:r>
-        <w:rPr>
-          <w:b/>
-        </w:rPr>
-        <w:t>:</w:t>
-      </w:r>
-      <w:r>
-        <w:t xml:space="preserve"> </w:t>
-      </w:r>
-      <w:r>
-        <w:rPr>
-          <w:rFonts w:ascii="Calibri" w:eastAsia="Times New Roman" w:hAnsi="Calibri" w:cs="Times New Roman"/>
-          <w:color w:val="000000"/>
-          <w:lang w:eastAsia="en-US"/>
-        </w:rPr>
-        <w:t>3.849389354715179</w:t>
-      </w:r>
-    </w:p>
-    <w:p>
-      <w:r>
-        <w:rPr>
-          <w:b/>
-        </w:rPr>
-        <w:t>Total Error</w:t>
-      </w:r>
-      <w:r>
-        <w:rPr>
-          <w:b/>
-        </w:rPr>
-        <w:t xml:space="preserve"> for Testing Data Degree 1</w:t>
-      </w:r>
-      <w:r>
-        <w:rPr>
-          <w:b/>
-        </w:rPr>
-        <w:t>:</w:t>
-      </w:r>
-      <w:r>
-        <w:t xml:space="preserve"> 6.74502</w:t>
-      </w:r>
-    </w:p>
-    <w:p>
-      <w:r>
-        <w:rPr>
-          <w:b/>
-        </w:rPr>
-        <w:t>Total Error</w:t>
-      </w:r>
-      <w:r>
-        <w:rPr>
-          <w:b/>
-        </w:rPr>
-        <w:t xml:space="preserve"> for Testing Data Degree 2</w:t>
-      </w:r>
-      <w:r>
-        <w:rPr>
-          <w:b/>
-        </w:rPr>
-        <w:t>:</w:t>
-      </w:r>
-      <w:r>
-        <w:t xml:space="preserve"> 7.0456291</w:t>
-      </w:r>
-    </w:p>
-    <w:p>
-      <w:r>
-        <w:rPr>
-          <w:b/>
-        </w:rPr>
-        <w:t>Total Error</w:t>
-      </w:r>
-      <w:r>
-        <w:rPr>
-          <w:b/>
-        </w:rPr>
-        <w:t xml:space="preserve"> for Testing Data Degree 3</w:t>
-      </w:r>
-      <w:r>
-        <w:rPr>
-          <w:b/>
-        </w:rPr>
-        <w:t>:</w:t>
-      </w:r>
-      <w:r>
-        <w:t xml:space="preserve"> 4.84638328</w:t>
-      </w:r>
-    </w:p>
-    <w:p/>
+        <w:t xml:space="preserve">Now only the first four weights factor into </w:t>
+      </w:r>
+      <w:proofErr w:type="gramStart"/>
+      <w:r>
+        <w:t>the final result</w:t>
+      </w:r>
+      <w:proofErr w:type="gramEnd"/>
+      <w:r>
+        <w:t>. Using this system of neurons essential produces a piecewise approximation, which can be more accurate since we are using a different polynomial for each section of data. This system, however, would require more training. Firstly, we need more training to make the first layer of neurons accurate. Then we need more training since the final neuron has more weights that before.</w:t>
+      </w:r>
+    </w:p>
     <w:p/>
     <w:sectPr>
       <w:pgSz w:w="12240" w:h="15840"/>
@@ -3570,7 +2565,6 @@
   <w:style w:type="character" w:default="1" w:styleId="DefaultParagraphFont">
     <w:name w:val="Default Paragraph Font"/>
     <w:uiPriority w:val="1"/>
-    <w:semiHidden/>
     <w:unhideWhenUsed/>
   </w:style>
   <w:style w:type="table" w:default="1" w:styleId="TableNormal">

</xml_diff>

<commit_message>
fixed some grammar problems
</commit_message>
<xml_diff>
--- a/WriteUp.docx
+++ b/WriteUp.docx
@@ -1,6 +1,6 @@
 
 <file path=word/document.xml><?xml version="1.0" encoding="utf-8"?>
-<w:document xmlns:wpc="http://schemas.microsoft.com/office/word/2010/wordprocessingCanvas" xmlns:cx="http://schemas.microsoft.com/office/drawing/2014/chartex" xmlns:cx1="http://schemas.microsoft.com/office/drawing/2015/9/8/chartex" xmlns:cx2="http://schemas.microsoft.com/office/drawing/2015/10/21/chartex" xmlns:cx3="http://schemas.microsoft.com/office/drawing/2016/5/9/chartex" xmlns:cx4="http://schemas.microsoft.com/office/drawing/2016/5/10/chartex" xmlns:cx5="http://schemas.microsoft.com/office/drawing/2016/5/11/chartex" xmlns:cx6="http://schemas.microsoft.com/office/drawing/2016/5/12/chartex" xmlns:cx7="http://schemas.microsoft.com/office/drawing/2016/5/13/chartex" xmlns:cx8="http://schemas.microsoft.com/office/drawing/2016/5/14/chartex" xmlns:mc="http://schemas.openxmlformats.org/markup-compatibility/2006" xmlns:aink="http://schemas.microsoft.com/office/drawing/2016/ink" xmlns:am3d="http://schemas.microsoft.com/office/drawing/2017/model3d" xmlns:o="urn:schemas-microsoft-com:office:office" xmlns:r="http://schemas.openxmlformats.org/officeDocument/2006/relationships" xmlns:m="http://schemas.openxmlformats.org/officeDocument/2006/math" xmlns:v="urn:schemas-microsoft-com:vml" xmlns:wp14="http://schemas.microsoft.com/office/word/2010/wordprocessingDrawing" xmlns:wp="http://schemas.openxmlformats.org/drawingml/2006/wordprocessingDrawing" xmlns:w10="urn:schemas-microsoft-com:office:word" xmlns:w="http://schemas.openxmlformats.org/wordprocessingml/2006/main" xmlns:w14="http://schemas.microsoft.com/office/word/2010/wordml" xmlns:w15="http://schemas.microsoft.com/office/word/2012/wordml" xmlns:w16cid="http://schemas.microsoft.com/office/word/2016/wordml/cid" xmlns:w16se="http://schemas.microsoft.com/office/word/2015/wordml/symex" xmlns:wpg="http://schemas.microsoft.com/office/word/2010/wordprocessingGroup" xmlns:wpi="http://schemas.microsoft.com/office/word/2010/wordprocessingInk" xmlns:wne="http://schemas.microsoft.com/office/word/2006/wordml" xmlns:wps="http://schemas.microsoft.com/office/word/2010/wordprocessingShape" mc:Ignorable="w14 w15 w16se w16cid wp14">
+<w:document xmlns:wpc="http://schemas.microsoft.com/office/word/2010/wordprocessingCanvas" xmlns:mo="http://schemas.microsoft.com/office/mac/office/2008/main" xmlns:mc="http://schemas.openxmlformats.org/markup-compatibility/2006" xmlns:mv="urn:schemas-microsoft-com:mac:vml" xmlns:o="urn:schemas-microsoft-com:office:office" xmlns:r="http://schemas.openxmlformats.org/officeDocument/2006/relationships" xmlns:m="http://schemas.openxmlformats.org/officeDocument/2006/math" xmlns:v="urn:schemas-microsoft-com:vml" xmlns:wp14="http://schemas.microsoft.com/office/word/2010/wordprocessingDrawing" xmlns:wp="http://schemas.openxmlformats.org/drawingml/2006/wordprocessingDrawing" xmlns:w10="urn:schemas-microsoft-com:office:word" xmlns:w="http://schemas.openxmlformats.org/wordprocessingml/2006/main" xmlns:w14="http://schemas.microsoft.com/office/word/2010/wordml" xmlns:wpg="http://schemas.microsoft.com/office/word/2010/wordprocessingGroup" xmlns:wpi="http://schemas.microsoft.com/office/word/2010/wordprocessingInk" xmlns:wne="http://schemas.microsoft.com/office/word/2006/wordml" xmlns:wps="http://schemas.microsoft.com/office/word/2010/wordprocessingShape" mc:Ignorable="w14 wp14">
   <w:body>
     <w:p>
       <w:pPr>
@@ -64,21 +64,13 @@
         <w:rPr>
           <w:b/>
         </w:rPr>
-        <w:t xml:space="preserve">What are the </w:t>
-      </w:r>
-      <w:proofErr w:type="gramStart"/>
-      <w:r>
-        <w:rPr>
-          <w:b/>
-        </w:rPr>
-        <w:t>inputs  and</w:t>
-      </w:r>
-      <w:proofErr w:type="gramEnd"/>
-      <w:r>
-        <w:rPr>
-          <w:b/>
-        </w:rPr>
-        <w:t xml:space="preserve"> outputs for this problem. </w:t>
+        <w:t xml:space="preserve">What are the inputs </w:t>
+      </w:r>
+      <w:r>
+        <w:rPr>
+          <w:b/>
+        </w:rPr>
+        <w:t xml:space="preserve">and outputs for this problem. </w:t>
       </w:r>
     </w:p>
     <w:p>
@@ -256,15 +248,10 @@
         <w:t xml:space="preserve"> </w:t>
       </w:r>
       <w:r>
-        <w:t xml:space="preserve">1 degree, 2 degree, and </w:t>
-      </w:r>
-      <w:proofErr w:type="gramStart"/>
-      <w:r>
-        <w:t>3 degree</w:t>
-      </w:r>
-      <w:proofErr w:type="gramEnd"/>
-      <w:r>
-        <w:t xml:space="preserve"> polynomial regression functions, and the inputs vary accordingly. </w:t>
+        <w:t>1 degree, 2-degree, and 3-</w:t>
+      </w:r>
+      <w:r>
+        <w:t xml:space="preserve">degree polynomial regression functions, and the inputs vary accordingly. </w:t>
       </w:r>
     </w:p>
     <w:p>
@@ -329,15 +316,7 @@
         <w:t xml:space="preserve">and </w:t>
       </w:r>
       <w:r>
-        <w:t xml:space="preserve">1 to classify the </w:t>
-      </w:r>
-      <w:proofErr w:type="gramStart"/>
-      <w:r>
-        <w:t>data, and</w:t>
-      </w:r>
-      <w:proofErr w:type="gramEnd"/>
-      <w:r>
-        <w:t xml:space="preserve"> would measure error as </w:t>
+        <w:t xml:space="preserve">1 to classify the data, and would measure error as </w:t>
       </w:r>
       <w:r>
         <w:t xml:space="preserve">the distance from output to the correct answer. In this problem, the correct answer is not simply 0 or 1, but </w:t>
@@ -352,19 +331,16 @@
         <w:t>measuring</w:t>
       </w:r>
       <w:r>
-        <w:t xml:space="preserve"> energy consumption. </w:t>
-      </w:r>
-      <w:proofErr w:type="gramStart"/>
-      <w:r>
-        <w:t>So</w:t>
-      </w:r>
-      <w:proofErr w:type="gramEnd"/>
-      <w:r>
-        <w:t xml:space="preserve"> we use a </w:t>
+        <w:t xml:space="preserve"> energy consumption. So we use a </w:t>
       </w:r>
       <w:r>
         <w:lastRenderedPageBreak/>
-        <w:t>linear function which can go from negative infinity to positive infinity</w:t>
+        <w:t xml:space="preserve">linear function, </w:t>
+      </w:r>
+      <w:bookmarkStart w:id="0" w:name="_GoBack"/>
+      <w:bookmarkEnd w:id="0"/>
+      <w:r>
+        <w:t>which can go from negative infinity to positive infinity</w:t>
       </w:r>
       <w:r>
         <w:t xml:space="preserve">, in hopes our output will </w:t>
@@ -407,21 +383,7 @@
         <w:rPr>
           <w:b/>
         </w:rPr>
-        <w:t xml:space="preserve">Train the decision unit on the data from the first 3 days. Report training error for each of the three days. Present a graph (original data vs. trained model), </w:t>
-      </w:r>
-      <w:proofErr w:type="gramStart"/>
-      <w:r>
-        <w:rPr>
-          <w:b/>
-        </w:rPr>
-        <w:t>similar to</w:t>
-      </w:r>
-      <w:proofErr w:type="gramEnd"/>
-      <w:r>
-        <w:rPr>
-          <w:b/>
-        </w:rPr>
-        <w:t xml:space="preserve"> the Figure 2.</w:t>
+        <w:t>Train the decision unit on the data from the first 3 days. Report training error for each of the three days. Present a graph (original data vs. trained model), similar to the Figure 2.</w:t>
       </w:r>
     </w:p>
     <w:p>
@@ -482,6 +444,7 @@
         <w:rPr>
           <w:b/>
           <w:noProof/>
+          <w:lang w:eastAsia="en-US"/>
         </w:rPr>
         <w:drawing>
           <wp:inline distT="0" distB="0" distL="0" distR="0" wp14:anchorId="00415AAA" wp14:editId="3627FAE3">
@@ -501,7 +464,7 @@
                     </pic:cNvPicPr>
                   </pic:nvPicPr>
                   <pic:blipFill>
-                    <a:blip r:embed="rId4">
+                    <a:blip r:embed="rId5">
                       <a:extLst>
                         <a:ext uri="{28A0092B-C50C-407E-A947-70E740481C1C}">
                           <a14:useLocalDpi xmlns:a14="http://schemas.microsoft.com/office/drawing/2010/main" val="0"/>
@@ -540,6 +503,7 @@
       <w:r>
         <w:rPr>
           <w:noProof/>
+          <w:lang w:eastAsia="en-US"/>
         </w:rPr>
         <w:drawing>
           <wp:inline distT="0" distB="0" distL="0" distR="0" wp14:anchorId="31CC12DC" wp14:editId="69D868B9">
@@ -559,7 +523,7 @@
                     </pic:cNvPicPr>
                   </pic:nvPicPr>
                   <pic:blipFill>
-                    <a:blip r:embed="rId5">
+                    <a:blip r:embed="rId6">
                       <a:extLst>
                         <a:ext uri="{28A0092B-C50C-407E-A947-70E740481C1C}">
                           <a14:useLocalDpi xmlns:a14="http://schemas.microsoft.com/office/drawing/2010/main" val="0"/>
@@ -599,6 +563,7 @@
         <w:rPr>
           <w:b/>
           <w:noProof/>
+          <w:lang w:eastAsia="en-US"/>
         </w:rPr>
         <w:drawing>
           <wp:inline distT="0" distB="0" distL="0" distR="0" wp14:anchorId="68EC2260" wp14:editId="2642E9FC">
@@ -618,7 +583,7 @@
                     </pic:cNvPicPr>
                   </pic:nvPicPr>
                   <pic:blipFill>
-                    <a:blip r:embed="rId6">
+                    <a:blip r:embed="rId7">
                       <a:extLst>
                         <a:ext uri="{28A0092B-C50C-407E-A947-70E740481C1C}">
                           <a14:useLocalDpi xmlns:a14="http://schemas.microsoft.com/office/drawing/2010/main" val="0"/>
@@ -792,6 +757,7 @@
         <w:rPr>
           <w:b/>
           <w:noProof/>
+          <w:lang w:eastAsia="en-US"/>
         </w:rPr>
         <w:drawing>
           <wp:inline distT="0" distB="0" distL="0" distR="0" wp14:anchorId="54E98FAD" wp14:editId="5E6D0E64">
@@ -811,7 +777,7 @@
                     </pic:cNvPicPr>
                   </pic:nvPicPr>
                   <pic:blipFill>
-                    <a:blip r:embed="rId7">
+                    <a:blip r:embed="rId8">
                       <a:extLst>
                         <a:ext uri="{28A0092B-C50C-407E-A947-70E740481C1C}">
                           <a14:useLocalDpi xmlns:a14="http://schemas.microsoft.com/office/drawing/2010/main" val="0"/>
@@ -847,6 +813,7 @@
       <w:r>
         <w:rPr>
           <w:noProof/>
+          <w:lang w:eastAsia="en-US"/>
         </w:rPr>
         <w:drawing>
           <wp:inline distT="0" distB="0" distL="0" distR="0" wp14:anchorId="57E143C0" wp14:editId="161A0A1F">
@@ -866,7 +833,7 @@
                     </pic:cNvPicPr>
                   </pic:nvPicPr>
                   <pic:blipFill>
-                    <a:blip r:embed="rId8">
+                    <a:blip r:embed="rId9">
                       <a:extLst>
                         <a:ext uri="{28A0092B-C50C-407E-A947-70E740481C1C}">
                           <a14:useLocalDpi xmlns:a14="http://schemas.microsoft.com/office/drawing/2010/main" val="0"/>
@@ -899,6 +866,7 @@
       <w:r>
         <w:rPr>
           <w:noProof/>
+          <w:lang w:eastAsia="en-US"/>
         </w:rPr>
         <w:drawing>
           <wp:inline distT="0" distB="0" distL="0" distR="0" wp14:anchorId="296033E9" wp14:editId="5A16DC58">
@@ -918,7 +886,7 @@
                     </pic:cNvPicPr>
                   </pic:nvPicPr>
                   <pic:blipFill>
-                    <a:blip r:embed="rId9">
+                    <a:blip r:embed="rId10">
                       <a:extLst>
                         <a:ext uri="{28A0092B-C50C-407E-A947-70E740481C1C}">
                           <a14:useLocalDpi xmlns:a14="http://schemas.microsoft.com/office/drawing/2010/main" val="0"/>
@@ -1085,6 +1053,7 @@
         <w:rPr>
           <w:b/>
           <w:noProof/>
+          <w:lang w:eastAsia="en-US"/>
         </w:rPr>
         <w:drawing>
           <wp:inline distT="0" distB="0" distL="0" distR="0" wp14:anchorId="31F4D2C9" wp14:editId="27B63E53">
@@ -1104,7 +1073,7 @@
                     </pic:cNvPicPr>
                   </pic:nvPicPr>
                   <pic:blipFill>
-                    <a:blip r:embed="rId10">
+                    <a:blip r:embed="rId11">
                       <a:extLst>
                         <a:ext uri="{28A0092B-C50C-407E-A947-70E740481C1C}">
                           <a14:useLocalDpi xmlns:a14="http://schemas.microsoft.com/office/drawing/2010/main" val="0"/>
@@ -1144,6 +1113,7 @@
         <w:rPr>
           <w:b/>
           <w:noProof/>
+          <w:lang w:eastAsia="en-US"/>
         </w:rPr>
         <w:drawing>
           <wp:inline distT="0" distB="0" distL="0" distR="0" wp14:anchorId="564A2A84" wp14:editId="4AA42DD1">
@@ -1163,7 +1133,7 @@
                     </pic:cNvPicPr>
                   </pic:nvPicPr>
                   <pic:blipFill>
-                    <a:blip r:embed="rId11">
+                    <a:blip r:embed="rId12">
                       <a:extLst>
                         <a:ext uri="{28A0092B-C50C-407E-A947-70E740481C1C}">
                           <a14:useLocalDpi xmlns:a14="http://schemas.microsoft.com/office/drawing/2010/main" val="0"/>
@@ -1195,6 +1165,7 @@
         <w:rPr>
           <w:b/>
           <w:noProof/>
+          <w:lang w:eastAsia="en-US"/>
         </w:rPr>
         <w:drawing>
           <wp:inline distT="0" distB="0" distL="0" distR="0" wp14:anchorId="1BF0908E" wp14:editId="7F473023">
@@ -1214,7 +1185,7 @@
                     </pic:cNvPicPr>
                   </pic:nvPicPr>
                   <pic:blipFill>
-                    <a:blip r:embed="rId12">
+                    <a:blip r:embed="rId13">
                       <a:extLst>
                         <a:ext uri="{28A0092B-C50C-407E-A947-70E740481C1C}">
                           <a14:useLocalDpi xmlns:a14="http://schemas.microsoft.com/office/drawing/2010/main" val="0"/>
@@ -1370,21 +1341,7 @@
           <w:b/>
         </w:rPr>
         <w:lastRenderedPageBreak/>
-        <w:t xml:space="preserve">b. Predict the energy consumption of the 4th date. Calculate the error of your prediction using the data for the 4th date. Report testing error. Present a graph (original data vs. trained model), </w:t>
-      </w:r>
-      <w:proofErr w:type="gramStart"/>
-      <w:r>
-        <w:rPr>
-          <w:b/>
-        </w:rPr>
-        <w:t>similar to</w:t>
-      </w:r>
-      <w:proofErr w:type="gramEnd"/>
-      <w:r>
-        <w:rPr>
-          <w:b/>
-        </w:rPr>
-        <w:t xml:space="preserve"> the Figure 2.</w:t>
+        <w:t>b. Predict the energy consumption of the 4th date. Calculate the error of your prediction using the data for the 4th date. Report testing error. Present a graph (original data vs. trained model), similar to the Figure 2.</w:t>
       </w:r>
     </w:p>
     <w:p>
@@ -1403,6 +1360,7 @@
         <w:rPr>
           <w:b/>
           <w:noProof/>
+          <w:lang w:eastAsia="en-US"/>
         </w:rPr>
         <w:drawing>
           <wp:inline distT="0" distB="0" distL="0" distR="0" wp14:anchorId="4313A83B" wp14:editId="73C8D3A1">
@@ -1422,7 +1380,7 @@
                     </pic:cNvPicPr>
                   </pic:nvPicPr>
                   <pic:blipFill>
-                    <a:blip r:embed="rId13">
+                    <a:blip r:embed="rId14">
                       <a:extLst>
                         <a:ext uri="{28A0092B-C50C-407E-A947-70E740481C1C}">
                           <a14:useLocalDpi xmlns:a14="http://schemas.microsoft.com/office/drawing/2010/main" val="0"/>
@@ -1454,6 +1412,10 @@
         <w:t xml:space="preserve"> </w:t>
       </w:r>
       <w:r>
+        <w:rPr>
+          <w:noProof/>
+          <w:lang w:eastAsia="en-US"/>
+        </w:rPr>
         <w:drawing>
           <wp:inline distT="0" distB="0" distL="0" distR="0" wp14:anchorId="428786CF" wp14:editId="5B992726">
             <wp:extent cx="1738046" cy="2284730"/>
@@ -1472,7 +1434,7 @@
                     </pic:cNvPicPr>
                   </pic:nvPicPr>
                   <pic:blipFill>
-                    <a:blip r:embed="rId14">
+                    <a:blip r:embed="rId15">
                       <a:extLst>
                         <a:ext uri="{28A0092B-C50C-407E-A947-70E740481C1C}">
                           <a14:useLocalDpi xmlns:a14="http://schemas.microsoft.com/office/drawing/2010/main" val="0"/>
@@ -1511,6 +1473,7 @@
       <w:r>
         <w:rPr>
           <w:noProof/>
+          <w:lang w:eastAsia="en-US"/>
         </w:rPr>
         <w:drawing>
           <wp:inline distT="0" distB="0" distL="0" distR="0" wp14:anchorId="508F1E00" wp14:editId="7A89D304">
@@ -1530,7 +1493,7 @@
                     </pic:cNvPicPr>
                   </pic:nvPicPr>
                   <pic:blipFill>
-                    <a:blip r:embed="rId15">
+                    <a:blip r:embed="rId16">
                       <a:extLst>
                         <a:ext uri="{28A0092B-C50C-407E-A947-70E740481C1C}">
                           <a14:useLocalDpi xmlns:a14="http://schemas.microsoft.com/office/drawing/2010/main" val="0"/>
@@ -1562,6 +1525,10 @@
         <w:t xml:space="preserve"> </w:t>
       </w:r>
       <w:r>
+        <w:rPr>
+          <w:noProof/>
+          <w:lang w:eastAsia="en-US"/>
+        </w:rPr>
         <w:drawing>
           <wp:inline distT="0" distB="0" distL="0" distR="0" wp14:anchorId="795D8261" wp14:editId="7AC063CB">
             <wp:extent cx="1676400" cy="2203695"/>
@@ -1580,7 +1547,7 @@
                     </pic:cNvPicPr>
                   </pic:nvPicPr>
                   <pic:blipFill>
-                    <a:blip r:embed="rId16">
+                    <a:blip r:embed="rId17">
                       <a:extLst>
                         <a:ext uri="{28A0092B-C50C-407E-A947-70E740481C1C}">
                           <a14:useLocalDpi xmlns:a14="http://schemas.microsoft.com/office/drawing/2010/main" val="0"/>
@@ -1614,6 +1581,7 @@
       <w:r>
         <w:rPr>
           <w:noProof/>
+          <w:lang w:eastAsia="en-US"/>
         </w:rPr>
         <w:drawing>
           <wp:inline distT="0" distB="0" distL="0" distR="0" wp14:anchorId="2483E2A6" wp14:editId="7AF8487E">
@@ -1633,7 +1601,7 @@
                     </pic:cNvPicPr>
                   </pic:nvPicPr>
                   <pic:blipFill>
-                    <a:blip r:embed="rId17">
+                    <a:blip r:embed="rId18">
                       <a:extLst>
                         <a:ext uri="{28A0092B-C50C-407E-A947-70E740481C1C}">
                           <a14:useLocalDpi xmlns:a14="http://schemas.microsoft.com/office/drawing/2010/main" val="0"/>
@@ -1662,6 +1630,10 @@
         </w:drawing>
       </w:r>
       <w:r>
+        <w:rPr>
+          <w:noProof/>
+          <w:lang w:eastAsia="en-US"/>
+        </w:rPr>
         <w:drawing>
           <wp:inline distT="0" distB="0" distL="0" distR="0" wp14:anchorId="5CF6AD80" wp14:editId="694FFC35">
             <wp:extent cx="1684020" cy="2213712"/>
@@ -1680,7 +1652,7 @@
                     </pic:cNvPicPr>
                   </pic:nvPicPr>
                   <pic:blipFill>
-                    <a:blip r:embed="rId18">
+                    <a:blip r:embed="rId19">
                       <a:extLst>
                         <a:ext uri="{28A0092B-C50C-407E-A947-70E740481C1C}">
                           <a14:useLocalDpi xmlns:a14="http://schemas.microsoft.com/office/drawing/2010/main" val="0"/>
@@ -1840,8 +1812,6 @@
       <w:r>
         <w:t>There are several data preprocessing steps that can be taken including: data cleaning, data integration, data transformation, data reduction, and data discretization.</w:t>
       </w:r>
-      <w:bookmarkStart w:id="0" w:name="_GoBack"/>
-      <w:bookmarkEnd w:id="0"/>
     </w:p>
     <w:p>
       <w:pPr>
@@ -1854,13 +1824,8 @@
       <w:r>
         <w:t xml:space="preserve">. </w:t>
       </w:r>
-      <w:proofErr w:type="gramStart"/>
-      <w:r>
-        <w:t>However</w:t>
-      </w:r>
-      <w:proofErr w:type="gramEnd"/>
-      <w:r>
-        <w:t xml:space="preserve"> when we did</w:t>
+      <w:r>
+        <w:t>However when we did</w:t>
       </w:r>
       <w:r>
         <w:t xml:space="preserve"> normalize the data, </w:t>
@@ -1909,13 +1874,7 @@
         <w:rPr>
           <w:b/>
         </w:rPr>
-        <w:t>5</w:t>
-      </w:r>
-      <w:r>
-        <w:rPr>
-          <w:b/>
-        </w:rPr>
-        <w:t>) Could the error be further reduced using a network of neurons (opposed to a single decision unit)? If so, discuss how and why these methods would reduce the error.</w:t>
+        <w:t>5) Could the error be further reduced using a network of neurons (opposed to a single decision unit)? If so, discuss how and why these methods would reduce the error.</w:t>
       </w:r>
     </w:p>
     <w:p>
@@ -1927,37 +1886,16 @@
         <w:t>Yes</w:t>
       </w:r>
       <w:r>
-        <w:t xml:space="preserve">, we could easily build a </w:t>
-      </w:r>
-      <w:proofErr w:type="gramStart"/>
-      <w:r>
-        <w:t>17 neuron</w:t>
-      </w:r>
-      <w:proofErr w:type="gramEnd"/>
-      <w:r>
-        <w:t xml:space="preserve"> system to approximate all 16 times of the day. Each of the first 16 neurons would take the time of day as input, and produce either a 0 or a 1, predicting whether a pattern comes from the respective day</w:t>
+        <w:t>, we could easily build a 17-</w:t>
+      </w:r>
+      <w:r>
+        <w:t>neuron system to approximate all 16 times of the day. Each of the first 16 neurons would take the time of day as input, and produce either a 0 or a 1, predicting whether a pattern comes from the respective day</w:t>
       </w:r>
       <w:r>
         <w:t>. T</w:t>
       </w:r>
       <w:r>
-        <w:t xml:space="preserve">he final neuron could take the 16 results as </w:t>
-      </w:r>
-      <w:proofErr w:type="gramStart"/>
-      <w:r>
-        <w:t>input, and</w:t>
-      </w:r>
-      <w:proofErr w:type="gramEnd"/>
-      <w:r>
-        <w:t xml:space="preserve"> guess the output. This system would be very accurate, as a separate weight would be trained for each </w:t>
-      </w:r>
-      <w:proofErr w:type="gramStart"/>
-      <w:r>
-        <w:t>time, and</w:t>
-      </w:r>
-      <w:proofErr w:type="gramEnd"/>
-      <w:r>
-        <w:t xml:space="preserve"> produce </w:t>
+        <w:t xml:space="preserve">he final neuron could take the 16 results as input, and guess the output. This system would be very accurate, as a separate weight would be trained for each time, and produce </w:t>
       </w:r>
       <w:r>
         <w:t>accurate outputs for each time</w:t>
@@ -2041,27 +1979,14 @@
         <w:t>from</w:t>
       </w:r>
       <w:r>
-        <w:t xml:space="preserve"> the neuron </w:t>
-      </w:r>
-      <w:proofErr w:type="gramStart"/>
-      <w:r>
-        <w:t>who’s</w:t>
-      </w:r>
-      <w:proofErr w:type="gramEnd"/>
-      <w:r>
-        <w:t xml:space="preserve"> section contains the input, but zero from other neurons.  The</w:t>
+        <w:t xml:space="preserve"> the neuron who’s section contains the input, but zero from other neurons.  The</w:t>
       </w:r>
       <w:r>
         <w:t xml:space="preserve"> final neuron </w:t>
       </w:r>
       <w:r>
-        <w:t xml:space="preserve">can have 4 weights (for each degree and a bias) for each section, to then predict </w:t>
-      </w:r>
-      <w:proofErr w:type="gramStart"/>
-      <w:r>
-        <w:t>the final result</w:t>
-      </w:r>
-      <w:proofErr w:type="gramEnd"/>
+        <w:t>can have 4 weights (for each degree and a bias) for each section, to then predict the final result</w:t>
+      </w:r>
       <w:r>
         <w:t xml:space="preserve">. For example, we could train one neuron to predict </w:t>
       </w:r>
@@ -2196,15 +2121,7 @@
         <w:t xml:space="preserve"> </w:t>
       </w:r>
       <w:r>
-        <w:t xml:space="preserve">Now only the first four weights factor into </w:t>
-      </w:r>
-      <w:proofErr w:type="gramStart"/>
-      <w:r>
-        <w:t>the final result</w:t>
-      </w:r>
-      <w:proofErr w:type="gramEnd"/>
-      <w:r>
-        <w:t>. Using this system of neurons essential produces a piecewise approximation, which can be more accurate since we are using a different polynomial for each section of data. This system, however, would require more training. Firstly, we need more training to make the first layer of neurons accurate. Then we need more training since the final neuron has more weights that before.</w:t>
+        <w:t>Now only the first four weights factor into the final result. Using this system of neurons essential produces a piecewise approximation, which can be more accurate since we are using a different polynomial for each section of data. This system, however, would require more training. Firstly, we need more training to make the first layer of neurons accurate. Then we need more training since the final neuron has more weights that before.</w:t>
       </w:r>
     </w:p>
     <w:p/>
@@ -2218,7 +2135,7 @@
 </file>
 
 <file path=word/styles.xml><?xml version="1.0" encoding="utf-8"?>
-<w:styles xmlns:mc="http://schemas.openxmlformats.org/markup-compatibility/2006" xmlns:r="http://schemas.openxmlformats.org/officeDocument/2006/relationships" xmlns:w="http://schemas.openxmlformats.org/wordprocessingml/2006/main" xmlns:w14="http://schemas.microsoft.com/office/word/2010/wordml" xmlns:w15="http://schemas.microsoft.com/office/word/2012/wordml" xmlns:w16cid="http://schemas.microsoft.com/office/word/2016/wordml/cid" xmlns:w16se="http://schemas.microsoft.com/office/word/2015/wordml/symex" mc:Ignorable="w14 w15 w16se w16cid">
+<w:styles xmlns:mc="http://schemas.openxmlformats.org/markup-compatibility/2006" xmlns:r="http://schemas.openxmlformats.org/officeDocument/2006/relationships" xmlns:w="http://schemas.openxmlformats.org/wordprocessingml/2006/main" xmlns:w14="http://schemas.microsoft.com/office/word/2010/wordml" mc:Ignorable="w14">
   <w:docDefaults>
     <w:rPrDefault>
       <w:rPr>
@@ -2234,373 +2151,153 @@
       </w:pPr>
     </w:pPrDefault>
   </w:docDefaults>
-  <w:latentStyles w:defLockedState="0" w:defUIPriority="99" w:defSemiHidden="0" w:defUnhideWhenUsed="0" w:defQFormat="0" w:count="375">
-    <w:lsdException w:name="Normal" w:uiPriority="0" w:qFormat="1"/>
-    <w:lsdException w:name="heading 1" w:uiPriority="9" w:qFormat="1"/>
-    <w:lsdException w:name="heading 2" w:semiHidden="1" w:uiPriority="9" w:unhideWhenUsed="1" w:qFormat="1"/>
-    <w:lsdException w:name="heading 3" w:semiHidden="1" w:uiPriority="9" w:unhideWhenUsed="1" w:qFormat="1"/>
-    <w:lsdException w:name="heading 4" w:semiHidden="1" w:uiPriority="9" w:unhideWhenUsed="1" w:qFormat="1"/>
-    <w:lsdException w:name="heading 5" w:semiHidden="1" w:uiPriority="9" w:unhideWhenUsed="1" w:qFormat="1"/>
-    <w:lsdException w:name="heading 6" w:semiHidden="1" w:uiPriority="9" w:unhideWhenUsed="1" w:qFormat="1"/>
-    <w:lsdException w:name="heading 7" w:semiHidden="1" w:uiPriority="9" w:unhideWhenUsed="1" w:qFormat="1"/>
-    <w:lsdException w:name="heading 8" w:semiHidden="1" w:uiPriority="9" w:unhideWhenUsed="1" w:qFormat="1"/>
-    <w:lsdException w:name="heading 9" w:semiHidden="1" w:uiPriority="9" w:unhideWhenUsed="1" w:qFormat="1"/>
-    <w:lsdException w:name="index 1" w:semiHidden="1" w:unhideWhenUsed="1"/>
-    <w:lsdException w:name="index 2" w:semiHidden="1" w:unhideWhenUsed="1"/>
-    <w:lsdException w:name="index 3" w:semiHidden="1" w:unhideWhenUsed="1"/>
-    <w:lsdException w:name="index 4" w:semiHidden="1" w:unhideWhenUsed="1"/>
-    <w:lsdException w:name="index 5" w:semiHidden="1" w:unhideWhenUsed="1"/>
-    <w:lsdException w:name="index 6" w:semiHidden="1" w:unhideWhenUsed="1"/>
-    <w:lsdException w:name="index 7" w:semiHidden="1" w:unhideWhenUsed="1"/>
-    <w:lsdException w:name="index 8" w:semiHidden="1" w:unhideWhenUsed="1"/>
-    <w:lsdException w:name="index 9" w:semiHidden="1" w:unhideWhenUsed="1"/>
-    <w:lsdException w:name="toc 1" w:semiHidden="1" w:uiPriority="39" w:unhideWhenUsed="1"/>
-    <w:lsdException w:name="toc 2" w:semiHidden="1" w:uiPriority="39" w:unhideWhenUsed="1"/>
-    <w:lsdException w:name="toc 3" w:semiHidden="1" w:uiPriority="39" w:unhideWhenUsed="1"/>
-    <w:lsdException w:name="toc 4" w:semiHidden="1" w:uiPriority="39" w:unhideWhenUsed="1"/>
-    <w:lsdException w:name="toc 5" w:semiHidden="1" w:uiPriority="39" w:unhideWhenUsed="1"/>
-    <w:lsdException w:name="toc 6" w:semiHidden="1" w:uiPriority="39" w:unhideWhenUsed="1"/>
-    <w:lsdException w:name="toc 7" w:semiHidden="1" w:uiPriority="39" w:unhideWhenUsed="1"/>
-    <w:lsdException w:name="toc 8" w:semiHidden="1" w:uiPriority="39" w:unhideWhenUsed="1"/>
-    <w:lsdException w:name="toc 9" w:semiHidden="1" w:uiPriority="39" w:unhideWhenUsed="1"/>
-    <w:lsdException w:name="Normal Indent" w:semiHidden="1" w:unhideWhenUsed="1"/>
-    <w:lsdException w:name="footnote text" w:semiHidden="1" w:unhideWhenUsed="1"/>
-    <w:lsdException w:name="annotation text" w:semiHidden="1" w:unhideWhenUsed="1"/>
-    <w:lsdException w:name="header" w:semiHidden="1" w:unhideWhenUsed="1"/>
-    <w:lsdException w:name="footer" w:semiHidden="1" w:unhideWhenUsed="1"/>
-    <w:lsdException w:name="index heading" w:semiHidden="1" w:unhideWhenUsed="1"/>
-    <w:lsdException w:name="caption" w:semiHidden="1" w:uiPriority="35" w:unhideWhenUsed="1" w:qFormat="1"/>
-    <w:lsdException w:name="table of figures" w:semiHidden="1" w:unhideWhenUsed="1"/>
-    <w:lsdException w:name="envelope address" w:semiHidden="1" w:unhideWhenUsed="1"/>
-    <w:lsdException w:name="envelope return" w:semiHidden="1" w:unhideWhenUsed="1"/>
-    <w:lsdException w:name="footnote reference" w:semiHidden="1" w:unhideWhenUsed="1"/>
-    <w:lsdException w:name="annotation reference" w:semiHidden="1" w:unhideWhenUsed="1"/>
-    <w:lsdException w:name="line number" w:semiHidden="1" w:unhideWhenUsed="1"/>
-    <w:lsdException w:name="page number" w:semiHidden="1" w:unhideWhenUsed="1"/>
-    <w:lsdException w:name="endnote reference" w:semiHidden="1" w:unhideWhenUsed="1"/>
-    <w:lsdException w:name="endnote text" w:semiHidden="1" w:unhideWhenUsed="1"/>
-    <w:lsdException w:name="table of authorities" w:semiHidden="1" w:unhideWhenUsed="1"/>
-    <w:lsdException w:name="macro" w:semiHidden="1" w:unhideWhenUsed="1"/>
-    <w:lsdException w:name="toa heading" w:semiHidden="1" w:unhideWhenUsed="1"/>
-    <w:lsdException w:name="List" w:semiHidden="1" w:unhideWhenUsed="1"/>
-    <w:lsdException w:name="List Bullet" w:semiHidden="1" w:unhideWhenUsed="1"/>
-    <w:lsdException w:name="List Number" w:semiHidden="1" w:unhideWhenUsed="1"/>
-    <w:lsdException w:name="List 2" w:semiHidden="1" w:unhideWhenUsed="1"/>
-    <w:lsdException w:name="List 3" w:semiHidden="1" w:unhideWhenUsed="1"/>
-    <w:lsdException w:name="List 4" w:semiHidden="1" w:unhideWhenUsed="1"/>
-    <w:lsdException w:name="List 5" w:semiHidden="1" w:unhideWhenUsed="1"/>
-    <w:lsdException w:name="List Bullet 2" w:semiHidden="1" w:unhideWhenUsed="1"/>
-    <w:lsdException w:name="List Bullet 3" w:semiHidden="1" w:unhideWhenUsed="1"/>
-    <w:lsdException w:name="List Bullet 4" w:semiHidden="1" w:unhideWhenUsed="1"/>
-    <w:lsdException w:name="List Bullet 5" w:semiHidden="1" w:unhideWhenUsed="1"/>
-    <w:lsdException w:name="List Number 2" w:semiHidden="1" w:unhideWhenUsed="1"/>
-    <w:lsdException w:name="List Number 3" w:semiHidden="1" w:unhideWhenUsed="1"/>
-    <w:lsdException w:name="List Number 4" w:semiHidden="1" w:unhideWhenUsed="1"/>
-    <w:lsdException w:name="List Number 5" w:semiHidden="1" w:unhideWhenUsed="1"/>
-    <w:lsdException w:name="Title" w:uiPriority="10" w:qFormat="1"/>
-    <w:lsdException w:name="Closing" w:semiHidden="1" w:unhideWhenUsed="1"/>
-    <w:lsdException w:name="Signature" w:semiHidden="1" w:unhideWhenUsed="1"/>
-    <w:lsdException w:name="Default Paragraph Font" w:semiHidden="1" w:uiPriority="1" w:unhideWhenUsed="1"/>
-    <w:lsdException w:name="Body Text" w:semiHidden="1" w:unhideWhenUsed="1"/>
-    <w:lsdException w:name="Body Text Indent" w:semiHidden="1" w:unhideWhenUsed="1"/>
-    <w:lsdException w:name="List Continue" w:semiHidden="1" w:unhideWhenUsed="1"/>
-    <w:lsdException w:name="List Continue 2" w:semiHidden="1" w:unhideWhenUsed="1"/>
-    <w:lsdException w:name="List Continue 3" w:semiHidden="1" w:unhideWhenUsed="1"/>
-    <w:lsdException w:name="List Continue 4" w:semiHidden="1" w:unhideWhenUsed="1"/>
-    <w:lsdException w:name="List Continue 5" w:semiHidden="1" w:unhideWhenUsed="1"/>
-    <w:lsdException w:name="Message Header" w:semiHidden="1" w:unhideWhenUsed="1"/>
-    <w:lsdException w:name="Subtitle" w:uiPriority="11" w:qFormat="1"/>
-    <w:lsdException w:name="Salutation" w:semiHidden="1" w:unhideWhenUsed="1"/>
-    <w:lsdException w:name="Date" w:semiHidden="1" w:unhideWhenUsed="1"/>
-    <w:lsdException w:name="Body Text First Indent" w:semiHidden="1" w:unhideWhenUsed="1"/>
-    <w:lsdException w:name="Body Text First Indent 2" w:semiHidden="1" w:unhideWhenUsed="1"/>
-    <w:lsdException w:name="Note Heading" w:semiHidden="1" w:unhideWhenUsed="1"/>
-    <w:lsdException w:name="Body Text 2" w:semiHidden="1" w:unhideWhenUsed="1"/>
-    <w:lsdException w:name="Body Text 3" w:semiHidden="1" w:unhideWhenUsed="1"/>
-    <w:lsdException w:name="Body Text Indent 2" w:semiHidden="1" w:unhideWhenUsed="1"/>
-    <w:lsdException w:name="Body Text Indent 3" w:semiHidden="1" w:unhideWhenUsed="1"/>
-    <w:lsdException w:name="Block Text" w:semiHidden="1" w:unhideWhenUsed="1"/>
-    <w:lsdException w:name="Hyperlink" w:semiHidden="1" w:unhideWhenUsed="1"/>
-    <w:lsdException w:name="FollowedHyperlink" w:semiHidden="1" w:unhideWhenUsed="1"/>
-    <w:lsdException w:name="Strong" w:uiPriority="22" w:qFormat="1"/>
-    <w:lsdException w:name="Emphasis" w:uiPriority="20" w:qFormat="1"/>
-    <w:lsdException w:name="Document Map" w:semiHidden="1" w:unhideWhenUsed="1"/>
-    <w:lsdException w:name="Plain Text" w:semiHidden="1" w:unhideWhenUsed="1"/>
-    <w:lsdException w:name="E-mail Signature" w:semiHidden="1" w:unhideWhenUsed="1"/>
-    <w:lsdException w:name="HTML Top of Form" w:semiHidden="1" w:unhideWhenUsed="1"/>
-    <w:lsdException w:name="HTML Bottom of Form" w:semiHidden="1" w:unhideWhenUsed="1"/>
-    <w:lsdException w:name="Normal (Web)" w:semiHidden="1" w:unhideWhenUsed="1"/>
-    <w:lsdException w:name="HTML Acronym" w:semiHidden="1" w:unhideWhenUsed="1"/>
-    <w:lsdException w:name="HTML Address" w:semiHidden="1" w:unhideWhenUsed="1"/>
-    <w:lsdException w:name="HTML Cite" w:semiHidden="1" w:unhideWhenUsed="1"/>
-    <w:lsdException w:name="HTML Code" w:semiHidden="1" w:unhideWhenUsed="1"/>
-    <w:lsdException w:name="HTML Definition" w:semiHidden="1" w:unhideWhenUsed="1"/>
-    <w:lsdException w:name="HTML Keyboard" w:semiHidden="1" w:unhideWhenUsed="1"/>
-    <w:lsdException w:name="HTML Preformatted" w:semiHidden="1" w:unhideWhenUsed="1"/>
-    <w:lsdException w:name="HTML Sample" w:semiHidden="1" w:unhideWhenUsed="1"/>
-    <w:lsdException w:name="HTML Typewriter" w:semiHidden="1" w:unhideWhenUsed="1"/>
-    <w:lsdException w:name="HTML Variable" w:semiHidden="1" w:unhideWhenUsed="1"/>
-    <w:lsdException w:name="Normal Table" w:semiHidden="1" w:unhideWhenUsed="1"/>
-    <w:lsdException w:name="annotation subject" w:semiHidden="1" w:unhideWhenUsed="1"/>
-    <w:lsdException w:name="No List" w:semiHidden="1" w:unhideWhenUsed="1"/>
-    <w:lsdException w:name="Outline List 1" w:semiHidden="1" w:unhideWhenUsed="1"/>
-    <w:lsdException w:name="Outline List 2" w:semiHidden="1" w:unhideWhenUsed="1"/>
-    <w:lsdException w:name="Outline List 3" w:semiHidden="1" w:unhideWhenUsed="1"/>
-    <w:lsdException w:name="Table Simple 1" w:semiHidden="1" w:unhideWhenUsed="1"/>
-    <w:lsdException w:name="Table Simple 2" w:semiHidden="1" w:unhideWhenUsed="1"/>
-    <w:lsdException w:name="Table Simple 3" w:semiHidden="1" w:unhideWhenUsed="1"/>
-    <w:lsdException w:name="Table Classic 1" w:semiHidden="1" w:unhideWhenUsed="1"/>
-    <w:lsdException w:name="Table Classic 2" w:semiHidden="1" w:unhideWhenUsed="1"/>
-    <w:lsdException w:name="Table Classic 3" w:semiHidden="1" w:unhideWhenUsed="1"/>
-    <w:lsdException w:name="Table Classic 4" w:semiHidden="1" w:unhideWhenUsed="1"/>
-    <w:lsdException w:name="Table Colorful 1" w:semiHidden="1" w:unhideWhenUsed="1"/>
-    <w:lsdException w:name="Table Colorful 2" w:semiHidden="1" w:unhideWhenUsed="1"/>
-    <w:lsdException w:name="Table Colorful 3" w:semiHidden="1" w:unhideWhenUsed="1"/>
-    <w:lsdException w:name="Table Columns 1" w:semiHidden="1" w:unhideWhenUsed="1"/>
-    <w:lsdException w:name="Table Columns 2" w:semiHidden="1" w:unhideWhenUsed="1"/>
-    <w:lsdException w:name="Table Columns 3" w:semiHidden="1" w:unhideWhenUsed="1"/>
-    <w:lsdException w:name="Table Columns 4" w:semiHidden="1" w:unhideWhenUsed="1"/>
-    <w:lsdException w:name="Table Columns 5" w:semiHidden="1" w:unhideWhenUsed="1"/>
-    <w:lsdException w:name="Table Grid 1" w:semiHidden="1" w:unhideWhenUsed="1"/>
-    <w:lsdException w:name="Table Grid 2" w:semiHidden="1" w:unhideWhenUsed="1"/>
-    <w:lsdException w:name="Table Grid 3" w:semiHidden="1" w:unhideWhenUsed="1"/>
-    <w:lsdException w:name="Table Grid 4" w:semiHidden="1" w:unhideWhenUsed="1"/>
-    <w:lsdException w:name="Table Grid 5" w:semiHidden="1" w:unhideWhenUsed="1"/>
-    <w:lsdException w:name="Table Grid 6" w:semiHidden="1" w:unhideWhenUsed="1"/>
-    <w:lsdException w:name="Table Grid 7" w:semiHidden="1" w:unhideWhenUsed="1"/>
-    <w:lsdException w:name="Table Grid 8" w:semiHidden="1" w:unhideWhenUsed="1"/>
-    <w:lsdException w:name="Table List 1" w:semiHidden="1" w:unhideWhenUsed="1"/>
-    <w:lsdException w:name="Table List 2" w:semiHidden="1" w:unhideWhenUsed="1"/>
-    <w:lsdException w:name="Table List 3" w:semiHidden="1" w:unhideWhenUsed="1"/>
-    <w:lsdException w:name="Table List 4" w:semiHidden="1" w:unhideWhenUsed="1"/>
-    <w:lsdException w:name="Table List 5" w:semiHidden="1" w:unhideWhenUsed="1"/>
-    <w:lsdException w:name="Table List 6" w:semiHidden="1" w:unhideWhenUsed="1"/>
-    <w:lsdException w:name="Table List 7" w:semiHidden="1" w:unhideWhenUsed="1"/>
-    <w:lsdException w:name="Table List 8" w:semiHidden="1" w:unhideWhenUsed="1"/>
-    <w:lsdException w:name="Table 3D effects 1" w:semiHidden="1" w:unhideWhenUsed="1"/>
-    <w:lsdException w:name="Table 3D effects 2" w:semiHidden="1" w:unhideWhenUsed="1"/>
-    <w:lsdException w:name="Table 3D effects 3" w:semiHidden="1" w:unhideWhenUsed="1"/>
-    <w:lsdException w:name="Table Contemporary" w:semiHidden="1" w:unhideWhenUsed="1"/>
-    <w:lsdException w:name="Table Elegant" w:semiHidden="1" w:unhideWhenUsed="1"/>
-    <w:lsdException w:name="Table Professional" w:semiHidden="1" w:unhideWhenUsed="1"/>
-    <w:lsdException w:name="Table Subtle 1" w:semiHidden="1" w:unhideWhenUsed="1"/>
-    <w:lsdException w:name="Table Subtle 2" w:semiHidden="1" w:unhideWhenUsed="1"/>
-    <w:lsdException w:name="Table Web 1" w:semiHidden="1" w:unhideWhenUsed="1"/>
-    <w:lsdException w:name="Table Web 2" w:semiHidden="1" w:unhideWhenUsed="1"/>
-    <w:lsdException w:name="Table Web 3" w:semiHidden="1" w:unhideWhenUsed="1"/>
-    <w:lsdException w:name="Balloon Text" w:semiHidden="1" w:unhideWhenUsed="1"/>
-    <w:lsdException w:name="Table Grid" w:uiPriority="59"/>
-    <w:lsdException w:name="Table Theme" w:semiHidden="1" w:unhideWhenUsed="1"/>
-    <w:lsdException w:name="Placeholder Text" w:semiHidden="1"/>
-    <w:lsdException w:name="No Spacing" w:uiPriority="1" w:qFormat="1"/>
-    <w:lsdException w:name="Light Shading" w:uiPriority="60"/>
-    <w:lsdException w:name="Light List" w:uiPriority="61"/>
-    <w:lsdException w:name="Light Grid" w:uiPriority="62"/>
-    <w:lsdException w:name="Medium Shading 1" w:uiPriority="63"/>
-    <w:lsdException w:name="Medium Shading 2" w:uiPriority="64"/>
-    <w:lsdException w:name="Medium List 1" w:uiPriority="65"/>
-    <w:lsdException w:name="Medium List 2" w:uiPriority="66"/>
-    <w:lsdException w:name="Medium Grid 1" w:uiPriority="67"/>
-    <w:lsdException w:name="Medium Grid 2" w:uiPriority="68"/>
-    <w:lsdException w:name="Medium Grid 3" w:uiPriority="69"/>
-    <w:lsdException w:name="Dark List" w:uiPriority="70"/>
-    <w:lsdException w:name="Colorful Shading" w:uiPriority="71"/>
-    <w:lsdException w:name="Colorful List" w:uiPriority="72"/>
-    <w:lsdException w:name="Colorful Grid" w:uiPriority="73"/>
-    <w:lsdException w:name="Light Shading Accent 1" w:uiPriority="60"/>
-    <w:lsdException w:name="Light List Accent 1" w:uiPriority="61"/>
-    <w:lsdException w:name="Light Grid Accent 1" w:uiPriority="62"/>
-    <w:lsdException w:name="Medium Shading 1 Accent 1" w:uiPriority="63"/>
-    <w:lsdException w:name="Medium Shading 2 Accent 1" w:uiPriority="64"/>
-    <w:lsdException w:name="Medium List 1 Accent 1" w:uiPriority="65"/>
-    <w:lsdException w:name="Revision" w:semiHidden="1"/>
-    <w:lsdException w:name="List Paragraph" w:uiPriority="34" w:qFormat="1"/>
-    <w:lsdException w:name="Quote" w:uiPriority="29" w:qFormat="1"/>
-    <w:lsdException w:name="Intense Quote" w:uiPriority="30" w:qFormat="1"/>
-    <w:lsdException w:name="Medium List 2 Accent 1" w:uiPriority="66"/>
-    <w:lsdException w:name="Medium Grid 1 Accent 1" w:uiPriority="67"/>
-    <w:lsdException w:name="Medium Grid 2 Accent 1" w:uiPriority="68"/>
-    <w:lsdException w:name="Medium Grid 3 Accent 1" w:uiPriority="69"/>
-    <w:lsdException w:name="Dark List Accent 1" w:uiPriority="70"/>
-    <w:lsdException w:name="Colorful Shading Accent 1" w:uiPriority="71"/>
-    <w:lsdException w:name="Colorful List Accent 1" w:uiPriority="72"/>
-    <w:lsdException w:name="Colorful Grid Accent 1" w:uiPriority="73"/>
-    <w:lsdException w:name="Light Shading Accent 2" w:uiPriority="60"/>
-    <w:lsdException w:name="Light List Accent 2" w:uiPriority="61"/>
-    <w:lsdException w:name="Light Grid Accent 2" w:uiPriority="62"/>
-    <w:lsdException w:name="Medium Shading 1 Accent 2" w:uiPriority="63"/>
-    <w:lsdException w:name="Medium Shading 2 Accent 2" w:uiPriority="64"/>
-    <w:lsdException w:name="Medium List 1 Accent 2" w:uiPriority="65"/>
-    <w:lsdException w:name="Medium List 2 Accent 2" w:uiPriority="66"/>
-    <w:lsdException w:name="Medium Grid 1 Accent 2" w:uiPriority="67"/>
-    <w:lsdException w:name="Medium Grid 2 Accent 2" w:uiPriority="68"/>
-    <w:lsdException w:name="Medium Grid 3 Accent 2" w:uiPriority="69"/>
-    <w:lsdException w:name="Dark List Accent 2" w:uiPriority="70"/>
-    <w:lsdException w:name="Colorful Shading Accent 2" w:uiPriority="71"/>
-    <w:lsdException w:name="Colorful List Accent 2" w:uiPriority="72"/>
-    <w:lsdException w:name="Colorful Grid Accent 2" w:uiPriority="73"/>
-    <w:lsdException w:name="Light Shading Accent 3" w:uiPriority="60"/>
-    <w:lsdException w:name="Light List Accent 3" w:uiPriority="61"/>
-    <w:lsdException w:name="Light Grid Accent 3" w:uiPriority="62"/>
-    <w:lsdException w:name="Medium Shading 1 Accent 3" w:uiPriority="63"/>
-    <w:lsdException w:name="Medium Shading 2 Accent 3" w:uiPriority="64"/>
-    <w:lsdException w:name="Medium List 1 Accent 3" w:uiPriority="65"/>
-    <w:lsdException w:name="Medium List 2 Accent 3" w:uiPriority="66"/>
-    <w:lsdException w:name="Medium Grid 1 Accent 3" w:uiPriority="67"/>
-    <w:lsdException w:name="Medium Grid 2 Accent 3" w:uiPriority="68"/>
-    <w:lsdException w:name="Medium Grid 3 Accent 3" w:uiPriority="69"/>
-    <w:lsdException w:name="Dark List Accent 3" w:uiPriority="70"/>
-    <w:lsdException w:name="Colorful Shading Accent 3" w:uiPriority="71"/>
-    <w:lsdException w:name="Colorful List Accent 3" w:uiPriority="72"/>
-    <w:lsdException w:name="Colorful Grid Accent 3" w:uiPriority="73"/>
-    <w:lsdException w:name="Light Shading Accent 4" w:uiPriority="60"/>
-    <w:lsdException w:name="Light List Accent 4" w:uiPriority="61"/>
-    <w:lsdException w:name="Light Grid Accent 4" w:uiPriority="62"/>
-    <w:lsdException w:name="Medium Shading 1 Accent 4" w:uiPriority="63"/>
-    <w:lsdException w:name="Medium Shading 2 Accent 4" w:uiPriority="64"/>
-    <w:lsdException w:name="Medium List 1 Accent 4" w:uiPriority="65"/>
-    <w:lsdException w:name="Medium List 2 Accent 4" w:uiPriority="66"/>
-    <w:lsdException w:name="Medium Grid 1 Accent 4" w:uiPriority="67"/>
-    <w:lsdException w:name="Medium Grid 2 Accent 4" w:uiPriority="68"/>
-    <w:lsdException w:name="Medium Grid 3 Accent 4" w:uiPriority="69"/>
-    <w:lsdException w:name="Dark List Accent 4" w:uiPriority="70"/>
-    <w:lsdException w:name="Colorful Shading Accent 4" w:uiPriority="71"/>
-    <w:lsdException w:name="Colorful List Accent 4" w:uiPriority="72"/>
-    <w:lsdException w:name="Colorful Grid Accent 4" w:uiPriority="73"/>
-    <w:lsdException w:name="Light Shading Accent 5" w:uiPriority="60"/>
-    <w:lsdException w:name="Light List Accent 5" w:uiPriority="61"/>
-    <w:lsdException w:name="Light Grid Accent 5" w:uiPriority="62"/>
-    <w:lsdException w:name="Medium Shading 1 Accent 5" w:uiPriority="63"/>
-    <w:lsdException w:name="Medium Shading 2 Accent 5" w:uiPriority="64"/>
-    <w:lsdException w:name="Medium List 1 Accent 5" w:uiPriority="65"/>
-    <w:lsdException w:name="Medium List 2 Accent 5" w:uiPriority="66"/>
-    <w:lsdException w:name="Medium Grid 1 Accent 5" w:uiPriority="67"/>
-    <w:lsdException w:name="Medium Grid 2 Accent 5" w:uiPriority="68"/>
-    <w:lsdException w:name="Medium Grid 3 Accent 5" w:uiPriority="69"/>
-    <w:lsdException w:name="Dark List Accent 5" w:uiPriority="70"/>
-    <w:lsdException w:name="Colorful Shading Accent 5" w:uiPriority="71"/>
-    <w:lsdException w:name="Colorful List Accent 5" w:uiPriority="72"/>
-    <w:lsdException w:name="Colorful Grid Accent 5" w:uiPriority="73"/>
-    <w:lsdException w:name="Light Shading Accent 6" w:uiPriority="60"/>
-    <w:lsdException w:name="Light List Accent 6" w:uiPriority="61"/>
-    <w:lsdException w:name="Light Grid Accent 6" w:uiPriority="62"/>
-    <w:lsdException w:name="Medium Shading 1 Accent 6" w:uiPriority="63"/>
-    <w:lsdException w:name="Medium Shading 2 Accent 6" w:uiPriority="64"/>
-    <w:lsdException w:name="Medium List 1 Accent 6" w:uiPriority="65"/>
-    <w:lsdException w:name="Medium List 2 Accent 6" w:uiPriority="66"/>
-    <w:lsdException w:name="Medium Grid 1 Accent 6" w:uiPriority="67"/>
-    <w:lsdException w:name="Medium Grid 2 Accent 6" w:uiPriority="68"/>
-    <w:lsdException w:name="Medium Grid 3 Accent 6" w:uiPriority="69"/>
-    <w:lsdException w:name="Dark List Accent 6" w:uiPriority="70"/>
-    <w:lsdException w:name="Colorful Shading Accent 6" w:uiPriority="71"/>
-    <w:lsdException w:name="Colorful List Accent 6" w:uiPriority="72"/>
-    <w:lsdException w:name="Colorful Grid Accent 6" w:uiPriority="73"/>
-    <w:lsdException w:name="Subtle Emphasis" w:uiPriority="19" w:qFormat="1"/>
-    <w:lsdException w:name="Intense Emphasis" w:uiPriority="21" w:qFormat="1"/>
-    <w:lsdException w:name="Subtle Reference" w:uiPriority="31" w:qFormat="1"/>
-    <w:lsdException w:name="Intense Reference" w:uiPriority="32" w:qFormat="1"/>
-    <w:lsdException w:name="Book Title" w:uiPriority="33" w:qFormat="1"/>
-    <w:lsdException w:name="Bibliography" w:semiHidden="1" w:uiPriority="37" w:unhideWhenUsed="1"/>
-    <w:lsdException w:name="TOC Heading" w:semiHidden="1" w:uiPriority="39" w:unhideWhenUsed="1" w:qFormat="1"/>
-    <w:lsdException w:name="Grid Table 4" w:uiPriority="49"/>
-    <w:lsdException w:name="Grid Table 5 Dark" w:uiPriority="50"/>
-    <w:lsdException w:name="Grid Table 6 Colorful" w:uiPriority="51"/>
-    <w:lsdException w:name="Grid Table 7 Colorful" w:uiPriority="52"/>
-    <w:lsdException w:name="Grid Table 1 Light Accent 1" w:uiPriority="46"/>
-    <w:lsdException w:name="Grid Table 2 Accent 1" w:uiPriority="47"/>
-    <w:lsdException w:name="Grid Table 3 Accent 1" w:uiPriority="48"/>
-    <w:lsdException w:name="Grid Table 4 Accent 1" w:uiPriority="49"/>
-    <w:lsdException w:name="Grid Table 5 Dark Accent 1" w:uiPriority="50"/>
-    <w:lsdException w:name="Grid Table 6 Colorful Accent 1" w:uiPriority="51"/>
-    <w:lsdException w:name="Grid Table 7 Colorful Accent 1" w:uiPriority="52"/>
-    <w:lsdException w:name="Grid Table 1 Light Accent 2" w:uiPriority="46"/>
-    <w:lsdException w:name="Grid Table 2 Accent 2" w:uiPriority="47"/>
-    <w:lsdException w:name="Grid Table 3 Accent 2" w:uiPriority="48"/>
-    <w:lsdException w:name="Grid Table 4 Accent 2" w:uiPriority="49"/>
-    <w:lsdException w:name="Grid Table 5 Dark Accent 2" w:uiPriority="50"/>
-    <w:lsdException w:name="Grid Table 6 Colorful Accent 2" w:uiPriority="51"/>
-    <w:lsdException w:name="Grid Table 7 Colorful Accent 2" w:uiPriority="52"/>
-    <w:lsdException w:name="Grid Table 1 Light Accent 3" w:uiPriority="46"/>
-    <w:lsdException w:name="Grid Table 2 Accent 3" w:uiPriority="47"/>
-    <w:lsdException w:name="Grid Table 3 Accent 3" w:uiPriority="48"/>
-    <w:lsdException w:name="Grid Table 4 Accent 3" w:uiPriority="49"/>
-    <w:lsdException w:name="Grid Table 5 Dark Accent 3" w:uiPriority="50"/>
-    <w:lsdException w:name="Grid Table 6 Colorful Accent 3" w:uiPriority="51"/>
-    <w:lsdException w:name="Grid Table 7 Colorful Accent 3" w:uiPriority="52"/>
-    <w:lsdException w:name="Grid Table 1 Light Accent 4" w:uiPriority="46"/>
-    <w:lsdException w:name="Grid Table 2 Accent 4" w:uiPriority="47"/>
-    <w:lsdException w:name="Grid Table 3 Accent 4" w:uiPriority="48"/>
-    <w:lsdException w:name="Grid Table 4 Accent 4" w:uiPriority="49"/>
-    <w:lsdException w:name="Grid Table 5 Dark Accent 4" w:uiPriority="50"/>
-    <w:lsdException w:name="Grid Table 6 Colorful Accent 4" w:uiPriority="51"/>
-    <w:lsdException w:name="Grid Table 7 Colorful Accent 4" w:uiPriority="52"/>
-    <w:lsdException w:name="Grid Table 1 Light Accent 5" w:uiPriority="46"/>
-    <w:lsdException w:name="Grid Table 2 Accent 5" w:uiPriority="47"/>
-    <w:lsdException w:name="Grid Table 3 Accent 5" w:uiPriority="48"/>
-    <w:lsdException w:name="Grid Table 4 Accent 5" w:uiPriority="49"/>
-    <w:lsdException w:name="Grid Table 5 Dark Accent 5" w:uiPriority="50"/>
-    <w:lsdException w:name="Grid Table 6 Colorful Accent 5" w:uiPriority="51"/>
-    <w:lsdException w:name="Grid Table 7 Colorful Accent 5" w:uiPriority="52"/>
-    <w:lsdException w:name="Grid Table 1 Light Accent 6" w:uiPriority="46"/>
-    <w:lsdException w:name="Grid Table 2 Accent 6" w:uiPriority="47"/>
-    <w:lsdException w:name="Grid Table 3 Accent 6" w:uiPriority="48"/>
-    <w:lsdException w:name="Grid Table 4 Accent 6" w:uiPriority="49"/>
-    <w:lsdException w:name="Grid Table 5 Dark Accent 6" w:uiPriority="50"/>
-    <w:lsdException w:name="Grid Table 6 Colorful Accent 6" w:uiPriority="51"/>
-    <w:lsdException w:name="Grid Table 7 Colorful Accent 6" w:uiPriority="52"/>
-    <w:lsdException w:name="List Table 1 Light" w:uiPriority="46"/>
-    <w:lsdException w:name="List Table 2" w:uiPriority="47"/>
-    <w:lsdException w:name="List Table 3" w:uiPriority="48"/>
-    <w:lsdException w:name="List Table 4" w:uiPriority="49"/>
-    <w:lsdException w:name="List Table 5 Dark" w:uiPriority="50"/>
-    <w:lsdException w:name="List Table 6 Colorful" w:uiPriority="51"/>
-    <w:lsdException w:name="List Table 7 Colorful" w:uiPriority="52"/>
-    <w:lsdException w:name="List Table 1 Light Accent 1" w:uiPriority="46"/>
-    <w:lsdException w:name="List Table 2 Accent 1" w:uiPriority="47"/>
-    <w:lsdException w:name="List Table 3 Accent 1" w:uiPriority="48"/>
-    <w:lsdException w:name="List Table 4 Accent 1" w:uiPriority="49"/>
-    <w:lsdException w:name="List Table 5 Dark Accent 1" w:uiPriority="50"/>
-    <w:lsdException w:name="List Table 6 Colorful Accent 1" w:uiPriority="51"/>
-    <w:lsdException w:name="List Table 7 Colorful Accent 1" w:uiPriority="52"/>
-    <w:lsdException w:name="List Table 1 Light Accent 2" w:uiPriority="46"/>
-    <w:lsdException w:name="List Table 2 Accent 2" w:uiPriority="47"/>
-    <w:lsdException w:name="List Table 3 Accent 2" w:uiPriority="48"/>
-    <w:lsdException w:name="List Table 4 Accent 2" w:uiPriority="49"/>
-    <w:lsdException w:name="List Table 5 Dark Accent 2" w:uiPriority="50"/>
-    <w:lsdException w:name="List Table 6 Colorful Accent 2" w:uiPriority="51"/>
-    <w:lsdException w:name="List Table 7 Colorful Accent 2" w:uiPriority="52"/>
-    <w:lsdException w:name="List Table 1 Light Accent 3" w:uiPriority="46"/>
-    <w:lsdException w:name="List Table 2 Accent 3" w:uiPriority="47"/>
-    <w:lsdException w:name="List Table 3 Accent 3" w:uiPriority="48"/>
-    <w:lsdException w:name="List Table 4 Accent 3" w:uiPriority="49"/>
-    <w:lsdException w:name="List Table 5 Dark Accent 3" w:uiPriority="50"/>
-    <w:lsdException w:name="List Table 6 Colorful Accent 3" w:uiPriority="51"/>
-    <w:lsdException w:name="List Table 7 Colorful Accent 3" w:uiPriority="52"/>
-    <w:lsdException w:name="List Table 1 Light Accent 4" w:uiPriority="46"/>
-    <w:lsdException w:name="List Table 2 Accent 4" w:uiPriority="47"/>
-    <w:lsdException w:name="List Table 3 Accent 4" w:uiPriority="48"/>
-    <w:lsdException w:name="List Table 4 Accent 4" w:uiPriority="49"/>
-    <w:lsdException w:name="List Table 5 Dark Accent 4" w:uiPriority="50"/>
-    <w:lsdException w:name="List Table 6 Colorful Accent 4" w:uiPriority="51"/>
-    <w:lsdException w:name="List Table 7 Colorful Accent 4" w:uiPriority="52"/>
-    <w:lsdException w:name="List Table 1 Light Accent 5" w:uiPriority="46"/>
-    <w:lsdException w:name="List Table 2 Accent 5" w:uiPriority="47"/>
-    <w:lsdException w:name="List Table 3 Accent 5" w:uiPriority="48"/>
-    <w:lsdException w:name="List Table 4 Accent 5" w:uiPriority="49"/>
-    <w:lsdException w:name="List Table 5 Dark Accent 5" w:uiPriority="50"/>
-    <w:lsdException w:name="List Table 6 Colorful Accent 5" w:uiPriority="51"/>
-    <w:lsdException w:name="List Table 7 Colorful Accent 5" w:uiPriority="52"/>
-    <w:lsdException w:name="List Table 1 Light Accent 6" w:uiPriority="46"/>
-    <w:lsdException w:name="List Table 2 Accent 6" w:uiPriority="47"/>
-    <w:lsdException w:name="List Table 3 Accent 6" w:uiPriority="48"/>
-    <w:lsdException w:name="List Table 4 Accent 6" w:uiPriority="49"/>
-    <w:lsdException w:name="List Table 5 Dark Accent 6" w:uiPriority="50"/>
-    <w:lsdException w:name="List Table 6 Colorful Accent 6" w:uiPriority="51"/>
-    <w:lsdException w:name="List Table 7 Colorful Accent 6" w:uiPriority="52"/>
-    <w:lsdException w:name="Mention" w:semiHidden="1" w:unhideWhenUsed="1"/>
-    <w:lsdException w:name="Smart Hyperlink" w:semiHidden="1" w:unhideWhenUsed="1"/>
-    <w:lsdException w:name="Hashtag" w:semiHidden="1" w:unhideWhenUsed="1"/>
-    <w:lsdException w:name="Unresolved Mention" w:semiHidden="1" w:unhideWhenUsed="1"/>
+  <w:latentStyles w:defLockedState="0" w:defUIPriority="99" w:defSemiHidden="1" w:defUnhideWhenUsed="1" w:defQFormat="0" w:count="276">
+    <w:lsdException w:name="Normal" w:semiHidden="0" w:uiPriority="0" w:unhideWhenUsed="0" w:qFormat="1"/>
+    <w:lsdException w:name="heading 1" w:semiHidden="0" w:uiPriority="9" w:unhideWhenUsed="0" w:qFormat="1"/>
+    <w:lsdException w:name="heading 2" w:uiPriority="9" w:qFormat="1"/>
+    <w:lsdException w:name="heading 3" w:uiPriority="9" w:qFormat="1"/>
+    <w:lsdException w:name="heading 4" w:uiPriority="9" w:qFormat="1"/>
+    <w:lsdException w:name="heading 5" w:uiPriority="9" w:qFormat="1"/>
+    <w:lsdException w:name="heading 6" w:uiPriority="9" w:qFormat="1"/>
+    <w:lsdException w:name="heading 7" w:uiPriority="9" w:qFormat="1"/>
+    <w:lsdException w:name="heading 8" w:uiPriority="9" w:qFormat="1"/>
+    <w:lsdException w:name="heading 9" w:uiPriority="9" w:qFormat="1"/>
+    <w:lsdException w:name="toc 1" w:uiPriority="39"/>
+    <w:lsdException w:name="toc 2" w:uiPriority="39"/>
+    <w:lsdException w:name="toc 3" w:uiPriority="39"/>
+    <w:lsdException w:name="toc 4" w:uiPriority="39"/>
+    <w:lsdException w:name="toc 5" w:uiPriority="39"/>
+    <w:lsdException w:name="toc 6" w:uiPriority="39"/>
+    <w:lsdException w:name="toc 7" w:uiPriority="39"/>
+    <w:lsdException w:name="toc 8" w:uiPriority="39"/>
+    <w:lsdException w:name="toc 9" w:uiPriority="39"/>
+    <w:lsdException w:name="caption" w:uiPriority="35" w:qFormat="1"/>
+    <w:lsdException w:name="Title" w:semiHidden="0" w:uiPriority="10" w:unhideWhenUsed="0" w:qFormat="1"/>
+    <w:lsdException w:name="Default Paragraph Font" w:uiPriority="1"/>
+    <w:lsdException w:name="Subtitle" w:semiHidden="0" w:uiPriority="11" w:unhideWhenUsed="0" w:qFormat="1"/>
+    <w:lsdException w:name="Strong" w:semiHidden="0" w:uiPriority="22" w:unhideWhenUsed="0" w:qFormat="1"/>
+    <w:lsdException w:name="Emphasis" w:semiHidden="0" w:uiPriority="20" w:unhideWhenUsed="0" w:qFormat="1"/>
+    <w:lsdException w:name="Table Grid" w:semiHidden="0" w:uiPriority="59" w:unhideWhenUsed="0"/>
+    <w:lsdException w:name="Note Level 1" w:semiHidden="0" w:unhideWhenUsed="0"/>
+    <w:lsdException w:name="Note Level 2" w:semiHidden="0" w:unhideWhenUsed="0"/>
+    <w:lsdException w:name="Note Level 3" w:semiHidden="0" w:unhideWhenUsed="0"/>
+    <w:lsdException w:name="Note Level 4" w:semiHidden="0" w:unhideWhenUsed="0"/>
+    <w:lsdException w:name="Note Level 5" w:semiHidden="0" w:unhideWhenUsed="0"/>
+    <w:lsdException w:name="Note Level 6" w:semiHidden="0" w:unhideWhenUsed="0"/>
+    <w:lsdException w:name="Note Level 7" w:semiHidden="0" w:unhideWhenUsed="0"/>
+    <w:lsdException w:name="Note Level 8" w:semiHidden="0" w:unhideWhenUsed="0"/>
+    <w:lsdException w:name="Note Level 9" w:semiHidden="0" w:unhideWhenUsed="0"/>
+    <w:lsdException w:name="Placeholder Text" w:unhideWhenUsed="0"/>
+    <w:lsdException w:name="No Spacing" w:semiHidden="0" w:uiPriority="1" w:unhideWhenUsed="0" w:qFormat="1"/>
+    <w:lsdException w:name="Light Shading" w:semiHidden="0" w:uiPriority="60" w:unhideWhenUsed="0"/>
+    <w:lsdException w:name="Light List" w:semiHidden="0" w:uiPriority="61" w:unhideWhenUsed="0"/>
+    <w:lsdException w:name="Light Grid" w:semiHidden="0" w:uiPriority="62" w:unhideWhenUsed="0"/>
+    <w:lsdException w:name="Medium Shading 1" w:semiHidden="0" w:uiPriority="63" w:unhideWhenUsed="0"/>
+    <w:lsdException w:name="Medium Shading 2" w:semiHidden="0" w:uiPriority="64" w:unhideWhenUsed="0"/>
+    <w:lsdException w:name="Medium List 1" w:semiHidden="0" w:uiPriority="65" w:unhideWhenUsed="0"/>
+    <w:lsdException w:name="Medium List 2" w:semiHidden="0" w:uiPriority="66" w:unhideWhenUsed="0"/>
+    <w:lsdException w:name="Medium Grid 1" w:semiHidden="0" w:uiPriority="67" w:unhideWhenUsed="0"/>
+    <w:lsdException w:name="Medium Grid 2" w:semiHidden="0" w:uiPriority="68" w:unhideWhenUsed="0"/>
+    <w:lsdException w:name="Medium Grid 3" w:semiHidden="0" w:uiPriority="69" w:unhideWhenUsed="0"/>
+    <w:lsdException w:name="Dark List" w:semiHidden="0" w:uiPriority="70" w:unhideWhenUsed="0"/>
+    <w:lsdException w:name="Colorful Shading" w:semiHidden="0" w:uiPriority="71" w:unhideWhenUsed="0"/>
+    <w:lsdException w:name="Colorful List" w:semiHidden="0" w:uiPriority="72" w:unhideWhenUsed="0"/>
+    <w:lsdException w:name="Colorful Grid" w:semiHidden="0" w:uiPriority="73" w:unhideWhenUsed="0"/>
+    <w:lsdException w:name="Light Shading Accent 1" w:semiHidden="0" w:uiPriority="60" w:unhideWhenUsed="0"/>
+    <w:lsdException w:name="Light List Accent 1" w:semiHidden="0" w:uiPriority="61" w:unhideWhenUsed="0"/>
+    <w:lsdException w:name="Light Grid Accent 1" w:semiHidden="0" w:uiPriority="62" w:unhideWhenUsed="0"/>
+    <w:lsdException w:name="Medium Shading 1 Accent 1" w:semiHidden="0" w:uiPriority="63" w:unhideWhenUsed="0"/>
+    <w:lsdException w:name="Medium Shading 2 Accent 1" w:semiHidden="0" w:uiPriority="64" w:unhideWhenUsed="0"/>
+    <w:lsdException w:name="Medium List 1 Accent 1" w:semiHidden="0" w:uiPriority="65" w:unhideWhenUsed="0"/>
+    <w:lsdException w:name="Revision" w:unhideWhenUsed="0"/>
+    <w:lsdException w:name="List Paragraph" w:semiHidden="0" w:uiPriority="34" w:unhideWhenUsed="0" w:qFormat="1"/>
+    <w:lsdException w:name="Quote" w:semiHidden="0" w:uiPriority="29" w:unhideWhenUsed="0" w:qFormat="1"/>
+    <w:lsdException w:name="Intense Quote" w:semiHidden="0" w:uiPriority="30" w:unhideWhenUsed="0" w:qFormat="1"/>
+    <w:lsdException w:name="Medium List 2 Accent 1" w:semiHidden="0" w:uiPriority="66" w:unhideWhenUsed="0"/>
+    <w:lsdException w:name="Medium Grid 1 Accent 1" w:semiHidden="0" w:uiPriority="67" w:unhideWhenUsed="0"/>
+    <w:lsdException w:name="Medium Grid 2 Accent 1" w:semiHidden="0" w:uiPriority="68" w:unhideWhenUsed="0"/>
+    <w:lsdException w:name="Medium Grid 3 Accent 1" w:semiHidden="0" w:uiPriority="69" w:unhideWhenUsed="0"/>
+    <w:lsdException w:name="Dark List Accent 1" w:semiHidden="0" w:uiPriority="70" w:unhideWhenUsed="0"/>
+    <w:lsdException w:name="Colorful Shading Accent 1" w:semiHidden="0" w:uiPriority="71" w:unhideWhenUsed="0"/>
+    <w:lsdException w:name="Colorful List Accent 1" w:semiHidden="0" w:uiPriority="72" w:unhideWhenUsed="0"/>
+    <w:lsdException w:name="Colorful Grid Accent 1" w:semiHidden="0" w:uiPriority="73" w:unhideWhenUsed="0"/>
+    <w:lsdException w:name="Light Shading Accent 2" w:semiHidden="0" w:uiPriority="60" w:unhideWhenUsed="0"/>
+    <w:lsdException w:name="Light List Accent 2" w:semiHidden="0" w:uiPriority="61" w:unhideWhenUsed="0"/>
+    <w:lsdException w:name="Light Grid Accent 2" w:semiHidden="0" w:uiPriority="62" w:unhideWhenUsed="0"/>
+    <w:lsdException w:name="Medium Shading 1 Accent 2" w:semiHidden="0" w:uiPriority="63" w:unhideWhenUsed="0"/>
+    <w:lsdException w:name="Medium Shading 2 Accent 2" w:semiHidden="0" w:uiPriority="64" w:unhideWhenUsed="0"/>
+    <w:lsdException w:name="Medium List 1 Accent 2" w:semiHidden="0" w:uiPriority="65" w:unhideWhenUsed="0"/>
+    <w:lsdException w:name="Medium List 2 Accent 2" w:semiHidden="0" w:uiPriority="66" w:unhideWhenUsed="0"/>
+    <w:lsdException w:name="Medium Grid 1 Accent 2" w:semiHidden="0" w:uiPriority="67" w:unhideWhenUsed="0"/>
+    <w:lsdException w:name="Medium Grid 2 Accent 2" w:semiHidden="0" w:uiPriority="68" w:unhideWhenUsed="0"/>
+    <w:lsdException w:name="Medium Grid 3 Accent 2" w:semiHidden="0" w:uiPriority="69" w:unhideWhenUsed="0"/>
+    <w:lsdException w:name="Dark List Accent 2" w:semiHidden="0" w:uiPriority="70" w:unhideWhenUsed="0"/>
+    <w:lsdException w:name="Colorful Shading Accent 2" w:semiHidden="0" w:uiPriority="71" w:unhideWhenUsed="0"/>
+    <w:lsdException w:name="Colorful List Accent 2" w:semiHidden="0" w:uiPriority="72" w:unhideWhenUsed="0"/>
+    <w:lsdException w:name="Colorful Grid Accent 2" w:semiHidden="0" w:uiPriority="73" w:unhideWhenUsed="0"/>
+    <w:lsdException w:name="Light Shading Accent 3" w:semiHidden="0" w:uiPriority="60" w:unhideWhenUsed="0"/>
+    <w:lsdException w:name="Light List Accent 3" w:semiHidden="0" w:uiPriority="61" w:unhideWhenUsed="0"/>
+    <w:lsdException w:name="Light Grid Accent 3" w:semiHidden="0" w:uiPriority="62" w:unhideWhenUsed="0"/>
+    <w:lsdException w:name="Medium Shading 1 Accent 3" w:semiHidden="0" w:uiPriority="63" w:unhideWhenUsed="0"/>
+    <w:lsdException w:name="Medium Shading 2 Accent 3" w:semiHidden="0" w:uiPriority="64" w:unhideWhenUsed="0"/>
+    <w:lsdException w:name="Medium List 1 Accent 3" w:semiHidden="0" w:uiPriority="65" w:unhideWhenUsed="0"/>
+    <w:lsdException w:name="Medium List 2 Accent 3" w:semiHidden="0" w:uiPriority="66" w:unhideWhenUsed="0"/>
+    <w:lsdException w:name="Medium Grid 1 Accent 3" w:semiHidden="0" w:uiPriority="67" w:unhideWhenUsed="0"/>
+    <w:lsdException w:name="Medium Grid 2 Accent 3" w:semiHidden="0" w:uiPriority="68" w:unhideWhenUsed="0"/>
+    <w:lsdException w:name="Medium Grid 3 Accent 3" w:semiHidden="0" w:uiPriority="69" w:unhideWhenUsed="0"/>
+    <w:lsdException w:name="Dark List Accent 3" w:semiHidden="0" w:uiPriority="70" w:unhideWhenUsed="0"/>
+    <w:lsdException w:name="Colorful Shading Accent 3" w:semiHidden="0" w:uiPriority="71" w:unhideWhenUsed="0"/>
+    <w:lsdException w:name="Colorful List Accent 3" w:semiHidden="0" w:uiPriority="72" w:unhideWhenUsed="0"/>
+    <w:lsdException w:name="Colorful Grid Accent 3" w:semiHidden="0" w:uiPriority="73" w:unhideWhenUsed="0"/>
+    <w:lsdException w:name="Light Shading Accent 4" w:semiHidden="0" w:uiPriority="60" w:unhideWhenUsed="0"/>
+    <w:lsdException w:name="Light List Accent 4" w:semiHidden="0" w:uiPriority="61" w:unhideWhenUsed="0"/>
+    <w:lsdException w:name="Light Grid Accent 4" w:semiHidden="0" w:uiPriority="62" w:unhideWhenUsed="0"/>
+    <w:lsdException w:name="Medium Shading 1 Accent 4" w:semiHidden="0" w:uiPriority="63" w:unhideWhenUsed="0"/>
+    <w:lsdException w:name="Medium Shading 2 Accent 4" w:semiHidden="0" w:uiPriority="64" w:unhideWhenUsed="0"/>
+    <w:lsdException w:name="Medium List 1 Accent 4" w:semiHidden="0" w:uiPriority="65" w:unhideWhenUsed="0"/>
+    <w:lsdException w:name="Medium List 2 Accent 4" w:semiHidden="0" w:uiPriority="66" w:unhideWhenUsed="0"/>
+    <w:lsdException w:name="Medium Grid 1 Accent 4" w:semiHidden="0" w:uiPriority="67" w:unhideWhenUsed="0"/>
+    <w:lsdException w:name="Medium Grid 2 Accent 4" w:semiHidden="0" w:uiPriority="68" w:unhideWhenUsed="0"/>
+    <w:lsdException w:name="Medium Grid 3 Accent 4" w:semiHidden="0" w:uiPriority="69" w:unhideWhenUsed="0"/>
+    <w:lsdException w:name="Dark List Accent 4" w:semiHidden="0" w:uiPriority="70" w:unhideWhenUsed="0"/>
+    <w:lsdException w:name="Colorful Shading Accent 4" w:semiHidden="0" w:uiPriority="71" w:unhideWhenUsed="0"/>
+    <w:lsdException w:name="Colorful List Accent 4" w:semiHidden="0" w:uiPriority="72" w:unhideWhenUsed="0"/>
+    <w:lsdException w:name="Colorful Grid Accent 4" w:semiHidden="0" w:uiPriority="73" w:unhideWhenUsed="0"/>
+    <w:lsdException w:name="Light Shading Accent 5" w:semiHidden="0" w:uiPriority="60" w:unhideWhenUsed="0"/>
+    <w:lsdException w:name="Light List Accent 5" w:semiHidden="0" w:uiPriority="61" w:unhideWhenUsed="0"/>
+    <w:lsdException w:name="Light Grid Accent 5" w:semiHidden="0" w:uiPriority="62" w:unhideWhenUsed="0"/>
+    <w:lsdException w:name="Medium Shading 1 Accent 5" w:semiHidden="0" w:uiPriority="63" w:unhideWhenUsed="0"/>
+    <w:lsdException w:name="Medium Shading 2 Accent 5" w:semiHidden="0" w:uiPriority="64" w:unhideWhenUsed="0"/>
+    <w:lsdException w:name="Medium List 1 Accent 5" w:semiHidden="0" w:uiPriority="65" w:unhideWhenUsed="0"/>
+    <w:lsdException w:name="Medium List 2 Accent 5" w:semiHidden="0" w:uiPriority="66" w:unhideWhenUsed="0"/>
+    <w:lsdException w:name="Medium Grid 1 Accent 5" w:semiHidden="0" w:uiPriority="67" w:unhideWhenUsed="0"/>
+    <w:lsdException w:name="Medium Grid 2 Accent 5" w:semiHidden="0" w:uiPriority="68" w:unhideWhenUsed="0"/>
+    <w:lsdException w:name="Medium Grid 3 Accent 5" w:semiHidden="0" w:uiPriority="69" w:unhideWhenUsed="0"/>
+    <w:lsdException w:name="Dark List Accent 5" w:semiHidden="0" w:uiPriority="70" w:unhideWhenUsed="0"/>
+    <w:lsdException w:name="Colorful Shading Accent 5" w:semiHidden="0" w:uiPriority="71" w:unhideWhenUsed="0"/>
+    <w:lsdException w:name="Colorful List Accent 5" w:semiHidden="0" w:uiPriority="72" w:unhideWhenUsed="0"/>
+    <w:lsdException w:name="Colorful Grid Accent 5" w:semiHidden="0" w:uiPriority="73" w:unhideWhenUsed="0"/>
+    <w:lsdException w:name="Light Shading Accent 6" w:semiHidden="0" w:uiPriority="60" w:unhideWhenUsed="0"/>
+    <w:lsdException w:name="Light List Accent 6" w:semiHidden="0" w:uiPriority="61" w:unhideWhenUsed="0"/>
+    <w:lsdException w:name="Light Grid Accent 6" w:semiHidden="0" w:uiPriority="62" w:unhideWhenUsed="0"/>
+    <w:lsdException w:name="Medium Shading 1 Accent 6" w:semiHidden="0" w:uiPriority="63" w:unhideWhenUsed="0"/>
+    <w:lsdException w:name="Medium Shading 2 Accent 6" w:semiHidden="0" w:uiPriority="64" w:unhideWhenUsed="0"/>
+    <w:lsdException w:name="Medium List 1 Accent 6" w:semiHidden="0" w:uiPriority="65" w:unhideWhenUsed="0"/>
+    <w:lsdException w:name="Medium List 2 Accent 6" w:semiHidden="0" w:uiPriority="66" w:unhideWhenUsed="0"/>
+    <w:lsdException w:name="Medium Grid 1 Accent 6" w:semiHidden="0" w:uiPriority="67" w:unhideWhenUsed="0"/>
+    <w:lsdException w:name="Medium Grid 2 Accent 6" w:semiHidden="0" w:uiPriority="68" w:unhideWhenUsed="0"/>
+    <w:lsdException w:name="Medium Grid 3 Accent 6" w:semiHidden="0" w:uiPriority="69" w:unhideWhenUsed="0"/>
+    <w:lsdException w:name="Dark List Accent 6" w:semiHidden="0" w:uiPriority="70" w:unhideWhenUsed="0"/>
+    <w:lsdException w:name="Colorful Shading Accent 6" w:semiHidden="0" w:uiPriority="71" w:unhideWhenUsed="0"/>
+    <w:lsdException w:name="Colorful List Accent 6" w:semiHidden="0" w:uiPriority="72" w:unhideWhenUsed="0"/>
+    <w:lsdException w:name="Colorful Grid Accent 6" w:semiHidden="0" w:uiPriority="73" w:unhideWhenUsed="0"/>
+    <w:lsdException w:name="Subtle Emphasis" w:semiHidden="0" w:uiPriority="19" w:unhideWhenUsed="0" w:qFormat="1"/>
+    <w:lsdException w:name="Intense Emphasis" w:semiHidden="0" w:uiPriority="21" w:unhideWhenUsed="0" w:qFormat="1"/>
+    <w:lsdException w:name="Subtle Reference" w:semiHidden="0" w:uiPriority="31" w:unhideWhenUsed="0" w:qFormat="1"/>
+    <w:lsdException w:name="Intense Reference" w:semiHidden="0" w:uiPriority="32" w:unhideWhenUsed="0" w:qFormat="1"/>
+    <w:lsdException w:name="Book Title" w:semiHidden="0" w:uiPriority="33" w:unhideWhenUsed="0" w:qFormat="1"/>
+    <w:lsdException w:name="Bibliography" w:uiPriority="37"/>
+    <w:lsdException w:name="TOC Heading" w:uiPriority="39" w:qFormat="1"/>
   </w:latentStyles>
   <w:style w:type="paragraph" w:default="1" w:styleId="Normal">
     <w:name w:val="Normal"/>
@@ -2610,6 +2307,248 @@
   <w:style w:type="character" w:default="1" w:styleId="DefaultParagraphFont">
     <w:name w:val="Default Paragraph Font"/>
     <w:uiPriority w:val="1"/>
+    <w:semiHidden/>
+    <w:unhideWhenUsed/>
+  </w:style>
+  <w:style w:type="table" w:default="1" w:styleId="TableNormal">
+    <w:name w:val="Normal Table"/>
+    <w:uiPriority w:val="99"/>
+    <w:semiHidden/>
+    <w:unhideWhenUsed/>
+    <w:tblPr>
+      <w:tblInd w:w="0" w:type="dxa"/>
+      <w:tblCellMar>
+        <w:top w:w="0" w:type="dxa"/>
+        <w:left w:w="108" w:type="dxa"/>
+        <w:bottom w:w="0" w:type="dxa"/>
+        <w:right w:w="108" w:type="dxa"/>
+      </w:tblCellMar>
+    </w:tblPr>
+  </w:style>
+  <w:style w:type="numbering" w:default="1" w:styleId="NoList">
+    <w:name w:val="No List"/>
+    <w:uiPriority w:val="99"/>
+    <w:semiHidden/>
+    <w:unhideWhenUsed/>
+  </w:style>
+  <w:style w:type="paragraph" w:styleId="BalloonText">
+    <w:name w:val="Balloon Text"/>
+    <w:basedOn w:val="Normal"/>
+    <w:link w:val="BalloonTextChar"/>
+    <w:uiPriority w:val="99"/>
+    <w:semiHidden/>
+    <w:unhideWhenUsed/>
+    <w:rsid w:val="00A97FB1"/>
+    <w:pPr>
+      <w:spacing w:after="0"/>
+    </w:pPr>
+    <w:rPr>
+      <w:rFonts w:ascii="Lucida Grande" w:hAnsi="Lucida Grande" w:cs="Lucida Grande"/>
+      <w:sz w:val="18"/>
+      <w:szCs w:val="18"/>
+    </w:rPr>
+  </w:style>
+  <w:style w:type="character" w:customStyle="1" w:styleId="BalloonTextChar">
+    <w:name w:val="Balloon Text Char"/>
+    <w:basedOn w:val="DefaultParagraphFont"/>
+    <w:link w:val="BalloonText"/>
+    <w:uiPriority w:val="99"/>
+    <w:semiHidden/>
+    <w:rsid w:val="00A97FB1"/>
+    <w:rPr>
+      <w:rFonts w:ascii="Lucida Grande" w:hAnsi="Lucida Grande" w:cs="Lucida Grande"/>
+      <w:sz w:val="18"/>
+      <w:szCs w:val="18"/>
+    </w:rPr>
+  </w:style>
+  <w:style w:type="paragraph" w:styleId="ListParagraph">
+    <w:name w:val="List Paragraph"/>
+    <w:basedOn w:val="Normal"/>
+    <w:uiPriority w:val="34"/>
+    <w:qFormat/>
+    <w:rsid w:val="004C5C7B"/>
+    <w:pPr>
+      <w:ind w:left="720"/>
+      <w:contextualSpacing/>
+    </w:pPr>
+  </w:style>
+</w:styles>
+</file>
+
+<file path=word/stylesWithEffects.xml><?xml version="1.0" encoding="utf-8"?>
+<w:styles xmlns:wpc="http://schemas.microsoft.com/office/word/2010/wordprocessingCanvas" xmlns:mo="http://schemas.microsoft.com/office/mac/office/2008/main" xmlns:mc="http://schemas.openxmlformats.org/markup-compatibility/2006" xmlns:mv="urn:schemas-microsoft-com:mac:vml" xmlns:o="urn:schemas-microsoft-com:office:office" xmlns:r="http://schemas.openxmlformats.org/officeDocument/2006/relationships" xmlns:m="http://schemas.openxmlformats.org/officeDocument/2006/math" xmlns:v="urn:schemas-microsoft-com:vml" xmlns:wp14="http://schemas.microsoft.com/office/word/2010/wordprocessingDrawing" xmlns:wp="http://schemas.openxmlformats.org/drawingml/2006/wordprocessingDrawing" xmlns:w10="urn:schemas-microsoft-com:office:word" xmlns:w="http://schemas.openxmlformats.org/wordprocessingml/2006/main" xmlns:w14="http://schemas.microsoft.com/office/word/2010/wordml" xmlns:wpg="http://schemas.microsoft.com/office/word/2010/wordprocessingGroup" xmlns:wpi="http://schemas.microsoft.com/office/word/2010/wordprocessingInk" xmlns:wne="http://schemas.microsoft.com/office/word/2006/wordml" xmlns:wps="http://schemas.microsoft.com/office/word/2010/wordprocessingShape" mc:Ignorable="w14 wp14">
+  <w:docDefaults>
+    <w:rPrDefault>
+      <w:rPr>
+        <w:rFonts w:asciiTheme="minorHAnsi" w:eastAsiaTheme="minorEastAsia" w:hAnsiTheme="minorHAnsi" w:cstheme="minorBidi"/>
+        <w:sz w:val="24"/>
+        <w:szCs w:val="24"/>
+        <w:lang w:val="en-US" w:eastAsia="ja-JP" w:bidi="ar-SA"/>
+      </w:rPr>
+    </w:rPrDefault>
+    <w:pPrDefault>
+      <w:pPr>
+        <w:spacing w:after="200"/>
+      </w:pPr>
+    </w:pPrDefault>
+  </w:docDefaults>
+  <w:latentStyles w:defLockedState="0" w:defUIPriority="99" w:defSemiHidden="1" w:defUnhideWhenUsed="1" w:defQFormat="0" w:count="276">
+    <w:lsdException w:name="Normal" w:semiHidden="0" w:uiPriority="0" w:unhideWhenUsed="0" w:qFormat="1"/>
+    <w:lsdException w:name="heading 1" w:semiHidden="0" w:uiPriority="9" w:unhideWhenUsed="0" w:qFormat="1"/>
+    <w:lsdException w:name="heading 2" w:uiPriority="9" w:qFormat="1"/>
+    <w:lsdException w:name="heading 3" w:uiPriority="9" w:qFormat="1"/>
+    <w:lsdException w:name="heading 4" w:uiPriority="9" w:qFormat="1"/>
+    <w:lsdException w:name="heading 5" w:uiPriority="9" w:qFormat="1"/>
+    <w:lsdException w:name="heading 6" w:uiPriority="9" w:qFormat="1"/>
+    <w:lsdException w:name="heading 7" w:uiPriority="9" w:qFormat="1"/>
+    <w:lsdException w:name="heading 8" w:uiPriority="9" w:qFormat="1"/>
+    <w:lsdException w:name="heading 9" w:uiPriority="9" w:qFormat="1"/>
+    <w:lsdException w:name="toc 1" w:uiPriority="39"/>
+    <w:lsdException w:name="toc 2" w:uiPriority="39"/>
+    <w:lsdException w:name="toc 3" w:uiPriority="39"/>
+    <w:lsdException w:name="toc 4" w:uiPriority="39"/>
+    <w:lsdException w:name="toc 5" w:uiPriority="39"/>
+    <w:lsdException w:name="toc 6" w:uiPriority="39"/>
+    <w:lsdException w:name="toc 7" w:uiPriority="39"/>
+    <w:lsdException w:name="toc 8" w:uiPriority="39"/>
+    <w:lsdException w:name="toc 9" w:uiPriority="39"/>
+    <w:lsdException w:name="caption" w:uiPriority="35" w:qFormat="1"/>
+    <w:lsdException w:name="Title" w:semiHidden="0" w:uiPriority="10" w:unhideWhenUsed="0" w:qFormat="1"/>
+    <w:lsdException w:name="Default Paragraph Font" w:uiPriority="1"/>
+    <w:lsdException w:name="Subtitle" w:semiHidden="0" w:uiPriority="11" w:unhideWhenUsed="0" w:qFormat="1"/>
+    <w:lsdException w:name="Strong" w:semiHidden="0" w:uiPriority="22" w:unhideWhenUsed="0" w:qFormat="1"/>
+    <w:lsdException w:name="Emphasis" w:semiHidden="0" w:uiPriority="20" w:unhideWhenUsed="0" w:qFormat="1"/>
+    <w:lsdException w:name="Table Grid" w:semiHidden="0" w:uiPriority="59" w:unhideWhenUsed="0"/>
+    <w:lsdException w:name="Note Level 1" w:semiHidden="0" w:unhideWhenUsed="0"/>
+    <w:lsdException w:name="Note Level 2" w:semiHidden="0" w:unhideWhenUsed="0"/>
+    <w:lsdException w:name="Note Level 3" w:semiHidden="0" w:unhideWhenUsed="0"/>
+    <w:lsdException w:name="Note Level 4" w:semiHidden="0" w:unhideWhenUsed="0"/>
+    <w:lsdException w:name="Note Level 5" w:semiHidden="0" w:unhideWhenUsed="0"/>
+    <w:lsdException w:name="Note Level 6" w:semiHidden="0" w:unhideWhenUsed="0"/>
+    <w:lsdException w:name="Note Level 7" w:semiHidden="0" w:unhideWhenUsed="0"/>
+    <w:lsdException w:name="Note Level 8" w:semiHidden="0" w:unhideWhenUsed="0"/>
+    <w:lsdException w:name="Note Level 9" w:semiHidden="0" w:unhideWhenUsed="0"/>
+    <w:lsdException w:name="Placeholder Text" w:unhideWhenUsed="0"/>
+    <w:lsdException w:name="No Spacing" w:semiHidden="0" w:uiPriority="1" w:unhideWhenUsed="0" w:qFormat="1"/>
+    <w:lsdException w:name="Light Shading" w:semiHidden="0" w:uiPriority="60" w:unhideWhenUsed="0"/>
+    <w:lsdException w:name="Light List" w:semiHidden="0" w:uiPriority="61" w:unhideWhenUsed="0"/>
+    <w:lsdException w:name="Light Grid" w:semiHidden="0" w:uiPriority="62" w:unhideWhenUsed="0"/>
+    <w:lsdException w:name="Medium Shading 1" w:semiHidden="0" w:uiPriority="63" w:unhideWhenUsed="0"/>
+    <w:lsdException w:name="Medium Shading 2" w:semiHidden="0" w:uiPriority="64" w:unhideWhenUsed="0"/>
+    <w:lsdException w:name="Medium List 1" w:semiHidden="0" w:uiPriority="65" w:unhideWhenUsed="0"/>
+    <w:lsdException w:name="Medium List 2" w:semiHidden="0" w:uiPriority="66" w:unhideWhenUsed="0"/>
+    <w:lsdException w:name="Medium Grid 1" w:semiHidden="0" w:uiPriority="67" w:unhideWhenUsed="0"/>
+    <w:lsdException w:name="Medium Grid 2" w:semiHidden="0" w:uiPriority="68" w:unhideWhenUsed="0"/>
+    <w:lsdException w:name="Medium Grid 3" w:semiHidden="0" w:uiPriority="69" w:unhideWhenUsed="0"/>
+    <w:lsdException w:name="Dark List" w:semiHidden="0" w:uiPriority="70" w:unhideWhenUsed="0"/>
+    <w:lsdException w:name="Colorful Shading" w:semiHidden="0" w:uiPriority="71" w:unhideWhenUsed="0"/>
+    <w:lsdException w:name="Colorful List" w:semiHidden="0" w:uiPriority="72" w:unhideWhenUsed="0"/>
+    <w:lsdException w:name="Colorful Grid" w:semiHidden="0" w:uiPriority="73" w:unhideWhenUsed="0"/>
+    <w:lsdException w:name="Light Shading Accent 1" w:semiHidden="0" w:uiPriority="60" w:unhideWhenUsed="0"/>
+    <w:lsdException w:name="Light List Accent 1" w:semiHidden="0" w:uiPriority="61" w:unhideWhenUsed="0"/>
+    <w:lsdException w:name="Light Grid Accent 1" w:semiHidden="0" w:uiPriority="62" w:unhideWhenUsed="0"/>
+    <w:lsdException w:name="Medium Shading 1 Accent 1" w:semiHidden="0" w:uiPriority="63" w:unhideWhenUsed="0"/>
+    <w:lsdException w:name="Medium Shading 2 Accent 1" w:semiHidden="0" w:uiPriority="64" w:unhideWhenUsed="0"/>
+    <w:lsdException w:name="Medium List 1 Accent 1" w:semiHidden="0" w:uiPriority="65" w:unhideWhenUsed="0"/>
+    <w:lsdException w:name="Revision" w:unhideWhenUsed="0"/>
+    <w:lsdException w:name="List Paragraph" w:semiHidden="0" w:uiPriority="34" w:unhideWhenUsed="0" w:qFormat="1"/>
+    <w:lsdException w:name="Quote" w:semiHidden="0" w:uiPriority="29" w:unhideWhenUsed="0" w:qFormat="1"/>
+    <w:lsdException w:name="Intense Quote" w:semiHidden="0" w:uiPriority="30" w:unhideWhenUsed="0" w:qFormat="1"/>
+    <w:lsdException w:name="Medium List 2 Accent 1" w:semiHidden="0" w:uiPriority="66" w:unhideWhenUsed="0"/>
+    <w:lsdException w:name="Medium Grid 1 Accent 1" w:semiHidden="0" w:uiPriority="67" w:unhideWhenUsed="0"/>
+    <w:lsdException w:name="Medium Grid 2 Accent 1" w:semiHidden="0" w:uiPriority="68" w:unhideWhenUsed="0"/>
+    <w:lsdException w:name="Medium Grid 3 Accent 1" w:semiHidden="0" w:uiPriority="69" w:unhideWhenUsed="0"/>
+    <w:lsdException w:name="Dark List Accent 1" w:semiHidden="0" w:uiPriority="70" w:unhideWhenUsed="0"/>
+    <w:lsdException w:name="Colorful Shading Accent 1" w:semiHidden="0" w:uiPriority="71" w:unhideWhenUsed="0"/>
+    <w:lsdException w:name="Colorful List Accent 1" w:semiHidden="0" w:uiPriority="72" w:unhideWhenUsed="0"/>
+    <w:lsdException w:name="Colorful Grid Accent 1" w:semiHidden="0" w:uiPriority="73" w:unhideWhenUsed="0"/>
+    <w:lsdException w:name="Light Shading Accent 2" w:semiHidden="0" w:uiPriority="60" w:unhideWhenUsed="0"/>
+    <w:lsdException w:name="Light List Accent 2" w:semiHidden="0" w:uiPriority="61" w:unhideWhenUsed="0"/>
+    <w:lsdException w:name="Light Grid Accent 2" w:semiHidden="0" w:uiPriority="62" w:unhideWhenUsed="0"/>
+    <w:lsdException w:name="Medium Shading 1 Accent 2" w:semiHidden="0" w:uiPriority="63" w:unhideWhenUsed="0"/>
+    <w:lsdException w:name="Medium Shading 2 Accent 2" w:semiHidden="0" w:uiPriority="64" w:unhideWhenUsed="0"/>
+    <w:lsdException w:name="Medium List 1 Accent 2" w:semiHidden="0" w:uiPriority="65" w:unhideWhenUsed="0"/>
+    <w:lsdException w:name="Medium List 2 Accent 2" w:semiHidden="0" w:uiPriority="66" w:unhideWhenUsed="0"/>
+    <w:lsdException w:name="Medium Grid 1 Accent 2" w:semiHidden="0" w:uiPriority="67" w:unhideWhenUsed="0"/>
+    <w:lsdException w:name="Medium Grid 2 Accent 2" w:semiHidden="0" w:uiPriority="68" w:unhideWhenUsed="0"/>
+    <w:lsdException w:name="Medium Grid 3 Accent 2" w:semiHidden="0" w:uiPriority="69" w:unhideWhenUsed="0"/>
+    <w:lsdException w:name="Dark List Accent 2" w:semiHidden="0" w:uiPriority="70" w:unhideWhenUsed="0"/>
+    <w:lsdException w:name="Colorful Shading Accent 2" w:semiHidden="0" w:uiPriority="71" w:unhideWhenUsed="0"/>
+    <w:lsdException w:name="Colorful List Accent 2" w:semiHidden="0" w:uiPriority="72" w:unhideWhenUsed="0"/>
+    <w:lsdException w:name="Colorful Grid Accent 2" w:semiHidden="0" w:uiPriority="73" w:unhideWhenUsed="0"/>
+    <w:lsdException w:name="Light Shading Accent 3" w:semiHidden="0" w:uiPriority="60" w:unhideWhenUsed="0"/>
+    <w:lsdException w:name="Light List Accent 3" w:semiHidden="0" w:uiPriority="61" w:unhideWhenUsed="0"/>
+    <w:lsdException w:name="Light Grid Accent 3" w:semiHidden="0" w:uiPriority="62" w:unhideWhenUsed="0"/>
+    <w:lsdException w:name="Medium Shading 1 Accent 3" w:semiHidden="0" w:uiPriority="63" w:unhideWhenUsed="0"/>
+    <w:lsdException w:name="Medium Shading 2 Accent 3" w:semiHidden="0" w:uiPriority="64" w:unhideWhenUsed="0"/>
+    <w:lsdException w:name="Medium List 1 Accent 3" w:semiHidden="0" w:uiPriority="65" w:unhideWhenUsed="0"/>
+    <w:lsdException w:name="Medium List 2 Accent 3" w:semiHidden="0" w:uiPriority="66" w:unhideWhenUsed="0"/>
+    <w:lsdException w:name="Medium Grid 1 Accent 3" w:semiHidden="0" w:uiPriority="67" w:unhideWhenUsed="0"/>
+    <w:lsdException w:name="Medium Grid 2 Accent 3" w:semiHidden="0" w:uiPriority="68" w:unhideWhenUsed="0"/>
+    <w:lsdException w:name="Medium Grid 3 Accent 3" w:semiHidden="0" w:uiPriority="69" w:unhideWhenUsed="0"/>
+    <w:lsdException w:name="Dark List Accent 3" w:semiHidden="0" w:uiPriority="70" w:unhideWhenUsed="0"/>
+    <w:lsdException w:name="Colorful Shading Accent 3" w:semiHidden="0" w:uiPriority="71" w:unhideWhenUsed="0"/>
+    <w:lsdException w:name="Colorful List Accent 3" w:semiHidden="0" w:uiPriority="72" w:unhideWhenUsed="0"/>
+    <w:lsdException w:name="Colorful Grid Accent 3" w:semiHidden="0" w:uiPriority="73" w:unhideWhenUsed="0"/>
+    <w:lsdException w:name="Light Shading Accent 4" w:semiHidden="0" w:uiPriority="60" w:unhideWhenUsed="0"/>
+    <w:lsdException w:name="Light List Accent 4" w:semiHidden="0" w:uiPriority="61" w:unhideWhenUsed="0"/>
+    <w:lsdException w:name="Light Grid Accent 4" w:semiHidden="0" w:uiPriority="62" w:unhideWhenUsed="0"/>
+    <w:lsdException w:name="Medium Shading 1 Accent 4" w:semiHidden="0" w:uiPriority="63" w:unhideWhenUsed="0"/>
+    <w:lsdException w:name="Medium Shading 2 Accent 4" w:semiHidden="0" w:uiPriority="64" w:unhideWhenUsed="0"/>
+    <w:lsdException w:name="Medium List 1 Accent 4" w:semiHidden="0" w:uiPriority="65" w:unhideWhenUsed="0"/>
+    <w:lsdException w:name="Medium List 2 Accent 4" w:semiHidden="0" w:uiPriority="66" w:unhideWhenUsed="0"/>
+    <w:lsdException w:name="Medium Grid 1 Accent 4" w:semiHidden="0" w:uiPriority="67" w:unhideWhenUsed="0"/>
+    <w:lsdException w:name="Medium Grid 2 Accent 4" w:semiHidden="0" w:uiPriority="68" w:unhideWhenUsed="0"/>
+    <w:lsdException w:name="Medium Grid 3 Accent 4" w:semiHidden="0" w:uiPriority="69" w:unhideWhenUsed="0"/>
+    <w:lsdException w:name="Dark List Accent 4" w:semiHidden="0" w:uiPriority="70" w:unhideWhenUsed="0"/>
+    <w:lsdException w:name="Colorful Shading Accent 4" w:semiHidden="0" w:uiPriority="71" w:unhideWhenUsed="0"/>
+    <w:lsdException w:name="Colorful List Accent 4" w:semiHidden="0" w:uiPriority="72" w:unhideWhenUsed="0"/>
+    <w:lsdException w:name="Colorful Grid Accent 4" w:semiHidden="0" w:uiPriority="73" w:unhideWhenUsed="0"/>
+    <w:lsdException w:name="Light Shading Accent 5" w:semiHidden="0" w:uiPriority="60" w:unhideWhenUsed="0"/>
+    <w:lsdException w:name="Light List Accent 5" w:semiHidden="0" w:uiPriority="61" w:unhideWhenUsed="0"/>
+    <w:lsdException w:name="Light Grid Accent 5" w:semiHidden="0" w:uiPriority="62" w:unhideWhenUsed="0"/>
+    <w:lsdException w:name="Medium Shading 1 Accent 5" w:semiHidden="0" w:uiPriority="63" w:unhideWhenUsed="0"/>
+    <w:lsdException w:name="Medium Shading 2 Accent 5" w:semiHidden="0" w:uiPriority="64" w:unhideWhenUsed="0"/>
+    <w:lsdException w:name="Medium List 1 Accent 5" w:semiHidden="0" w:uiPriority="65" w:unhideWhenUsed="0"/>
+    <w:lsdException w:name="Medium List 2 Accent 5" w:semiHidden="0" w:uiPriority="66" w:unhideWhenUsed="0"/>
+    <w:lsdException w:name="Medium Grid 1 Accent 5" w:semiHidden="0" w:uiPriority="67" w:unhideWhenUsed="0"/>
+    <w:lsdException w:name="Medium Grid 2 Accent 5" w:semiHidden="0" w:uiPriority="68" w:unhideWhenUsed="0"/>
+    <w:lsdException w:name="Medium Grid 3 Accent 5" w:semiHidden="0" w:uiPriority="69" w:unhideWhenUsed="0"/>
+    <w:lsdException w:name="Dark List Accent 5" w:semiHidden="0" w:uiPriority="70" w:unhideWhenUsed="0"/>
+    <w:lsdException w:name="Colorful Shading Accent 5" w:semiHidden="0" w:uiPriority="71" w:unhideWhenUsed="0"/>
+    <w:lsdException w:name="Colorful List Accent 5" w:semiHidden="0" w:uiPriority="72" w:unhideWhenUsed="0"/>
+    <w:lsdException w:name="Colorful Grid Accent 5" w:semiHidden="0" w:uiPriority="73" w:unhideWhenUsed="0"/>
+    <w:lsdException w:name="Light Shading Accent 6" w:semiHidden="0" w:uiPriority="60" w:unhideWhenUsed="0"/>
+    <w:lsdException w:name="Light List Accent 6" w:semiHidden="0" w:uiPriority="61" w:unhideWhenUsed="0"/>
+    <w:lsdException w:name="Light Grid Accent 6" w:semiHidden="0" w:uiPriority="62" w:unhideWhenUsed="0"/>
+    <w:lsdException w:name="Medium Shading 1 Accent 6" w:semiHidden="0" w:uiPriority="63" w:unhideWhenUsed="0"/>
+    <w:lsdException w:name="Medium Shading 2 Accent 6" w:semiHidden="0" w:uiPriority="64" w:unhideWhenUsed="0"/>
+    <w:lsdException w:name="Medium List 1 Accent 6" w:semiHidden="0" w:uiPriority="65" w:unhideWhenUsed="0"/>
+    <w:lsdException w:name="Medium List 2 Accent 6" w:semiHidden="0" w:uiPriority="66" w:unhideWhenUsed="0"/>
+    <w:lsdException w:name="Medium Grid 1 Accent 6" w:semiHidden="0" w:uiPriority="67" w:unhideWhenUsed="0"/>
+    <w:lsdException w:name="Medium Grid 2 Accent 6" w:semiHidden="0" w:uiPriority="68" w:unhideWhenUsed="0"/>
+    <w:lsdException w:name="Medium Grid 3 Accent 6" w:semiHidden="0" w:uiPriority="69" w:unhideWhenUsed="0"/>
+    <w:lsdException w:name="Dark List Accent 6" w:semiHidden="0" w:uiPriority="70" w:unhideWhenUsed="0"/>
+    <w:lsdException w:name="Colorful Shading Accent 6" w:semiHidden="0" w:uiPriority="71" w:unhideWhenUsed="0"/>
+    <w:lsdException w:name="Colorful List Accent 6" w:semiHidden="0" w:uiPriority="72" w:unhideWhenUsed="0"/>
+    <w:lsdException w:name="Colorful Grid Accent 6" w:semiHidden="0" w:uiPriority="73" w:unhideWhenUsed="0"/>
+    <w:lsdException w:name="Subtle Emphasis" w:semiHidden="0" w:uiPriority="19" w:unhideWhenUsed="0" w:qFormat="1"/>
+    <w:lsdException w:name="Intense Emphasis" w:semiHidden="0" w:uiPriority="21" w:unhideWhenUsed="0" w:qFormat="1"/>
+    <w:lsdException w:name="Subtle Reference" w:semiHidden="0" w:uiPriority="31" w:unhideWhenUsed="0" w:qFormat="1"/>
+    <w:lsdException w:name="Intense Reference" w:semiHidden="0" w:uiPriority="32" w:unhideWhenUsed="0" w:qFormat="1"/>
+    <w:lsdException w:name="Book Title" w:semiHidden="0" w:uiPriority="33" w:unhideWhenUsed="0" w:qFormat="1"/>
+    <w:lsdException w:name="Bibliography" w:uiPriority="37"/>
+    <w:lsdException w:name="TOC Heading" w:uiPriority="39" w:qFormat="1"/>
+  </w:latentStyles>
+  <w:style w:type="paragraph" w:default="1" w:styleId="Normal">
+    <w:name w:val="Normal"/>
+    <w:qFormat/>
+    <w:rsid w:val="00AF5457"/>
+  </w:style>
+  <w:style w:type="character" w:default="1" w:styleId="DefaultParagraphFont">
+    <w:name w:val="Default Paragraph Font"/>
+    <w:uiPriority w:val="1"/>
+    <w:semiHidden/>
     <w:unhideWhenUsed/>
   </w:style>
   <w:style w:type="table" w:default="1" w:styleId="TableNormal">

</xml_diff>